<commit_message>
updated code and fixed data, made tables, figures etc
</commit_message>
<xml_diff>
--- a/tables/oneMonthACERtable.docx
+++ b/tables/oneMonthACERtable.docx
@@ -5707,7 +5707,7 @@
                 <w:szCs w:val="22"/>
                 <w:color w:val="000000"/>
               </w:rPr>
-              <w:t xml:space="preserve">Averages:</w:t>
+              <w:t xml:space="preserve">Weighted Averages:</w:t>
             </w:r>
           </w:p>
         </w:tc>
@@ -5839,7 +5839,7 @@
                 <w:szCs w:val="22"/>
                 <w:color w:val="000000"/>
               </w:rPr>
-              <w:t xml:space="preserve">92.34</w:t>
+              <w:t xml:space="preserve">89.02</w:t>
             </w:r>
           </w:p>
         </w:tc>
@@ -5883,7 +5883,7 @@
                 <w:szCs w:val="22"/>
                 <w:color w:val="000000"/>
               </w:rPr>
-              <w:t xml:space="preserve">6.42</w:t>
+              <w:t xml:space="preserve"/>
             </w:r>
           </w:p>
         </w:tc>
@@ -5927,7 +5927,7 @@
                 <w:szCs w:val="22"/>
                 <w:color w:val="000000"/>
               </w:rPr>
-              <w:t xml:space="preserve">1.24</w:t>
+              <w:t xml:space="preserve"/>
             </w:r>
           </w:p>
         </w:tc>
@@ -5971,7 +5971,7 @@
                 <w:szCs w:val="22"/>
                 <w:color w:val="000000"/>
               </w:rPr>
-              <w:t xml:space="preserve">94.69</w:t>
+              <w:t xml:space="preserve">95.8</w:t>
             </w:r>
           </w:p>
         </w:tc>

</xml_diff>

<commit_message>
updated code and figures for newest nfwf report
</commit_message>
<xml_diff>
--- a/tables/oneMonthACERtable.docx
+++ b/tables/oneMonthACERtable.docx
@@ -11,39 +11,39 @@
       </w:tblPr>
       <w:tr>
         <w:trPr>
-          <w:trHeight w:val="617" w:hRule="auto"/>
+          <w:trHeight w:val="619" w:hRule="auto"/>
           <w:tblHeader/>
         </w:trPr>
         header 1
         <w:tc>
           <w:tcPr>
             <w:tcBorders>
-              <w:bottom w:val="single" w:sz="16" w:space="0" w:color="666666"/>
-              <w:top w:val="single" w:sz="16" w:space="0" w:color="666666"/>
-              <w:left w:val="none" w:sz="0" w:space="0" w:color="000000"/>
-              <w:right w:val="none" w:sz="0" w:space="0" w:color="000000"/>
-            </w:tcBorders>
-            <w:shd w:val="clear" w:color="auto" w:fill="FFFFFF"/>
-            <w:tcMar>
-              <w:top w:w="0" w:type="dxa"/>
-              <w:bottom w:w="0" w:type="dxa"/>
-              <w:left w:w="0" w:type="dxa"/>
-              <w:right w:w="0" w:type="dxa"/>
-            </w:tcMar>
-            <w:vAlign w:val="center"/>
-          </w:tcPr>
-          <w:p>
-            <w:pPr>
-              <w:pStyle w:val="Normal"/>
-              <w:jc w:val="left"/>
-              <w:pBdr>
-                <w:bottom w:val="none" w:sz="0" w:space="0" w:color="000000"/>
-                <w:top w:val="none" w:sz="0" w:space="0" w:color="000000"/>
-                <w:left w:val="none" w:sz="0" w:space="0" w:color="000000"/>
-                <w:right w:val="none" w:sz="0" w:space="0" w:color="000000"/>
-              </w:pBdr>
-              <w:spacing w:after="100" w:before="100" w:line="240"/>
-              <w:ind w:firstLine="0" w:left="100" w:right="100"/>
+              <w:bottom w:val="single" w:sz="12" w:space="0" w:color="666666"/>
+              <w:top w:val="single" w:sz="12" w:space="0" w:color="666666"/>
+              <w:left w:val="none" w:sz="0" w:space="0" w:color="000000"/>
+              <w:right w:val="none" w:sz="0" w:space="0" w:color="000000"/>
+            </w:tcBorders>
+            <w:shd w:val="clear" w:color="auto" w:fill="FFFFFF"/>
+            <w:tcMar>
+              <w:top w:w="0" w:type="dxa"/>
+              <w:bottom w:w="0" w:type="dxa"/>
+              <w:left w:w="0" w:type="dxa"/>
+              <w:right w:w="0" w:type="dxa"/>
+            </w:tcMar>
+            <w:vAlign w:val="center"/>
+          </w:tcPr>
+          <w:p>
+            <w:pPr>
+              <w:pStyle w:val="Normal"/>
+              <w:jc w:val="center"/>
+              <w:pBdr>
+                <w:bottom w:val="none" w:sz="0" w:space="0" w:color="000000"/>
+                <w:top w:val="none" w:sz="0" w:space="0" w:color="000000"/>
+                <w:left w:val="none" w:sz="0" w:space="0" w:color="000000"/>
+                <w:right w:val="none" w:sz="0" w:space="0" w:color="000000"/>
+              </w:pBdr>
+              <w:spacing w:after="100" w:before="100" w:line="240"/>
+              <w:ind w:left="100" w:right="100" w:firstLine="0" w:firstLineChars="0"/>
             </w:pPr>
             <w:r>
               <w:rPr>
@@ -62,32 +62,32 @@
         <w:tc>
           <w:tcPr>
             <w:tcBorders>
-              <w:bottom w:val="single" w:sz="16" w:space="0" w:color="666666"/>
-              <w:top w:val="single" w:sz="16" w:space="0" w:color="666666"/>
-              <w:left w:val="none" w:sz="0" w:space="0" w:color="000000"/>
-              <w:right w:val="none" w:sz="0" w:space="0" w:color="000000"/>
-            </w:tcBorders>
-            <w:shd w:val="clear" w:color="auto" w:fill="FFFFFF"/>
-            <w:tcMar>
-              <w:top w:w="0" w:type="dxa"/>
-              <w:bottom w:w="0" w:type="dxa"/>
-              <w:left w:w="0" w:type="dxa"/>
-              <w:right w:w="0" w:type="dxa"/>
-            </w:tcMar>
-            <w:vAlign w:val="center"/>
-          </w:tcPr>
-          <w:p>
-            <w:pPr>
-              <w:pStyle w:val="Normal"/>
-              <w:jc w:val="right"/>
-              <w:pBdr>
-                <w:bottom w:val="none" w:sz="0" w:space="0" w:color="000000"/>
-                <w:top w:val="none" w:sz="0" w:space="0" w:color="000000"/>
-                <w:left w:val="none" w:sz="0" w:space="0" w:color="000000"/>
-                <w:right w:val="none" w:sz="0" w:space="0" w:color="000000"/>
-              </w:pBdr>
-              <w:spacing w:after="100" w:before="100" w:line="240"/>
-              <w:ind w:firstLine="0" w:left="100" w:right="100"/>
+              <w:bottom w:val="single" w:sz="12" w:space="0" w:color="666666"/>
+              <w:top w:val="single" w:sz="12" w:space="0" w:color="666666"/>
+              <w:left w:val="none" w:sz="0" w:space="0" w:color="000000"/>
+              <w:right w:val="none" w:sz="0" w:space="0" w:color="000000"/>
+            </w:tcBorders>
+            <w:shd w:val="clear" w:color="auto" w:fill="FFFFFF"/>
+            <w:tcMar>
+              <w:top w:w="0" w:type="dxa"/>
+              <w:bottom w:w="0" w:type="dxa"/>
+              <w:left w:w="0" w:type="dxa"/>
+              <w:right w:w="0" w:type="dxa"/>
+            </w:tcMar>
+            <w:vAlign w:val="center"/>
+          </w:tcPr>
+          <w:p>
+            <w:pPr>
+              <w:pStyle w:val="Normal"/>
+              <w:jc w:val="center"/>
+              <w:pBdr>
+                <w:bottom w:val="none" w:sz="0" w:space="0" w:color="000000"/>
+                <w:top w:val="none" w:sz="0" w:space="0" w:color="000000"/>
+                <w:left w:val="none" w:sz="0" w:space="0" w:color="000000"/>
+                <w:right w:val="none" w:sz="0" w:space="0" w:color="000000"/>
+              </w:pBdr>
+              <w:spacing w:after="100" w:before="100" w:line="240"/>
+              <w:ind w:left="100" w:right="100" w:firstLine="0" w:firstLineChars="0"/>
             </w:pPr>
             <w:r>
               <w:rPr>
@@ -106,32 +106,32 @@
         <w:tc>
           <w:tcPr>
             <w:tcBorders>
-              <w:bottom w:val="single" w:sz="16" w:space="0" w:color="666666"/>
-              <w:top w:val="single" w:sz="16" w:space="0" w:color="666666"/>
-              <w:left w:val="none" w:sz="0" w:space="0" w:color="000000"/>
-              <w:right w:val="none" w:sz="0" w:space="0" w:color="000000"/>
-            </w:tcBorders>
-            <w:shd w:val="clear" w:color="auto" w:fill="FFFFFF"/>
-            <w:tcMar>
-              <w:top w:w="0" w:type="dxa"/>
-              <w:bottom w:w="0" w:type="dxa"/>
-              <w:left w:w="0" w:type="dxa"/>
-              <w:right w:w="0" w:type="dxa"/>
-            </w:tcMar>
-            <w:vAlign w:val="center"/>
-          </w:tcPr>
-          <w:p>
-            <w:pPr>
-              <w:pStyle w:val="Normal"/>
-              <w:jc w:val="right"/>
-              <w:pBdr>
-                <w:bottom w:val="none" w:sz="0" w:space="0" w:color="000000"/>
-                <w:top w:val="none" w:sz="0" w:space="0" w:color="000000"/>
-                <w:left w:val="none" w:sz="0" w:space="0" w:color="000000"/>
-                <w:right w:val="none" w:sz="0" w:space="0" w:color="000000"/>
-              </w:pBdr>
-              <w:spacing w:after="100" w:before="100" w:line="240"/>
-              <w:ind w:firstLine="0" w:left="100" w:right="100"/>
+              <w:bottom w:val="single" w:sz="12" w:space="0" w:color="666666"/>
+              <w:top w:val="single" w:sz="12" w:space="0" w:color="666666"/>
+              <w:left w:val="none" w:sz="0" w:space="0" w:color="000000"/>
+              <w:right w:val="none" w:sz="0" w:space="0" w:color="000000"/>
+            </w:tcBorders>
+            <w:shd w:val="clear" w:color="auto" w:fill="FFFFFF"/>
+            <w:tcMar>
+              <w:top w:w="0" w:type="dxa"/>
+              <w:bottom w:w="0" w:type="dxa"/>
+              <w:left w:w="0" w:type="dxa"/>
+              <w:right w:w="0" w:type="dxa"/>
+            </w:tcMar>
+            <w:vAlign w:val="center"/>
+          </w:tcPr>
+          <w:p>
+            <w:pPr>
+              <w:pStyle w:val="Normal"/>
+              <w:jc w:val="center"/>
+              <w:pBdr>
+                <w:bottom w:val="none" w:sz="0" w:space="0" w:color="000000"/>
+                <w:top w:val="none" w:sz="0" w:space="0" w:color="000000"/>
+                <w:left w:val="none" w:sz="0" w:space="0" w:color="000000"/>
+                <w:right w:val="none" w:sz="0" w:space="0" w:color="000000"/>
+              </w:pBdr>
+              <w:spacing w:after="100" w:before="100" w:line="240"/>
+              <w:ind w:left="100" w:right="100" w:firstLine="0" w:firstLineChars="0"/>
             </w:pPr>
             <w:r>
               <w:rPr>
@@ -150,32 +150,32 @@
         <w:tc>
           <w:tcPr>
             <w:tcBorders>
-              <w:bottom w:val="single" w:sz="16" w:space="0" w:color="666666"/>
-              <w:top w:val="single" w:sz="16" w:space="0" w:color="666666"/>
-              <w:left w:val="none" w:sz="0" w:space="0" w:color="000000"/>
-              <w:right w:val="none" w:sz="0" w:space="0" w:color="000000"/>
-            </w:tcBorders>
-            <w:shd w:val="clear" w:color="auto" w:fill="FFFFFF"/>
-            <w:tcMar>
-              <w:top w:w="0" w:type="dxa"/>
-              <w:bottom w:w="0" w:type="dxa"/>
-              <w:left w:w="0" w:type="dxa"/>
-              <w:right w:w="0" w:type="dxa"/>
-            </w:tcMar>
-            <w:vAlign w:val="center"/>
-          </w:tcPr>
-          <w:p>
-            <w:pPr>
-              <w:pStyle w:val="Normal"/>
-              <w:jc w:val="right"/>
-              <w:pBdr>
-                <w:bottom w:val="none" w:sz="0" w:space="0" w:color="000000"/>
-                <w:top w:val="none" w:sz="0" w:space="0" w:color="000000"/>
-                <w:left w:val="none" w:sz="0" w:space="0" w:color="000000"/>
-                <w:right w:val="none" w:sz="0" w:space="0" w:color="000000"/>
-              </w:pBdr>
-              <w:spacing w:after="100" w:before="100" w:line="240"/>
-              <w:ind w:firstLine="0" w:left="100" w:right="100"/>
+              <w:bottom w:val="single" w:sz="12" w:space="0" w:color="666666"/>
+              <w:top w:val="single" w:sz="12" w:space="0" w:color="666666"/>
+              <w:left w:val="none" w:sz="0" w:space="0" w:color="000000"/>
+              <w:right w:val="none" w:sz="0" w:space="0" w:color="000000"/>
+            </w:tcBorders>
+            <w:shd w:val="clear" w:color="auto" w:fill="FFFFFF"/>
+            <w:tcMar>
+              <w:top w:w="0" w:type="dxa"/>
+              <w:bottom w:w="0" w:type="dxa"/>
+              <w:left w:w="0" w:type="dxa"/>
+              <w:right w:w="0" w:type="dxa"/>
+            </w:tcMar>
+            <w:vAlign w:val="center"/>
+          </w:tcPr>
+          <w:p>
+            <w:pPr>
+              <w:pStyle w:val="Normal"/>
+              <w:jc w:val="center"/>
+              <w:pBdr>
+                <w:bottom w:val="none" w:sz="0" w:space="0" w:color="000000"/>
+                <w:top w:val="none" w:sz="0" w:space="0" w:color="000000"/>
+                <w:left w:val="none" w:sz="0" w:space="0" w:color="000000"/>
+                <w:right w:val="none" w:sz="0" w:space="0" w:color="000000"/>
+              </w:pBdr>
+              <w:spacing w:after="100" w:before="100" w:line="240"/>
+              <w:ind w:left="100" w:right="100" w:firstLine="0" w:firstLineChars="0"/>
             </w:pPr>
             <w:r>
               <w:rPr>
@@ -194,32 +194,32 @@
         <w:tc>
           <w:tcPr>
             <w:tcBorders>
-              <w:bottom w:val="single" w:sz="16" w:space="0" w:color="666666"/>
-              <w:top w:val="single" w:sz="16" w:space="0" w:color="666666"/>
-              <w:left w:val="none" w:sz="0" w:space="0" w:color="000000"/>
-              <w:right w:val="none" w:sz="0" w:space="0" w:color="000000"/>
-            </w:tcBorders>
-            <w:shd w:val="clear" w:color="auto" w:fill="FFFFFF"/>
-            <w:tcMar>
-              <w:top w:w="0" w:type="dxa"/>
-              <w:bottom w:w="0" w:type="dxa"/>
-              <w:left w:w="0" w:type="dxa"/>
-              <w:right w:w="0" w:type="dxa"/>
-            </w:tcMar>
-            <w:vAlign w:val="center"/>
-          </w:tcPr>
-          <w:p>
-            <w:pPr>
-              <w:pStyle w:val="Normal"/>
-              <w:jc w:val="right"/>
-              <w:pBdr>
-                <w:bottom w:val="none" w:sz="0" w:space="0" w:color="000000"/>
-                <w:top w:val="none" w:sz="0" w:space="0" w:color="000000"/>
-                <w:left w:val="none" w:sz="0" w:space="0" w:color="000000"/>
-                <w:right w:val="none" w:sz="0" w:space="0" w:color="000000"/>
-              </w:pBdr>
-              <w:spacing w:after="100" w:before="100" w:line="240"/>
-              <w:ind w:firstLine="0" w:left="100" w:right="100"/>
+              <w:bottom w:val="single" w:sz="12" w:space="0" w:color="666666"/>
+              <w:top w:val="single" w:sz="12" w:space="0" w:color="666666"/>
+              <w:left w:val="none" w:sz="0" w:space="0" w:color="000000"/>
+              <w:right w:val="none" w:sz="0" w:space="0" w:color="000000"/>
+            </w:tcBorders>
+            <w:shd w:val="clear" w:color="auto" w:fill="FFFFFF"/>
+            <w:tcMar>
+              <w:top w:w="0" w:type="dxa"/>
+              <w:bottom w:w="0" w:type="dxa"/>
+              <w:left w:w="0" w:type="dxa"/>
+              <w:right w:w="0" w:type="dxa"/>
+            </w:tcMar>
+            <w:vAlign w:val="center"/>
+          </w:tcPr>
+          <w:p>
+            <w:pPr>
+              <w:pStyle w:val="Normal"/>
+              <w:jc w:val="center"/>
+              <w:pBdr>
+                <w:bottom w:val="none" w:sz="0" w:space="0" w:color="000000"/>
+                <w:top w:val="none" w:sz="0" w:space="0" w:color="000000"/>
+                <w:left w:val="none" w:sz="0" w:space="0" w:color="000000"/>
+                <w:right w:val="none" w:sz="0" w:space="0" w:color="000000"/>
+              </w:pBdr>
+              <w:spacing w:after="100" w:before="100" w:line="240"/>
+              <w:ind w:left="100" w:right="100" w:firstLine="0" w:firstLineChars="0"/>
             </w:pPr>
             <w:r>
               <w:rPr>
@@ -238,32 +238,32 @@
         <w:tc>
           <w:tcPr>
             <w:tcBorders>
-              <w:bottom w:val="single" w:sz="16" w:space="0" w:color="666666"/>
-              <w:top w:val="single" w:sz="16" w:space="0" w:color="666666"/>
-              <w:left w:val="none" w:sz="0" w:space="0" w:color="000000"/>
-              <w:right w:val="none" w:sz="0" w:space="0" w:color="000000"/>
-            </w:tcBorders>
-            <w:shd w:val="clear" w:color="auto" w:fill="FFFFFF"/>
-            <w:tcMar>
-              <w:top w:w="0" w:type="dxa"/>
-              <w:bottom w:w="0" w:type="dxa"/>
-              <w:left w:w="0" w:type="dxa"/>
-              <w:right w:w="0" w:type="dxa"/>
-            </w:tcMar>
-            <w:vAlign w:val="center"/>
-          </w:tcPr>
-          <w:p>
-            <w:pPr>
-              <w:pStyle w:val="Normal"/>
-              <w:jc w:val="right"/>
-              <w:pBdr>
-                <w:bottom w:val="none" w:sz="0" w:space="0" w:color="000000"/>
-                <w:top w:val="none" w:sz="0" w:space="0" w:color="000000"/>
-                <w:left w:val="none" w:sz="0" w:space="0" w:color="000000"/>
-                <w:right w:val="none" w:sz="0" w:space="0" w:color="000000"/>
-              </w:pBdr>
-              <w:spacing w:after="100" w:before="100" w:line="240"/>
-              <w:ind w:firstLine="0" w:left="100" w:right="100"/>
+              <w:bottom w:val="single" w:sz="12" w:space="0" w:color="666666"/>
+              <w:top w:val="single" w:sz="12" w:space="0" w:color="666666"/>
+              <w:left w:val="none" w:sz="0" w:space="0" w:color="000000"/>
+              <w:right w:val="none" w:sz="0" w:space="0" w:color="000000"/>
+            </w:tcBorders>
+            <w:shd w:val="clear" w:color="auto" w:fill="FFFFFF"/>
+            <w:tcMar>
+              <w:top w:w="0" w:type="dxa"/>
+              <w:bottom w:w="0" w:type="dxa"/>
+              <w:left w:w="0" w:type="dxa"/>
+              <w:right w:w="0" w:type="dxa"/>
+            </w:tcMar>
+            <w:vAlign w:val="center"/>
+          </w:tcPr>
+          <w:p>
+            <w:pPr>
+              <w:pStyle w:val="Normal"/>
+              <w:jc w:val="center"/>
+              <w:pBdr>
+                <w:bottom w:val="none" w:sz="0" w:space="0" w:color="000000"/>
+                <w:top w:val="none" w:sz="0" w:space="0" w:color="000000"/>
+                <w:left w:val="none" w:sz="0" w:space="0" w:color="000000"/>
+                <w:right w:val="none" w:sz="0" w:space="0" w:color="000000"/>
+              </w:pBdr>
+              <w:spacing w:after="100" w:before="100" w:line="240"/>
+              <w:ind w:left="100" w:right="100" w:firstLine="0" w:firstLineChars="0"/>
             </w:pPr>
             <w:r>
               <w:rPr>
@@ -282,32 +282,32 @@
         <w:tc>
           <w:tcPr>
             <w:tcBorders>
-              <w:bottom w:val="single" w:sz="16" w:space="0" w:color="666666"/>
-              <w:top w:val="single" w:sz="16" w:space="0" w:color="666666"/>
-              <w:left w:val="none" w:sz="0" w:space="0" w:color="000000"/>
-              <w:right w:val="none" w:sz="0" w:space="0" w:color="000000"/>
-            </w:tcBorders>
-            <w:shd w:val="clear" w:color="auto" w:fill="FFFFFF"/>
-            <w:tcMar>
-              <w:top w:w="0" w:type="dxa"/>
-              <w:bottom w:w="0" w:type="dxa"/>
-              <w:left w:w="0" w:type="dxa"/>
-              <w:right w:w="0" w:type="dxa"/>
-            </w:tcMar>
-            <w:vAlign w:val="center"/>
-          </w:tcPr>
-          <w:p>
-            <w:pPr>
-              <w:pStyle w:val="Normal"/>
-              <w:jc w:val="right"/>
-              <w:pBdr>
-                <w:bottom w:val="none" w:sz="0" w:space="0" w:color="000000"/>
-                <w:top w:val="none" w:sz="0" w:space="0" w:color="000000"/>
-                <w:left w:val="none" w:sz="0" w:space="0" w:color="000000"/>
-                <w:right w:val="none" w:sz="0" w:space="0" w:color="000000"/>
-              </w:pBdr>
-              <w:spacing w:after="100" w:before="100" w:line="240"/>
-              <w:ind w:firstLine="0" w:left="100" w:right="100"/>
+              <w:bottom w:val="single" w:sz="12" w:space="0" w:color="666666"/>
+              <w:top w:val="single" w:sz="12" w:space="0" w:color="666666"/>
+              <w:left w:val="none" w:sz="0" w:space="0" w:color="000000"/>
+              <w:right w:val="none" w:sz="0" w:space="0" w:color="000000"/>
+            </w:tcBorders>
+            <w:shd w:val="clear" w:color="auto" w:fill="FFFFFF"/>
+            <w:tcMar>
+              <w:top w:w="0" w:type="dxa"/>
+              <w:bottom w:w="0" w:type="dxa"/>
+              <w:left w:w="0" w:type="dxa"/>
+              <w:right w:w="0" w:type="dxa"/>
+            </w:tcMar>
+            <w:vAlign w:val="center"/>
+          </w:tcPr>
+          <w:p>
+            <w:pPr>
+              <w:pStyle w:val="Normal"/>
+              <w:jc w:val="center"/>
+              <w:pBdr>
+                <w:bottom w:val="none" w:sz="0" w:space="0" w:color="000000"/>
+                <w:top w:val="none" w:sz="0" w:space="0" w:color="000000"/>
+                <w:left w:val="none" w:sz="0" w:space="0" w:color="000000"/>
+                <w:right w:val="none" w:sz="0" w:space="0" w:color="000000"/>
+              </w:pBdr>
+              <w:spacing w:after="100" w:before="100" w:line="240"/>
+              <w:ind w:left="100" w:right="100" w:firstLine="0" w:firstLineChars="0"/>
             </w:pPr>
             <w:r>
               <w:rPr>
@@ -326,38 +326,38 @@
       </w:tr>
       <w:tr>
         <w:trPr>
-          <w:trHeight w:val="613" w:hRule="auto"/>
+          <w:trHeight w:val="596" w:hRule="auto"/>
         </w:trPr>
         body 1
         <w:tc>
           <w:tcPr>
             <w:tcBorders>
               <w:bottom w:val="none" w:sz="0" w:space="0" w:color="000000"/>
-              <w:top w:val="single" w:sz="16" w:space="0" w:color="666666"/>
-              <w:left w:val="none" w:sz="0" w:space="0" w:color="000000"/>
-              <w:right w:val="none" w:sz="0" w:space="0" w:color="000000"/>
-            </w:tcBorders>
-            <w:shd w:val="clear" w:color="auto" w:fill="FFFFFF"/>
-            <w:tcMar>
-              <w:top w:w="0" w:type="dxa"/>
-              <w:bottom w:w="0" w:type="dxa"/>
-              <w:left w:w="0" w:type="dxa"/>
-              <w:right w:w="0" w:type="dxa"/>
-            </w:tcMar>
-            <w:vAlign w:val="center"/>
-          </w:tcPr>
-          <w:p>
-            <w:pPr>
-              <w:pStyle w:val="Normal"/>
-              <w:jc w:val="left"/>
-              <w:pBdr>
-                <w:bottom w:val="none" w:sz="0" w:space="0" w:color="000000"/>
-                <w:top w:val="none" w:sz="0" w:space="0" w:color="000000"/>
-                <w:left w:val="none" w:sz="0" w:space="0" w:color="000000"/>
-                <w:right w:val="none" w:sz="0" w:space="0" w:color="000000"/>
-              </w:pBdr>
-              <w:spacing w:after="100" w:before="100" w:line="240"/>
-              <w:ind w:firstLine="0" w:left="100" w:right="100"/>
+              <w:top w:val="single" w:sz="12" w:space="0" w:color="666666"/>
+              <w:left w:val="none" w:sz="0" w:space="0" w:color="000000"/>
+              <w:right w:val="none" w:sz="0" w:space="0" w:color="000000"/>
+            </w:tcBorders>
+            <w:shd w:val="clear" w:color="auto" w:fill="FFFFFF"/>
+            <w:tcMar>
+              <w:top w:w="0" w:type="dxa"/>
+              <w:bottom w:w="0" w:type="dxa"/>
+              <w:left w:w="0" w:type="dxa"/>
+              <w:right w:w="0" w:type="dxa"/>
+            </w:tcMar>
+            <w:vAlign w:val="center"/>
+          </w:tcPr>
+          <w:p>
+            <w:pPr>
+              <w:pStyle w:val="Normal"/>
+              <w:jc w:val="center"/>
+              <w:pBdr>
+                <w:bottom w:val="none" w:sz="0" w:space="0" w:color="000000"/>
+                <w:top w:val="none" w:sz="0" w:space="0" w:color="000000"/>
+                <w:left w:val="none" w:sz="0" w:space="0" w:color="000000"/>
+                <w:right w:val="none" w:sz="0" w:space="0" w:color="000000"/>
+              </w:pBdr>
+              <w:spacing w:after="100" w:before="100" w:line="240"/>
+              <w:ind w:left="100" w:right="100" w:firstLine="0" w:firstLineChars="0"/>
             </w:pPr>
             <w:r>
               <w:rPr>
@@ -377,31 +377,31 @@
           <w:tcPr>
             <w:tcBorders>
               <w:bottom w:val="none" w:sz="0" w:space="0" w:color="000000"/>
-              <w:top w:val="single" w:sz="16" w:space="0" w:color="666666"/>
-              <w:left w:val="none" w:sz="0" w:space="0" w:color="000000"/>
-              <w:right w:val="none" w:sz="0" w:space="0" w:color="000000"/>
-            </w:tcBorders>
-            <w:shd w:val="clear" w:color="auto" w:fill="FFFFFF"/>
-            <w:tcMar>
-              <w:top w:w="0" w:type="dxa"/>
-              <w:bottom w:w="0" w:type="dxa"/>
-              <w:left w:w="0" w:type="dxa"/>
-              <w:right w:w="0" w:type="dxa"/>
-            </w:tcMar>
-            <w:vAlign w:val="center"/>
-          </w:tcPr>
-          <w:p>
-            <w:pPr>
-              <w:pStyle w:val="Normal"/>
-              <w:jc w:val="right"/>
-              <w:pBdr>
-                <w:bottom w:val="none" w:sz="0" w:space="0" w:color="000000"/>
-                <w:top w:val="none" w:sz="0" w:space="0" w:color="000000"/>
-                <w:left w:val="none" w:sz="0" w:space="0" w:color="000000"/>
-                <w:right w:val="none" w:sz="0" w:space="0" w:color="000000"/>
-              </w:pBdr>
-              <w:spacing w:after="100" w:before="100" w:line="240"/>
-              <w:ind w:firstLine="0" w:left="100" w:right="100"/>
+              <w:top w:val="single" w:sz="12" w:space="0" w:color="666666"/>
+              <w:left w:val="none" w:sz="0" w:space="0" w:color="000000"/>
+              <w:right w:val="none" w:sz="0" w:space="0" w:color="000000"/>
+            </w:tcBorders>
+            <w:shd w:val="clear" w:color="auto" w:fill="FFFFFF"/>
+            <w:tcMar>
+              <w:top w:w="0" w:type="dxa"/>
+              <w:bottom w:w="0" w:type="dxa"/>
+              <w:left w:w="0" w:type="dxa"/>
+              <w:right w:w="0" w:type="dxa"/>
+            </w:tcMar>
+            <w:vAlign w:val="center"/>
+          </w:tcPr>
+          <w:p>
+            <w:pPr>
+              <w:pStyle w:val="Normal"/>
+              <w:jc w:val="center"/>
+              <w:pBdr>
+                <w:bottom w:val="none" w:sz="0" w:space="0" w:color="000000"/>
+                <w:top w:val="none" w:sz="0" w:space="0" w:color="000000"/>
+                <w:left w:val="none" w:sz="0" w:space="0" w:color="000000"/>
+                <w:right w:val="none" w:sz="0" w:space="0" w:color="000000"/>
+              </w:pBdr>
+              <w:spacing w:after="100" w:before="100" w:line="240"/>
+              <w:ind w:left="100" w:right="100" w:firstLine="0" w:firstLineChars="0"/>
             </w:pPr>
             <w:r>
               <w:rPr>
@@ -421,31 +421,31 @@
           <w:tcPr>
             <w:tcBorders>
               <w:bottom w:val="none" w:sz="0" w:space="0" w:color="000000"/>
-              <w:top w:val="single" w:sz="16" w:space="0" w:color="666666"/>
-              <w:left w:val="none" w:sz="0" w:space="0" w:color="000000"/>
-              <w:right w:val="none" w:sz="0" w:space="0" w:color="000000"/>
-            </w:tcBorders>
-            <w:shd w:val="clear" w:color="auto" w:fill="FFFFFF"/>
-            <w:tcMar>
-              <w:top w:w="0" w:type="dxa"/>
-              <w:bottom w:w="0" w:type="dxa"/>
-              <w:left w:w="0" w:type="dxa"/>
-              <w:right w:w="0" w:type="dxa"/>
-            </w:tcMar>
-            <w:vAlign w:val="center"/>
-          </w:tcPr>
-          <w:p>
-            <w:pPr>
-              <w:pStyle w:val="Normal"/>
-              <w:jc w:val="center"/>
-              <w:pBdr>
-                <w:bottom w:val="none" w:sz="0" w:space="0" w:color="000000"/>
-                <w:top w:val="none" w:sz="0" w:space="0" w:color="000000"/>
-                <w:left w:val="none" w:sz="0" w:space="0" w:color="000000"/>
-                <w:right w:val="none" w:sz="0" w:space="0" w:color="000000"/>
-              </w:pBdr>
-              <w:spacing w:after="100" w:before="100" w:line="240"/>
-              <w:ind w:firstLine="0" w:left="100" w:right="100"/>
+              <w:top w:val="single" w:sz="12" w:space="0" w:color="666666"/>
+              <w:left w:val="none" w:sz="0" w:space="0" w:color="000000"/>
+              <w:right w:val="none" w:sz="0" w:space="0" w:color="000000"/>
+            </w:tcBorders>
+            <w:shd w:val="clear" w:color="auto" w:fill="FFFFFF"/>
+            <w:tcMar>
+              <w:top w:w="0" w:type="dxa"/>
+              <w:bottom w:w="0" w:type="dxa"/>
+              <w:left w:w="0" w:type="dxa"/>
+              <w:right w:w="0" w:type="dxa"/>
+            </w:tcMar>
+            <w:vAlign w:val="center"/>
+          </w:tcPr>
+          <w:p>
+            <w:pPr>
+              <w:pStyle w:val="Normal"/>
+              <w:jc w:val="center"/>
+              <w:pBdr>
+                <w:bottom w:val="none" w:sz="0" w:space="0" w:color="000000"/>
+                <w:top w:val="none" w:sz="0" w:space="0" w:color="000000"/>
+                <w:left w:val="none" w:sz="0" w:space="0" w:color="000000"/>
+                <w:right w:val="none" w:sz="0" w:space="0" w:color="000000"/>
+              </w:pBdr>
+              <w:spacing w:after="100" w:before="100" w:line="240"/>
+              <w:ind w:left="100" w:right="100" w:firstLine="0" w:firstLineChars="0"/>
             </w:pPr>
             <w:r>
               <w:rPr>
@@ -465,31 +465,31 @@
           <w:tcPr>
             <w:tcBorders>
               <w:bottom w:val="none" w:sz="0" w:space="0" w:color="000000"/>
-              <w:top w:val="single" w:sz="16" w:space="0" w:color="666666"/>
-              <w:left w:val="none" w:sz="0" w:space="0" w:color="000000"/>
-              <w:right w:val="none" w:sz="0" w:space="0" w:color="000000"/>
-            </w:tcBorders>
-            <w:shd w:val="clear" w:color="auto" w:fill="FFFFFF"/>
-            <w:tcMar>
-              <w:top w:w="0" w:type="dxa"/>
-              <w:bottom w:w="0" w:type="dxa"/>
-              <w:left w:w="0" w:type="dxa"/>
-              <w:right w:w="0" w:type="dxa"/>
-            </w:tcMar>
-            <w:vAlign w:val="center"/>
-          </w:tcPr>
-          <w:p>
-            <w:pPr>
-              <w:pStyle w:val="Normal"/>
-              <w:jc w:val="right"/>
-              <w:pBdr>
-                <w:bottom w:val="none" w:sz="0" w:space="0" w:color="000000"/>
-                <w:top w:val="none" w:sz="0" w:space="0" w:color="000000"/>
-                <w:left w:val="none" w:sz="0" w:space="0" w:color="000000"/>
-                <w:right w:val="none" w:sz="0" w:space="0" w:color="000000"/>
-              </w:pBdr>
-              <w:spacing w:after="100" w:before="100" w:line="240"/>
-              <w:ind w:firstLine="0" w:left="100" w:right="100"/>
+              <w:top w:val="single" w:sz="12" w:space="0" w:color="666666"/>
+              <w:left w:val="none" w:sz="0" w:space="0" w:color="000000"/>
+              <w:right w:val="none" w:sz="0" w:space="0" w:color="000000"/>
+            </w:tcBorders>
+            <w:shd w:val="clear" w:color="auto" w:fill="FFFFFF"/>
+            <w:tcMar>
+              <w:top w:w="0" w:type="dxa"/>
+              <w:bottom w:w="0" w:type="dxa"/>
+              <w:left w:w="0" w:type="dxa"/>
+              <w:right w:w="0" w:type="dxa"/>
+            </w:tcMar>
+            <w:vAlign w:val="center"/>
+          </w:tcPr>
+          <w:p>
+            <w:pPr>
+              <w:pStyle w:val="Normal"/>
+              <w:jc w:val="center"/>
+              <w:pBdr>
+                <w:bottom w:val="none" w:sz="0" w:space="0" w:color="000000"/>
+                <w:top w:val="none" w:sz="0" w:space="0" w:color="000000"/>
+                <w:left w:val="none" w:sz="0" w:space="0" w:color="000000"/>
+                <w:right w:val="none" w:sz="0" w:space="0" w:color="000000"/>
+              </w:pBdr>
+              <w:spacing w:after="100" w:before="100" w:line="240"/>
+              <w:ind w:left="100" w:right="100" w:firstLine="0" w:firstLineChars="0"/>
             </w:pPr>
             <w:r>
               <w:rPr>
@@ -509,31 +509,31 @@
           <w:tcPr>
             <w:tcBorders>
               <w:bottom w:val="none" w:sz="0" w:space="0" w:color="000000"/>
-              <w:top w:val="single" w:sz="16" w:space="0" w:color="666666"/>
-              <w:left w:val="none" w:sz="0" w:space="0" w:color="000000"/>
-              <w:right w:val="none" w:sz="0" w:space="0" w:color="000000"/>
-            </w:tcBorders>
-            <w:shd w:val="clear" w:color="auto" w:fill="FFFFFF"/>
-            <w:tcMar>
-              <w:top w:w="0" w:type="dxa"/>
-              <w:bottom w:w="0" w:type="dxa"/>
-              <w:left w:w="0" w:type="dxa"/>
-              <w:right w:w="0" w:type="dxa"/>
-            </w:tcMar>
-            <w:vAlign w:val="center"/>
-          </w:tcPr>
-          <w:p>
-            <w:pPr>
-              <w:pStyle w:val="Normal"/>
-              <w:jc w:val="right"/>
-              <w:pBdr>
-                <w:bottom w:val="none" w:sz="0" w:space="0" w:color="000000"/>
-                <w:top w:val="none" w:sz="0" w:space="0" w:color="000000"/>
-                <w:left w:val="none" w:sz="0" w:space="0" w:color="000000"/>
-                <w:right w:val="none" w:sz="0" w:space="0" w:color="000000"/>
-              </w:pBdr>
-              <w:spacing w:after="100" w:before="100" w:line="240"/>
-              <w:ind w:firstLine="0" w:left="100" w:right="100"/>
+              <w:top w:val="single" w:sz="12" w:space="0" w:color="666666"/>
+              <w:left w:val="none" w:sz="0" w:space="0" w:color="000000"/>
+              <w:right w:val="none" w:sz="0" w:space="0" w:color="000000"/>
+            </w:tcBorders>
+            <w:shd w:val="clear" w:color="auto" w:fill="FFFFFF"/>
+            <w:tcMar>
+              <w:top w:w="0" w:type="dxa"/>
+              <w:bottom w:w="0" w:type="dxa"/>
+              <w:left w:w="0" w:type="dxa"/>
+              <w:right w:w="0" w:type="dxa"/>
+            </w:tcMar>
+            <w:vAlign w:val="center"/>
+          </w:tcPr>
+          <w:p>
+            <w:pPr>
+              <w:pStyle w:val="Normal"/>
+              <w:jc w:val="center"/>
+              <w:pBdr>
+                <w:bottom w:val="none" w:sz="0" w:space="0" w:color="000000"/>
+                <w:top w:val="none" w:sz="0" w:space="0" w:color="000000"/>
+                <w:left w:val="none" w:sz="0" w:space="0" w:color="000000"/>
+                <w:right w:val="none" w:sz="0" w:space="0" w:color="000000"/>
+              </w:pBdr>
+              <w:spacing w:after="100" w:before="100" w:line="240"/>
+              <w:ind w:left="100" w:right="100" w:firstLine="0" w:firstLineChars="0"/>
             </w:pPr>
             <w:r>
               <w:rPr>
@@ -553,31 +553,31 @@
           <w:tcPr>
             <w:tcBorders>
               <w:bottom w:val="none" w:sz="0" w:space="0" w:color="000000"/>
-              <w:top w:val="single" w:sz="16" w:space="0" w:color="666666"/>
-              <w:left w:val="none" w:sz="0" w:space="0" w:color="000000"/>
-              <w:right w:val="none" w:sz="0" w:space="0" w:color="000000"/>
-            </w:tcBorders>
-            <w:shd w:val="clear" w:color="auto" w:fill="FFFFFF"/>
-            <w:tcMar>
-              <w:top w:w="0" w:type="dxa"/>
-              <w:bottom w:w="0" w:type="dxa"/>
-              <w:left w:w="0" w:type="dxa"/>
-              <w:right w:w="0" w:type="dxa"/>
-            </w:tcMar>
-            <w:vAlign w:val="center"/>
-          </w:tcPr>
-          <w:p>
-            <w:pPr>
-              <w:pStyle w:val="Normal"/>
-              <w:jc w:val="right"/>
-              <w:pBdr>
-                <w:bottom w:val="none" w:sz="0" w:space="0" w:color="000000"/>
-                <w:top w:val="none" w:sz="0" w:space="0" w:color="000000"/>
-                <w:left w:val="none" w:sz="0" w:space="0" w:color="000000"/>
-                <w:right w:val="none" w:sz="0" w:space="0" w:color="000000"/>
-              </w:pBdr>
-              <w:spacing w:after="100" w:before="100" w:line="240"/>
-              <w:ind w:firstLine="0" w:left="100" w:right="100"/>
+              <w:top w:val="single" w:sz="12" w:space="0" w:color="666666"/>
+              <w:left w:val="none" w:sz="0" w:space="0" w:color="000000"/>
+              <w:right w:val="none" w:sz="0" w:space="0" w:color="000000"/>
+            </w:tcBorders>
+            <w:shd w:val="clear" w:color="auto" w:fill="FFFFFF"/>
+            <w:tcMar>
+              <w:top w:w="0" w:type="dxa"/>
+              <w:bottom w:w="0" w:type="dxa"/>
+              <w:left w:w="0" w:type="dxa"/>
+              <w:right w:w="0" w:type="dxa"/>
+            </w:tcMar>
+            <w:vAlign w:val="center"/>
+          </w:tcPr>
+          <w:p>
+            <w:pPr>
+              <w:pStyle w:val="Normal"/>
+              <w:jc w:val="center"/>
+              <w:pBdr>
+                <w:bottom w:val="none" w:sz="0" w:space="0" w:color="000000"/>
+                <w:top w:val="none" w:sz="0" w:space="0" w:color="000000"/>
+                <w:left w:val="none" w:sz="0" w:space="0" w:color="000000"/>
+                <w:right w:val="none" w:sz="0" w:space="0" w:color="000000"/>
+              </w:pBdr>
+              <w:spacing w:after="100" w:before="100" w:line="240"/>
+              <w:ind w:left="100" w:right="100" w:firstLine="0" w:firstLineChars="0"/>
             </w:pPr>
             <w:r>
               <w:rPr>
@@ -597,31 +597,31 @@
           <w:tcPr>
             <w:tcBorders>
               <w:bottom w:val="none" w:sz="0" w:space="0" w:color="000000"/>
-              <w:top w:val="single" w:sz="16" w:space="0" w:color="666666"/>
-              <w:left w:val="none" w:sz="0" w:space="0" w:color="000000"/>
-              <w:right w:val="none" w:sz="0" w:space="0" w:color="000000"/>
-            </w:tcBorders>
-            <w:shd w:val="clear" w:color="auto" w:fill="FFFFFF"/>
-            <w:tcMar>
-              <w:top w:w="0" w:type="dxa"/>
-              <w:bottom w:w="0" w:type="dxa"/>
-              <w:left w:w="0" w:type="dxa"/>
-              <w:right w:w="0" w:type="dxa"/>
-            </w:tcMar>
-            <w:vAlign w:val="center"/>
-          </w:tcPr>
-          <w:p>
-            <w:pPr>
-              <w:pStyle w:val="Normal"/>
-              <w:jc w:val="right"/>
-              <w:pBdr>
-                <w:bottom w:val="none" w:sz="0" w:space="0" w:color="000000"/>
-                <w:top w:val="none" w:sz="0" w:space="0" w:color="000000"/>
-                <w:left w:val="none" w:sz="0" w:space="0" w:color="000000"/>
-                <w:right w:val="none" w:sz="0" w:space="0" w:color="000000"/>
-              </w:pBdr>
-              <w:spacing w:after="100" w:before="100" w:line="240"/>
-              <w:ind w:firstLine="0" w:left="100" w:right="100"/>
+              <w:top w:val="single" w:sz="12" w:space="0" w:color="666666"/>
+              <w:left w:val="none" w:sz="0" w:space="0" w:color="000000"/>
+              <w:right w:val="none" w:sz="0" w:space="0" w:color="000000"/>
+            </w:tcBorders>
+            <w:shd w:val="clear" w:color="auto" w:fill="FFFFFF"/>
+            <w:tcMar>
+              <w:top w:w="0" w:type="dxa"/>
+              <w:bottom w:w="0" w:type="dxa"/>
+              <w:left w:w="0" w:type="dxa"/>
+              <w:right w:w="0" w:type="dxa"/>
+            </w:tcMar>
+            <w:vAlign w:val="center"/>
+          </w:tcPr>
+          <w:p>
+            <w:pPr>
+              <w:pStyle w:val="Normal"/>
+              <w:jc w:val="center"/>
+              <w:pBdr>
+                <w:bottom w:val="none" w:sz="0" w:space="0" w:color="000000"/>
+                <w:top w:val="none" w:sz="0" w:space="0" w:color="000000"/>
+                <w:left w:val="none" w:sz="0" w:space="0" w:color="000000"/>
+                <w:right w:val="none" w:sz="0" w:space="0" w:color="000000"/>
+              </w:pBdr>
+              <w:spacing w:after="100" w:before="100" w:line="240"/>
+              <w:ind w:left="100" w:right="100" w:firstLine="0" w:firstLineChars="0"/>
             </w:pPr>
             <w:r>
               <w:rPr>
@@ -640,7 +640,7 @@
       </w:tr>
       <w:tr>
         <w:trPr>
-          <w:trHeight w:val="613" w:hRule="auto"/>
+          <w:trHeight w:val="596" w:hRule="auto"/>
         </w:trPr>
         body 2
         <w:tc>
@@ -663,15 +663,15 @@
           <w:p>
             <w:pPr>
               <w:pStyle w:val="Normal"/>
-              <w:jc w:val="left"/>
-              <w:pBdr>
-                <w:bottom w:val="none" w:sz="0" w:space="0" w:color="000000"/>
-                <w:top w:val="none" w:sz="0" w:space="0" w:color="000000"/>
-                <w:left w:val="none" w:sz="0" w:space="0" w:color="000000"/>
-                <w:right w:val="none" w:sz="0" w:space="0" w:color="000000"/>
-              </w:pBdr>
-              <w:spacing w:after="100" w:before="100" w:line="240"/>
-              <w:ind w:firstLine="0" w:left="100" w:right="100"/>
+              <w:jc w:val="center"/>
+              <w:pBdr>
+                <w:bottom w:val="none" w:sz="0" w:space="0" w:color="000000"/>
+                <w:top w:val="none" w:sz="0" w:space="0" w:color="000000"/>
+                <w:left w:val="none" w:sz="0" w:space="0" w:color="000000"/>
+                <w:right w:val="none" w:sz="0" w:space="0" w:color="000000"/>
+              </w:pBdr>
+              <w:spacing w:after="100" w:before="100" w:line="240"/>
+              <w:ind w:left="100" w:right="100" w:firstLine="0" w:firstLineChars="0"/>
             </w:pPr>
             <w:r>
               <w:rPr>
@@ -707,15 +707,15 @@
           <w:p>
             <w:pPr>
               <w:pStyle w:val="Normal"/>
-              <w:jc w:val="right"/>
-              <w:pBdr>
-                <w:bottom w:val="none" w:sz="0" w:space="0" w:color="000000"/>
-                <w:top w:val="none" w:sz="0" w:space="0" w:color="000000"/>
-                <w:left w:val="none" w:sz="0" w:space="0" w:color="000000"/>
-                <w:right w:val="none" w:sz="0" w:space="0" w:color="000000"/>
-              </w:pBdr>
-              <w:spacing w:after="100" w:before="100" w:line="240"/>
-              <w:ind w:firstLine="0" w:left="100" w:right="100"/>
+              <w:jc w:val="center"/>
+              <w:pBdr>
+                <w:bottom w:val="none" w:sz="0" w:space="0" w:color="000000"/>
+                <w:top w:val="none" w:sz="0" w:space="0" w:color="000000"/>
+                <w:left w:val="none" w:sz="0" w:space="0" w:color="000000"/>
+                <w:right w:val="none" w:sz="0" w:space="0" w:color="000000"/>
+              </w:pBdr>
+              <w:spacing w:after="100" w:before="100" w:line="240"/>
+              <w:ind w:left="100" w:right="100" w:firstLine="0" w:firstLineChars="0"/>
             </w:pPr>
             <w:r>
               <w:rPr>
@@ -759,7 +759,7 @@
                 <w:right w:val="none" w:sz="0" w:space="0" w:color="000000"/>
               </w:pBdr>
               <w:spacing w:after="100" w:before="100" w:line="240"/>
-              <w:ind w:firstLine="0" w:left="100" w:right="100"/>
+              <w:ind w:left="100" w:right="100" w:firstLine="0" w:firstLineChars="0"/>
             </w:pPr>
             <w:r>
               <w:rPr>
@@ -795,15 +795,15 @@
           <w:p>
             <w:pPr>
               <w:pStyle w:val="Normal"/>
-              <w:jc w:val="right"/>
-              <w:pBdr>
-                <w:bottom w:val="none" w:sz="0" w:space="0" w:color="000000"/>
-                <w:top w:val="none" w:sz="0" w:space="0" w:color="000000"/>
-                <w:left w:val="none" w:sz="0" w:space="0" w:color="000000"/>
-                <w:right w:val="none" w:sz="0" w:space="0" w:color="000000"/>
-              </w:pBdr>
-              <w:spacing w:after="100" w:before="100" w:line="240"/>
-              <w:ind w:firstLine="0" w:left="100" w:right="100"/>
+              <w:jc w:val="center"/>
+              <w:pBdr>
+                <w:bottom w:val="none" w:sz="0" w:space="0" w:color="000000"/>
+                <w:top w:val="none" w:sz="0" w:space="0" w:color="000000"/>
+                <w:left w:val="none" w:sz="0" w:space="0" w:color="000000"/>
+                <w:right w:val="none" w:sz="0" w:space="0" w:color="000000"/>
+              </w:pBdr>
+              <w:spacing w:after="100" w:before="100" w:line="240"/>
+              <w:ind w:left="100" w:right="100" w:firstLine="0" w:firstLineChars="0"/>
             </w:pPr>
             <w:r>
               <w:rPr>
@@ -839,15 +839,15 @@
           <w:p>
             <w:pPr>
               <w:pStyle w:val="Normal"/>
-              <w:jc w:val="right"/>
-              <w:pBdr>
-                <w:bottom w:val="none" w:sz="0" w:space="0" w:color="000000"/>
-                <w:top w:val="none" w:sz="0" w:space="0" w:color="000000"/>
-                <w:left w:val="none" w:sz="0" w:space="0" w:color="000000"/>
-                <w:right w:val="none" w:sz="0" w:space="0" w:color="000000"/>
-              </w:pBdr>
-              <w:spacing w:after="100" w:before="100" w:line="240"/>
-              <w:ind w:firstLine="0" w:left="100" w:right="100"/>
+              <w:jc w:val="center"/>
+              <w:pBdr>
+                <w:bottom w:val="none" w:sz="0" w:space="0" w:color="000000"/>
+                <w:top w:val="none" w:sz="0" w:space="0" w:color="000000"/>
+                <w:left w:val="none" w:sz="0" w:space="0" w:color="000000"/>
+                <w:right w:val="none" w:sz="0" w:space="0" w:color="000000"/>
+              </w:pBdr>
+              <w:spacing w:after="100" w:before="100" w:line="240"/>
+              <w:ind w:left="100" w:right="100" w:firstLine="0" w:firstLineChars="0"/>
             </w:pPr>
             <w:r>
               <w:rPr>
@@ -883,15 +883,15 @@
           <w:p>
             <w:pPr>
               <w:pStyle w:val="Normal"/>
-              <w:jc w:val="right"/>
-              <w:pBdr>
-                <w:bottom w:val="none" w:sz="0" w:space="0" w:color="000000"/>
-                <w:top w:val="none" w:sz="0" w:space="0" w:color="000000"/>
-                <w:left w:val="none" w:sz="0" w:space="0" w:color="000000"/>
-                <w:right w:val="none" w:sz="0" w:space="0" w:color="000000"/>
-              </w:pBdr>
-              <w:spacing w:after="100" w:before="100" w:line="240"/>
-              <w:ind w:firstLine="0" w:left="100" w:right="100"/>
+              <w:jc w:val="center"/>
+              <w:pBdr>
+                <w:bottom w:val="none" w:sz="0" w:space="0" w:color="000000"/>
+                <w:top w:val="none" w:sz="0" w:space="0" w:color="000000"/>
+                <w:left w:val="none" w:sz="0" w:space="0" w:color="000000"/>
+                <w:right w:val="none" w:sz="0" w:space="0" w:color="000000"/>
+              </w:pBdr>
+              <w:spacing w:after="100" w:before="100" w:line="240"/>
+              <w:ind w:left="100" w:right="100" w:firstLine="0" w:firstLineChars="0"/>
             </w:pPr>
             <w:r>
               <w:rPr>
@@ -927,15 +927,15 @@
           <w:p>
             <w:pPr>
               <w:pStyle w:val="Normal"/>
-              <w:jc w:val="right"/>
-              <w:pBdr>
-                <w:bottom w:val="none" w:sz="0" w:space="0" w:color="000000"/>
-                <w:top w:val="none" w:sz="0" w:space="0" w:color="000000"/>
-                <w:left w:val="none" w:sz="0" w:space="0" w:color="000000"/>
-                <w:right w:val="none" w:sz="0" w:space="0" w:color="000000"/>
-              </w:pBdr>
-              <w:spacing w:after="100" w:before="100" w:line="240"/>
-              <w:ind w:firstLine="0" w:left="100" w:right="100"/>
+              <w:jc w:val="center"/>
+              <w:pBdr>
+                <w:bottom w:val="none" w:sz="0" w:space="0" w:color="000000"/>
+                <w:top w:val="none" w:sz="0" w:space="0" w:color="000000"/>
+                <w:left w:val="none" w:sz="0" w:space="0" w:color="000000"/>
+                <w:right w:val="none" w:sz="0" w:space="0" w:color="000000"/>
+              </w:pBdr>
+              <w:spacing w:after="100" w:before="100" w:line="240"/>
+              <w:ind w:left="100" w:right="100" w:firstLine="0" w:firstLineChars="0"/>
             </w:pPr>
             <w:r>
               <w:rPr>
@@ -954,7 +954,7 @@
       </w:tr>
       <w:tr>
         <w:trPr>
-          <w:trHeight w:val="613" w:hRule="auto"/>
+          <w:trHeight w:val="596" w:hRule="auto"/>
         </w:trPr>
         body 3
         <w:tc>
@@ -977,15 +977,15 @@
           <w:p>
             <w:pPr>
               <w:pStyle w:val="Normal"/>
-              <w:jc w:val="left"/>
-              <w:pBdr>
-                <w:bottom w:val="none" w:sz="0" w:space="0" w:color="000000"/>
-                <w:top w:val="none" w:sz="0" w:space="0" w:color="000000"/>
-                <w:left w:val="none" w:sz="0" w:space="0" w:color="000000"/>
-                <w:right w:val="none" w:sz="0" w:space="0" w:color="000000"/>
-              </w:pBdr>
-              <w:spacing w:after="100" w:before="100" w:line="240"/>
-              <w:ind w:firstLine="0" w:left="100" w:right="100"/>
+              <w:jc w:val="center"/>
+              <w:pBdr>
+                <w:bottom w:val="none" w:sz="0" w:space="0" w:color="000000"/>
+                <w:top w:val="none" w:sz="0" w:space="0" w:color="000000"/>
+                <w:left w:val="none" w:sz="0" w:space="0" w:color="000000"/>
+                <w:right w:val="none" w:sz="0" w:space="0" w:color="000000"/>
+              </w:pBdr>
+              <w:spacing w:after="100" w:before="100" w:line="240"/>
+              <w:ind w:left="100" w:right="100" w:firstLine="0" w:firstLineChars="0"/>
             </w:pPr>
             <w:r>
               <w:rPr>
@@ -1021,15 +1021,15 @@
           <w:p>
             <w:pPr>
               <w:pStyle w:val="Normal"/>
-              <w:jc w:val="right"/>
-              <w:pBdr>
-                <w:bottom w:val="none" w:sz="0" w:space="0" w:color="000000"/>
-                <w:top w:val="none" w:sz="0" w:space="0" w:color="000000"/>
-                <w:left w:val="none" w:sz="0" w:space="0" w:color="000000"/>
-                <w:right w:val="none" w:sz="0" w:space="0" w:color="000000"/>
-              </w:pBdr>
-              <w:spacing w:after="100" w:before="100" w:line="240"/>
-              <w:ind w:firstLine="0" w:left="100" w:right="100"/>
+              <w:jc w:val="center"/>
+              <w:pBdr>
+                <w:bottom w:val="none" w:sz="0" w:space="0" w:color="000000"/>
+                <w:top w:val="none" w:sz="0" w:space="0" w:color="000000"/>
+                <w:left w:val="none" w:sz="0" w:space="0" w:color="000000"/>
+                <w:right w:val="none" w:sz="0" w:space="0" w:color="000000"/>
+              </w:pBdr>
+              <w:spacing w:after="100" w:before="100" w:line="240"/>
+              <w:ind w:left="100" w:right="100" w:firstLine="0" w:firstLineChars="0"/>
             </w:pPr>
             <w:r>
               <w:rPr>
@@ -1073,7 +1073,7 @@
                 <w:right w:val="none" w:sz="0" w:space="0" w:color="000000"/>
               </w:pBdr>
               <w:spacing w:after="100" w:before="100" w:line="240"/>
-              <w:ind w:firstLine="0" w:left="100" w:right="100"/>
+              <w:ind w:left="100" w:right="100" w:firstLine="0" w:firstLineChars="0"/>
             </w:pPr>
             <w:r>
               <w:rPr>
@@ -1109,15 +1109,15 @@
           <w:p>
             <w:pPr>
               <w:pStyle w:val="Normal"/>
-              <w:jc w:val="right"/>
-              <w:pBdr>
-                <w:bottom w:val="none" w:sz="0" w:space="0" w:color="000000"/>
-                <w:top w:val="none" w:sz="0" w:space="0" w:color="000000"/>
-                <w:left w:val="none" w:sz="0" w:space="0" w:color="000000"/>
-                <w:right w:val="none" w:sz="0" w:space="0" w:color="000000"/>
-              </w:pBdr>
-              <w:spacing w:after="100" w:before="100" w:line="240"/>
-              <w:ind w:firstLine="0" w:left="100" w:right="100"/>
+              <w:jc w:val="center"/>
+              <w:pBdr>
+                <w:bottom w:val="none" w:sz="0" w:space="0" w:color="000000"/>
+                <w:top w:val="none" w:sz="0" w:space="0" w:color="000000"/>
+                <w:left w:val="none" w:sz="0" w:space="0" w:color="000000"/>
+                <w:right w:val="none" w:sz="0" w:space="0" w:color="000000"/>
+              </w:pBdr>
+              <w:spacing w:after="100" w:before="100" w:line="240"/>
+              <w:ind w:left="100" w:right="100" w:firstLine="0" w:firstLineChars="0"/>
             </w:pPr>
             <w:r>
               <w:rPr>
@@ -1153,15 +1153,15 @@
           <w:p>
             <w:pPr>
               <w:pStyle w:val="Normal"/>
-              <w:jc w:val="right"/>
-              <w:pBdr>
-                <w:bottom w:val="none" w:sz="0" w:space="0" w:color="000000"/>
-                <w:top w:val="none" w:sz="0" w:space="0" w:color="000000"/>
-                <w:left w:val="none" w:sz="0" w:space="0" w:color="000000"/>
-                <w:right w:val="none" w:sz="0" w:space="0" w:color="000000"/>
-              </w:pBdr>
-              <w:spacing w:after="100" w:before="100" w:line="240"/>
-              <w:ind w:firstLine="0" w:left="100" w:right="100"/>
+              <w:jc w:val="center"/>
+              <w:pBdr>
+                <w:bottom w:val="none" w:sz="0" w:space="0" w:color="000000"/>
+                <w:top w:val="none" w:sz="0" w:space="0" w:color="000000"/>
+                <w:left w:val="none" w:sz="0" w:space="0" w:color="000000"/>
+                <w:right w:val="none" w:sz="0" w:space="0" w:color="000000"/>
+              </w:pBdr>
+              <w:spacing w:after="100" w:before="100" w:line="240"/>
+              <w:ind w:left="100" w:right="100" w:firstLine="0" w:firstLineChars="0"/>
             </w:pPr>
             <w:r>
               <w:rPr>
@@ -1197,15 +1197,15 @@
           <w:p>
             <w:pPr>
               <w:pStyle w:val="Normal"/>
-              <w:jc w:val="right"/>
-              <w:pBdr>
-                <w:bottom w:val="none" w:sz="0" w:space="0" w:color="000000"/>
-                <w:top w:val="none" w:sz="0" w:space="0" w:color="000000"/>
-                <w:left w:val="none" w:sz="0" w:space="0" w:color="000000"/>
-                <w:right w:val="none" w:sz="0" w:space="0" w:color="000000"/>
-              </w:pBdr>
-              <w:spacing w:after="100" w:before="100" w:line="240"/>
-              <w:ind w:firstLine="0" w:left="100" w:right="100"/>
+              <w:jc w:val="center"/>
+              <w:pBdr>
+                <w:bottom w:val="none" w:sz="0" w:space="0" w:color="000000"/>
+                <w:top w:val="none" w:sz="0" w:space="0" w:color="000000"/>
+                <w:left w:val="none" w:sz="0" w:space="0" w:color="000000"/>
+                <w:right w:val="none" w:sz="0" w:space="0" w:color="000000"/>
+              </w:pBdr>
+              <w:spacing w:after="100" w:before="100" w:line="240"/>
+              <w:ind w:left="100" w:right="100" w:firstLine="0" w:firstLineChars="0"/>
             </w:pPr>
             <w:r>
               <w:rPr>
@@ -1241,15 +1241,15 @@
           <w:p>
             <w:pPr>
               <w:pStyle w:val="Normal"/>
-              <w:jc w:val="right"/>
-              <w:pBdr>
-                <w:bottom w:val="none" w:sz="0" w:space="0" w:color="000000"/>
-                <w:top w:val="none" w:sz="0" w:space="0" w:color="000000"/>
-                <w:left w:val="none" w:sz="0" w:space="0" w:color="000000"/>
-                <w:right w:val="none" w:sz="0" w:space="0" w:color="000000"/>
-              </w:pBdr>
-              <w:spacing w:after="100" w:before="100" w:line="240"/>
-              <w:ind w:firstLine="0" w:left="100" w:right="100"/>
+              <w:jc w:val="center"/>
+              <w:pBdr>
+                <w:bottom w:val="none" w:sz="0" w:space="0" w:color="000000"/>
+                <w:top w:val="none" w:sz="0" w:space="0" w:color="000000"/>
+                <w:left w:val="none" w:sz="0" w:space="0" w:color="000000"/>
+                <w:right w:val="none" w:sz="0" w:space="0" w:color="000000"/>
+              </w:pBdr>
+              <w:spacing w:after="100" w:before="100" w:line="240"/>
+              <w:ind w:left="100" w:right="100" w:firstLine="0" w:firstLineChars="0"/>
             </w:pPr>
             <w:r>
               <w:rPr>
@@ -1268,7 +1268,7 @@
       </w:tr>
       <w:tr>
         <w:trPr>
-          <w:trHeight w:val="613" w:hRule="auto"/>
+          <w:trHeight w:val="596" w:hRule="auto"/>
         </w:trPr>
         body 4
         <w:tc>
@@ -1291,15 +1291,15 @@
           <w:p>
             <w:pPr>
               <w:pStyle w:val="Normal"/>
-              <w:jc w:val="left"/>
-              <w:pBdr>
-                <w:bottom w:val="none" w:sz="0" w:space="0" w:color="000000"/>
-                <w:top w:val="none" w:sz="0" w:space="0" w:color="000000"/>
-                <w:left w:val="none" w:sz="0" w:space="0" w:color="000000"/>
-                <w:right w:val="none" w:sz="0" w:space="0" w:color="000000"/>
-              </w:pBdr>
-              <w:spacing w:after="100" w:before="100" w:line="240"/>
-              <w:ind w:firstLine="0" w:left="100" w:right="100"/>
+              <w:jc w:val="center"/>
+              <w:pBdr>
+                <w:bottom w:val="none" w:sz="0" w:space="0" w:color="000000"/>
+                <w:top w:val="none" w:sz="0" w:space="0" w:color="000000"/>
+                <w:left w:val="none" w:sz="0" w:space="0" w:color="000000"/>
+                <w:right w:val="none" w:sz="0" w:space="0" w:color="000000"/>
+              </w:pBdr>
+              <w:spacing w:after="100" w:before="100" w:line="240"/>
+              <w:ind w:left="100" w:right="100" w:firstLine="0" w:firstLineChars="0"/>
             </w:pPr>
             <w:r>
               <w:rPr>
@@ -1335,15 +1335,15 @@
           <w:p>
             <w:pPr>
               <w:pStyle w:val="Normal"/>
-              <w:jc w:val="right"/>
-              <w:pBdr>
-                <w:bottom w:val="none" w:sz="0" w:space="0" w:color="000000"/>
-                <w:top w:val="none" w:sz="0" w:space="0" w:color="000000"/>
-                <w:left w:val="none" w:sz="0" w:space="0" w:color="000000"/>
-                <w:right w:val="none" w:sz="0" w:space="0" w:color="000000"/>
-              </w:pBdr>
-              <w:spacing w:after="100" w:before="100" w:line="240"/>
-              <w:ind w:firstLine="0" w:left="100" w:right="100"/>
+              <w:jc w:val="center"/>
+              <w:pBdr>
+                <w:bottom w:val="none" w:sz="0" w:space="0" w:color="000000"/>
+                <w:top w:val="none" w:sz="0" w:space="0" w:color="000000"/>
+                <w:left w:val="none" w:sz="0" w:space="0" w:color="000000"/>
+                <w:right w:val="none" w:sz="0" w:space="0" w:color="000000"/>
+              </w:pBdr>
+              <w:spacing w:after="100" w:before="100" w:line="240"/>
+              <w:ind w:left="100" w:right="100" w:firstLine="0" w:firstLineChars="0"/>
             </w:pPr>
             <w:r>
               <w:rPr>
@@ -1387,7 +1387,7 @@
                 <w:right w:val="none" w:sz="0" w:space="0" w:color="000000"/>
               </w:pBdr>
               <w:spacing w:after="100" w:before="100" w:line="240"/>
-              <w:ind w:firstLine="0" w:left="100" w:right="100"/>
+              <w:ind w:left="100" w:right="100" w:firstLine="0" w:firstLineChars="0"/>
             </w:pPr>
             <w:r>
               <w:rPr>
@@ -1423,15 +1423,15 @@
           <w:p>
             <w:pPr>
               <w:pStyle w:val="Normal"/>
-              <w:jc w:val="right"/>
-              <w:pBdr>
-                <w:bottom w:val="none" w:sz="0" w:space="0" w:color="000000"/>
-                <w:top w:val="none" w:sz="0" w:space="0" w:color="000000"/>
-                <w:left w:val="none" w:sz="0" w:space="0" w:color="000000"/>
-                <w:right w:val="none" w:sz="0" w:space="0" w:color="000000"/>
-              </w:pBdr>
-              <w:spacing w:after="100" w:before="100" w:line="240"/>
-              <w:ind w:firstLine="0" w:left="100" w:right="100"/>
+              <w:jc w:val="center"/>
+              <w:pBdr>
+                <w:bottom w:val="none" w:sz="0" w:space="0" w:color="000000"/>
+                <w:top w:val="none" w:sz="0" w:space="0" w:color="000000"/>
+                <w:left w:val="none" w:sz="0" w:space="0" w:color="000000"/>
+                <w:right w:val="none" w:sz="0" w:space="0" w:color="000000"/>
+              </w:pBdr>
+              <w:spacing w:after="100" w:before="100" w:line="240"/>
+              <w:ind w:left="100" w:right="100" w:firstLine="0" w:firstLineChars="0"/>
             </w:pPr>
             <w:r>
               <w:rPr>
@@ -1467,15 +1467,15 @@
           <w:p>
             <w:pPr>
               <w:pStyle w:val="Normal"/>
-              <w:jc w:val="right"/>
-              <w:pBdr>
-                <w:bottom w:val="none" w:sz="0" w:space="0" w:color="000000"/>
-                <w:top w:val="none" w:sz="0" w:space="0" w:color="000000"/>
-                <w:left w:val="none" w:sz="0" w:space="0" w:color="000000"/>
-                <w:right w:val="none" w:sz="0" w:space="0" w:color="000000"/>
-              </w:pBdr>
-              <w:spacing w:after="100" w:before="100" w:line="240"/>
-              <w:ind w:firstLine="0" w:left="100" w:right="100"/>
+              <w:jc w:val="center"/>
+              <w:pBdr>
+                <w:bottom w:val="none" w:sz="0" w:space="0" w:color="000000"/>
+                <w:top w:val="none" w:sz="0" w:space="0" w:color="000000"/>
+                <w:left w:val="none" w:sz="0" w:space="0" w:color="000000"/>
+                <w:right w:val="none" w:sz="0" w:space="0" w:color="000000"/>
+              </w:pBdr>
+              <w:spacing w:after="100" w:before="100" w:line="240"/>
+              <w:ind w:left="100" w:right="100" w:firstLine="0" w:firstLineChars="0"/>
             </w:pPr>
             <w:r>
               <w:rPr>
@@ -1511,15 +1511,15 @@
           <w:p>
             <w:pPr>
               <w:pStyle w:val="Normal"/>
-              <w:jc w:val="right"/>
-              <w:pBdr>
-                <w:bottom w:val="none" w:sz="0" w:space="0" w:color="000000"/>
-                <w:top w:val="none" w:sz="0" w:space="0" w:color="000000"/>
-                <w:left w:val="none" w:sz="0" w:space="0" w:color="000000"/>
-                <w:right w:val="none" w:sz="0" w:space="0" w:color="000000"/>
-              </w:pBdr>
-              <w:spacing w:after="100" w:before="100" w:line="240"/>
-              <w:ind w:firstLine="0" w:left="100" w:right="100"/>
+              <w:jc w:val="center"/>
+              <w:pBdr>
+                <w:bottom w:val="none" w:sz="0" w:space="0" w:color="000000"/>
+                <w:top w:val="none" w:sz="0" w:space="0" w:color="000000"/>
+                <w:left w:val="none" w:sz="0" w:space="0" w:color="000000"/>
+                <w:right w:val="none" w:sz="0" w:space="0" w:color="000000"/>
+              </w:pBdr>
+              <w:spacing w:after="100" w:before="100" w:line="240"/>
+              <w:ind w:left="100" w:right="100" w:firstLine="0" w:firstLineChars="0"/>
             </w:pPr>
             <w:r>
               <w:rPr>
@@ -1555,15 +1555,15 @@
           <w:p>
             <w:pPr>
               <w:pStyle w:val="Normal"/>
-              <w:jc w:val="right"/>
-              <w:pBdr>
-                <w:bottom w:val="none" w:sz="0" w:space="0" w:color="000000"/>
-                <w:top w:val="none" w:sz="0" w:space="0" w:color="000000"/>
-                <w:left w:val="none" w:sz="0" w:space="0" w:color="000000"/>
-                <w:right w:val="none" w:sz="0" w:space="0" w:color="000000"/>
-              </w:pBdr>
-              <w:spacing w:after="100" w:before="100" w:line="240"/>
-              <w:ind w:firstLine="0" w:left="100" w:right="100"/>
+              <w:jc w:val="center"/>
+              <w:pBdr>
+                <w:bottom w:val="none" w:sz="0" w:space="0" w:color="000000"/>
+                <w:top w:val="none" w:sz="0" w:space="0" w:color="000000"/>
+                <w:left w:val="none" w:sz="0" w:space="0" w:color="000000"/>
+                <w:right w:val="none" w:sz="0" w:space="0" w:color="000000"/>
+              </w:pBdr>
+              <w:spacing w:after="100" w:before="100" w:line="240"/>
+              <w:ind w:left="100" w:right="100" w:firstLine="0" w:firstLineChars="0"/>
             </w:pPr>
             <w:r>
               <w:rPr>
@@ -1582,7 +1582,7 @@
       </w:tr>
       <w:tr>
         <w:trPr>
-          <w:trHeight w:val="613" w:hRule="auto"/>
+          <w:trHeight w:val="596" w:hRule="auto"/>
         </w:trPr>
         body 5
         <w:tc>
@@ -1605,15 +1605,15 @@
           <w:p>
             <w:pPr>
               <w:pStyle w:val="Normal"/>
-              <w:jc w:val="left"/>
-              <w:pBdr>
-                <w:bottom w:val="none" w:sz="0" w:space="0" w:color="000000"/>
-                <w:top w:val="none" w:sz="0" w:space="0" w:color="000000"/>
-                <w:left w:val="none" w:sz="0" w:space="0" w:color="000000"/>
-                <w:right w:val="none" w:sz="0" w:space="0" w:color="000000"/>
-              </w:pBdr>
-              <w:spacing w:after="100" w:before="100" w:line="240"/>
-              <w:ind w:firstLine="0" w:left="100" w:right="100"/>
+              <w:jc w:val="center"/>
+              <w:pBdr>
+                <w:bottom w:val="none" w:sz="0" w:space="0" w:color="000000"/>
+                <w:top w:val="none" w:sz="0" w:space="0" w:color="000000"/>
+                <w:left w:val="none" w:sz="0" w:space="0" w:color="000000"/>
+                <w:right w:val="none" w:sz="0" w:space="0" w:color="000000"/>
+              </w:pBdr>
+              <w:spacing w:after="100" w:before="100" w:line="240"/>
+              <w:ind w:left="100" w:right="100" w:firstLine="0" w:firstLineChars="0"/>
             </w:pPr>
             <w:r>
               <w:rPr>
@@ -1649,15 +1649,15 @@
           <w:p>
             <w:pPr>
               <w:pStyle w:val="Normal"/>
-              <w:jc w:val="right"/>
-              <w:pBdr>
-                <w:bottom w:val="none" w:sz="0" w:space="0" w:color="000000"/>
-                <w:top w:val="none" w:sz="0" w:space="0" w:color="000000"/>
-                <w:left w:val="none" w:sz="0" w:space="0" w:color="000000"/>
-                <w:right w:val="none" w:sz="0" w:space="0" w:color="000000"/>
-              </w:pBdr>
-              <w:spacing w:after="100" w:before="100" w:line="240"/>
-              <w:ind w:firstLine="0" w:left="100" w:right="100"/>
+              <w:jc w:val="center"/>
+              <w:pBdr>
+                <w:bottom w:val="none" w:sz="0" w:space="0" w:color="000000"/>
+                <w:top w:val="none" w:sz="0" w:space="0" w:color="000000"/>
+                <w:left w:val="none" w:sz="0" w:space="0" w:color="000000"/>
+                <w:right w:val="none" w:sz="0" w:space="0" w:color="000000"/>
+              </w:pBdr>
+              <w:spacing w:after="100" w:before="100" w:line="240"/>
+              <w:ind w:left="100" w:right="100" w:firstLine="0" w:firstLineChars="0"/>
             </w:pPr>
             <w:r>
               <w:rPr>
@@ -1701,7 +1701,7 @@
                 <w:right w:val="none" w:sz="0" w:space="0" w:color="000000"/>
               </w:pBdr>
               <w:spacing w:after="100" w:before="100" w:line="240"/>
-              <w:ind w:firstLine="0" w:left="100" w:right="100"/>
+              <w:ind w:left="100" w:right="100" w:firstLine="0" w:firstLineChars="0"/>
             </w:pPr>
             <w:r>
               <w:rPr>
@@ -1737,15 +1737,15 @@
           <w:p>
             <w:pPr>
               <w:pStyle w:val="Normal"/>
-              <w:jc w:val="right"/>
-              <w:pBdr>
-                <w:bottom w:val="none" w:sz="0" w:space="0" w:color="000000"/>
-                <w:top w:val="none" w:sz="0" w:space="0" w:color="000000"/>
-                <w:left w:val="none" w:sz="0" w:space="0" w:color="000000"/>
-                <w:right w:val="none" w:sz="0" w:space="0" w:color="000000"/>
-              </w:pBdr>
-              <w:spacing w:after="100" w:before="100" w:line="240"/>
-              <w:ind w:firstLine="0" w:left="100" w:right="100"/>
+              <w:jc w:val="center"/>
+              <w:pBdr>
+                <w:bottom w:val="none" w:sz="0" w:space="0" w:color="000000"/>
+                <w:top w:val="none" w:sz="0" w:space="0" w:color="000000"/>
+                <w:left w:val="none" w:sz="0" w:space="0" w:color="000000"/>
+                <w:right w:val="none" w:sz="0" w:space="0" w:color="000000"/>
+              </w:pBdr>
+              <w:spacing w:after="100" w:before="100" w:line="240"/>
+              <w:ind w:left="100" w:right="100" w:firstLine="0" w:firstLineChars="0"/>
             </w:pPr>
             <w:r>
               <w:rPr>
@@ -1781,15 +1781,15 @@
           <w:p>
             <w:pPr>
               <w:pStyle w:val="Normal"/>
-              <w:jc w:val="right"/>
-              <w:pBdr>
-                <w:bottom w:val="none" w:sz="0" w:space="0" w:color="000000"/>
-                <w:top w:val="none" w:sz="0" w:space="0" w:color="000000"/>
-                <w:left w:val="none" w:sz="0" w:space="0" w:color="000000"/>
-                <w:right w:val="none" w:sz="0" w:space="0" w:color="000000"/>
-              </w:pBdr>
-              <w:spacing w:after="100" w:before="100" w:line="240"/>
-              <w:ind w:firstLine="0" w:left="100" w:right="100"/>
+              <w:jc w:val="center"/>
+              <w:pBdr>
+                <w:bottom w:val="none" w:sz="0" w:space="0" w:color="000000"/>
+                <w:top w:val="none" w:sz="0" w:space="0" w:color="000000"/>
+                <w:left w:val="none" w:sz="0" w:space="0" w:color="000000"/>
+                <w:right w:val="none" w:sz="0" w:space="0" w:color="000000"/>
+              </w:pBdr>
+              <w:spacing w:after="100" w:before="100" w:line="240"/>
+              <w:ind w:left="100" w:right="100" w:firstLine="0" w:firstLineChars="0"/>
             </w:pPr>
             <w:r>
               <w:rPr>
@@ -1825,15 +1825,15 @@
           <w:p>
             <w:pPr>
               <w:pStyle w:val="Normal"/>
-              <w:jc w:val="right"/>
-              <w:pBdr>
-                <w:bottom w:val="none" w:sz="0" w:space="0" w:color="000000"/>
-                <w:top w:val="none" w:sz="0" w:space="0" w:color="000000"/>
-                <w:left w:val="none" w:sz="0" w:space="0" w:color="000000"/>
-                <w:right w:val="none" w:sz="0" w:space="0" w:color="000000"/>
-              </w:pBdr>
-              <w:spacing w:after="100" w:before="100" w:line="240"/>
-              <w:ind w:firstLine="0" w:left="100" w:right="100"/>
+              <w:jc w:val="center"/>
+              <w:pBdr>
+                <w:bottom w:val="none" w:sz="0" w:space="0" w:color="000000"/>
+                <w:top w:val="none" w:sz="0" w:space="0" w:color="000000"/>
+                <w:left w:val="none" w:sz="0" w:space="0" w:color="000000"/>
+                <w:right w:val="none" w:sz="0" w:space="0" w:color="000000"/>
+              </w:pBdr>
+              <w:spacing w:after="100" w:before="100" w:line="240"/>
+              <w:ind w:left="100" w:right="100" w:firstLine="0" w:firstLineChars="0"/>
             </w:pPr>
             <w:r>
               <w:rPr>
@@ -1869,15 +1869,15 @@
           <w:p>
             <w:pPr>
               <w:pStyle w:val="Normal"/>
-              <w:jc w:val="right"/>
-              <w:pBdr>
-                <w:bottom w:val="none" w:sz="0" w:space="0" w:color="000000"/>
-                <w:top w:val="none" w:sz="0" w:space="0" w:color="000000"/>
-                <w:left w:val="none" w:sz="0" w:space="0" w:color="000000"/>
-                <w:right w:val="none" w:sz="0" w:space="0" w:color="000000"/>
-              </w:pBdr>
-              <w:spacing w:after="100" w:before="100" w:line="240"/>
-              <w:ind w:firstLine="0" w:left="100" w:right="100"/>
+              <w:jc w:val="center"/>
+              <w:pBdr>
+                <w:bottom w:val="none" w:sz="0" w:space="0" w:color="000000"/>
+                <w:top w:val="none" w:sz="0" w:space="0" w:color="000000"/>
+                <w:left w:val="none" w:sz="0" w:space="0" w:color="000000"/>
+                <w:right w:val="none" w:sz="0" w:space="0" w:color="000000"/>
+              </w:pBdr>
+              <w:spacing w:after="100" w:before="100" w:line="240"/>
+              <w:ind w:left="100" w:right="100" w:firstLine="0" w:firstLineChars="0"/>
             </w:pPr>
             <w:r>
               <w:rPr>
@@ -1896,7 +1896,7 @@
       </w:tr>
       <w:tr>
         <w:trPr>
-          <w:trHeight w:val="613" w:hRule="auto"/>
+          <w:trHeight w:val="597" w:hRule="auto"/>
         </w:trPr>
         body 6
         <w:tc>
@@ -1919,15 +1919,15 @@
           <w:p>
             <w:pPr>
               <w:pStyle w:val="Normal"/>
-              <w:jc w:val="left"/>
-              <w:pBdr>
-                <w:bottom w:val="none" w:sz="0" w:space="0" w:color="000000"/>
-                <w:top w:val="none" w:sz="0" w:space="0" w:color="000000"/>
-                <w:left w:val="none" w:sz="0" w:space="0" w:color="000000"/>
-                <w:right w:val="none" w:sz="0" w:space="0" w:color="000000"/>
-              </w:pBdr>
-              <w:spacing w:after="100" w:before="100" w:line="240"/>
-              <w:ind w:firstLine="0" w:left="100" w:right="100"/>
+              <w:jc w:val="center"/>
+              <w:pBdr>
+                <w:bottom w:val="none" w:sz="0" w:space="0" w:color="000000"/>
+                <w:top w:val="none" w:sz="0" w:space="0" w:color="000000"/>
+                <w:left w:val="none" w:sz="0" w:space="0" w:color="000000"/>
+                <w:right w:val="none" w:sz="0" w:space="0" w:color="000000"/>
+              </w:pBdr>
+              <w:spacing w:after="100" w:before="100" w:line="240"/>
+              <w:ind w:left="100" w:right="100" w:firstLine="0" w:firstLineChars="0"/>
             </w:pPr>
             <w:r>
               <w:rPr>
@@ -1963,15 +1963,15 @@
           <w:p>
             <w:pPr>
               <w:pStyle w:val="Normal"/>
-              <w:jc w:val="right"/>
-              <w:pBdr>
-                <w:bottom w:val="none" w:sz="0" w:space="0" w:color="000000"/>
-                <w:top w:val="none" w:sz="0" w:space="0" w:color="000000"/>
-                <w:left w:val="none" w:sz="0" w:space="0" w:color="000000"/>
-                <w:right w:val="none" w:sz="0" w:space="0" w:color="000000"/>
-              </w:pBdr>
-              <w:spacing w:after="100" w:before="100" w:line="240"/>
-              <w:ind w:firstLine="0" w:left="100" w:right="100"/>
+              <w:jc w:val="center"/>
+              <w:pBdr>
+                <w:bottom w:val="none" w:sz="0" w:space="0" w:color="000000"/>
+                <w:top w:val="none" w:sz="0" w:space="0" w:color="000000"/>
+                <w:left w:val="none" w:sz="0" w:space="0" w:color="000000"/>
+                <w:right w:val="none" w:sz="0" w:space="0" w:color="000000"/>
+              </w:pBdr>
+              <w:spacing w:after="100" w:before="100" w:line="240"/>
+              <w:ind w:left="100" w:right="100" w:firstLine="0" w:firstLineChars="0"/>
             </w:pPr>
             <w:r>
               <w:rPr>
@@ -2015,7 +2015,7 @@
                 <w:right w:val="none" w:sz="0" w:space="0" w:color="000000"/>
               </w:pBdr>
               <w:spacing w:after="100" w:before="100" w:line="240"/>
-              <w:ind w:firstLine="0" w:left="100" w:right="100"/>
+              <w:ind w:left="100" w:right="100" w:firstLine="0" w:firstLineChars="0"/>
             </w:pPr>
             <w:r>
               <w:rPr>
@@ -2051,15 +2051,15 @@
           <w:p>
             <w:pPr>
               <w:pStyle w:val="Normal"/>
-              <w:jc w:val="right"/>
-              <w:pBdr>
-                <w:bottom w:val="none" w:sz="0" w:space="0" w:color="000000"/>
-                <w:top w:val="none" w:sz="0" w:space="0" w:color="000000"/>
-                <w:left w:val="none" w:sz="0" w:space="0" w:color="000000"/>
-                <w:right w:val="none" w:sz="0" w:space="0" w:color="000000"/>
-              </w:pBdr>
-              <w:spacing w:after="100" w:before="100" w:line="240"/>
-              <w:ind w:firstLine="0" w:left="100" w:right="100"/>
+              <w:jc w:val="center"/>
+              <w:pBdr>
+                <w:bottom w:val="none" w:sz="0" w:space="0" w:color="000000"/>
+                <w:top w:val="none" w:sz="0" w:space="0" w:color="000000"/>
+                <w:left w:val="none" w:sz="0" w:space="0" w:color="000000"/>
+                <w:right w:val="none" w:sz="0" w:space="0" w:color="000000"/>
+              </w:pBdr>
+              <w:spacing w:after="100" w:before="100" w:line="240"/>
+              <w:ind w:left="100" w:right="100" w:firstLine="0" w:firstLineChars="0"/>
             </w:pPr>
             <w:r>
               <w:rPr>
@@ -2095,15 +2095,15 @@
           <w:p>
             <w:pPr>
               <w:pStyle w:val="Normal"/>
-              <w:jc w:val="right"/>
-              <w:pBdr>
-                <w:bottom w:val="none" w:sz="0" w:space="0" w:color="000000"/>
-                <w:top w:val="none" w:sz="0" w:space="0" w:color="000000"/>
-                <w:left w:val="none" w:sz="0" w:space="0" w:color="000000"/>
-                <w:right w:val="none" w:sz="0" w:space="0" w:color="000000"/>
-              </w:pBdr>
-              <w:spacing w:after="100" w:before="100" w:line="240"/>
-              <w:ind w:firstLine="0" w:left="100" w:right="100"/>
+              <w:jc w:val="center"/>
+              <w:pBdr>
+                <w:bottom w:val="none" w:sz="0" w:space="0" w:color="000000"/>
+                <w:top w:val="none" w:sz="0" w:space="0" w:color="000000"/>
+                <w:left w:val="none" w:sz="0" w:space="0" w:color="000000"/>
+                <w:right w:val="none" w:sz="0" w:space="0" w:color="000000"/>
+              </w:pBdr>
+              <w:spacing w:after="100" w:before="100" w:line="240"/>
+              <w:ind w:left="100" w:right="100" w:firstLine="0" w:firstLineChars="0"/>
             </w:pPr>
             <w:r>
               <w:rPr>
@@ -2139,15 +2139,15 @@
           <w:p>
             <w:pPr>
               <w:pStyle w:val="Normal"/>
-              <w:jc w:val="right"/>
-              <w:pBdr>
-                <w:bottom w:val="none" w:sz="0" w:space="0" w:color="000000"/>
-                <w:top w:val="none" w:sz="0" w:space="0" w:color="000000"/>
-                <w:left w:val="none" w:sz="0" w:space="0" w:color="000000"/>
-                <w:right w:val="none" w:sz="0" w:space="0" w:color="000000"/>
-              </w:pBdr>
-              <w:spacing w:after="100" w:before="100" w:line="240"/>
-              <w:ind w:firstLine="0" w:left="100" w:right="100"/>
+              <w:jc w:val="center"/>
+              <w:pBdr>
+                <w:bottom w:val="none" w:sz="0" w:space="0" w:color="000000"/>
+                <w:top w:val="none" w:sz="0" w:space="0" w:color="000000"/>
+                <w:left w:val="none" w:sz="0" w:space="0" w:color="000000"/>
+                <w:right w:val="none" w:sz="0" w:space="0" w:color="000000"/>
+              </w:pBdr>
+              <w:spacing w:after="100" w:before="100" w:line="240"/>
+              <w:ind w:left="100" w:right="100" w:firstLine="0" w:firstLineChars="0"/>
             </w:pPr>
             <w:r>
               <w:rPr>
@@ -2183,15 +2183,15 @@
           <w:p>
             <w:pPr>
               <w:pStyle w:val="Normal"/>
-              <w:jc w:val="right"/>
-              <w:pBdr>
-                <w:bottom w:val="none" w:sz="0" w:space="0" w:color="000000"/>
-                <w:top w:val="none" w:sz="0" w:space="0" w:color="000000"/>
-                <w:left w:val="none" w:sz="0" w:space="0" w:color="000000"/>
-                <w:right w:val="none" w:sz="0" w:space="0" w:color="000000"/>
-              </w:pBdr>
-              <w:spacing w:after="100" w:before="100" w:line="240"/>
-              <w:ind w:firstLine="0" w:left="100" w:right="100"/>
+              <w:jc w:val="center"/>
+              <w:pBdr>
+                <w:bottom w:val="none" w:sz="0" w:space="0" w:color="000000"/>
+                <w:top w:val="none" w:sz="0" w:space="0" w:color="000000"/>
+                <w:left w:val="none" w:sz="0" w:space="0" w:color="000000"/>
+                <w:right w:val="none" w:sz="0" w:space="0" w:color="000000"/>
+              </w:pBdr>
+              <w:spacing w:after="100" w:before="100" w:line="240"/>
+              <w:ind w:left="100" w:right="100" w:firstLine="0" w:firstLineChars="0"/>
             </w:pPr>
             <w:r>
               <w:rPr>
@@ -2210,7 +2210,7 @@
       </w:tr>
       <w:tr>
         <w:trPr>
-          <w:trHeight w:val="613" w:hRule="auto"/>
+          <w:trHeight w:val="597" w:hRule="auto"/>
         </w:trPr>
         body 7
         <w:tc>
@@ -2233,15 +2233,15 @@
           <w:p>
             <w:pPr>
               <w:pStyle w:val="Normal"/>
-              <w:jc w:val="left"/>
-              <w:pBdr>
-                <w:bottom w:val="none" w:sz="0" w:space="0" w:color="000000"/>
-                <w:top w:val="none" w:sz="0" w:space="0" w:color="000000"/>
-                <w:left w:val="none" w:sz="0" w:space="0" w:color="000000"/>
-                <w:right w:val="none" w:sz="0" w:space="0" w:color="000000"/>
-              </w:pBdr>
-              <w:spacing w:after="100" w:before="100" w:line="240"/>
-              <w:ind w:firstLine="0" w:left="100" w:right="100"/>
+              <w:jc w:val="center"/>
+              <w:pBdr>
+                <w:bottom w:val="none" w:sz="0" w:space="0" w:color="000000"/>
+                <w:top w:val="none" w:sz="0" w:space="0" w:color="000000"/>
+                <w:left w:val="none" w:sz="0" w:space="0" w:color="000000"/>
+                <w:right w:val="none" w:sz="0" w:space="0" w:color="000000"/>
+              </w:pBdr>
+              <w:spacing w:after="100" w:before="100" w:line="240"/>
+              <w:ind w:left="100" w:right="100" w:firstLine="0" w:firstLineChars="0"/>
             </w:pPr>
             <w:r>
               <w:rPr>
@@ -2277,15 +2277,15 @@
           <w:p>
             <w:pPr>
               <w:pStyle w:val="Normal"/>
-              <w:jc w:val="right"/>
-              <w:pBdr>
-                <w:bottom w:val="none" w:sz="0" w:space="0" w:color="000000"/>
-                <w:top w:val="none" w:sz="0" w:space="0" w:color="000000"/>
-                <w:left w:val="none" w:sz="0" w:space="0" w:color="000000"/>
-                <w:right w:val="none" w:sz="0" w:space="0" w:color="000000"/>
-              </w:pBdr>
-              <w:spacing w:after="100" w:before="100" w:line="240"/>
-              <w:ind w:firstLine="0" w:left="100" w:right="100"/>
+              <w:jc w:val="center"/>
+              <w:pBdr>
+                <w:bottom w:val="none" w:sz="0" w:space="0" w:color="000000"/>
+                <w:top w:val="none" w:sz="0" w:space="0" w:color="000000"/>
+                <w:left w:val="none" w:sz="0" w:space="0" w:color="000000"/>
+                <w:right w:val="none" w:sz="0" w:space="0" w:color="000000"/>
+              </w:pBdr>
+              <w:spacing w:after="100" w:before="100" w:line="240"/>
+              <w:ind w:left="100" w:right="100" w:firstLine="0" w:firstLineChars="0"/>
             </w:pPr>
             <w:r>
               <w:rPr>
@@ -2329,7 +2329,7 @@
                 <w:right w:val="none" w:sz="0" w:space="0" w:color="000000"/>
               </w:pBdr>
               <w:spacing w:after="100" w:before="100" w:line="240"/>
-              <w:ind w:firstLine="0" w:left="100" w:right="100"/>
+              <w:ind w:left="100" w:right="100" w:firstLine="0" w:firstLineChars="0"/>
             </w:pPr>
             <w:r>
               <w:rPr>
@@ -2365,15 +2365,15 @@
           <w:p>
             <w:pPr>
               <w:pStyle w:val="Normal"/>
-              <w:jc w:val="right"/>
-              <w:pBdr>
-                <w:bottom w:val="none" w:sz="0" w:space="0" w:color="000000"/>
-                <w:top w:val="none" w:sz="0" w:space="0" w:color="000000"/>
-                <w:left w:val="none" w:sz="0" w:space="0" w:color="000000"/>
-                <w:right w:val="none" w:sz="0" w:space="0" w:color="000000"/>
-              </w:pBdr>
-              <w:spacing w:after="100" w:before="100" w:line="240"/>
-              <w:ind w:firstLine="0" w:left="100" w:right="100"/>
+              <w:jc w:val="center"/>
+              <w:pBdr>
+                <w:bottom w:val="none" w:sz="0" w:space="0" w:color="000000"/>
+                <w:top w:val="none" w:sz="0" w:space="0" w:color="000000"/>
+                <w:left w:val="none" w:sz="0" w:space="0" w:color="000000"/>
+                <w:right w:val="none" w:sz="0" w:space="0" w:color="000000"/>
+              </w:pBdr>
+              <w:spacing w:after="100" w:before="100" w:line="240"/>
+              <w:ind w:left="100" w:right="100" w:firstLine="0" w:firstLineChars="0"/>
             </w:pPr>
             <w:r>
               <w:rPr>
@@ -2409,15 +2409,15 @@
           <w:p>
             <w:pPr>
               <w:pStyle w:val="Normal"/>
-              <w:jc w:val="right"/>
-              <w:pBdr>
-                <w:bottom w:val="none" w:sz="0" w:space="0" w:color="000000"/>
-                <w:top w:val="none" w:sz="0" w:space="0" w:color="000000"/>
-                <w:left w:val="none" w:sz="0" w:space="0" w:color="000000"/>
-                <w:right w:val="none" w:sz="0" w:space="0" w:color="000000"/>
-              </w:pBdr>
-              <w:spacing w:after="100" w:before="100" w:line="240"/>
-              <w:ind w:firstLine="0" w:left="100" w:right="100"/>
+              <w:jc w:val="center"/>
+              <w:pBdr>
+                <w:bottom w:val="none" w:sz="0" w:space="0" w:color="000000"/>
+                <w:top w:val="none" w:sz="0" w:space="0" w:color="000000"/>
+                <w:left w:val="none" w:sz="0" w:space="0" w:color="000000"/>
+                <w:right w:val="none" w:sz="0" w:space="0" w:color="000000"/>
+              </w:pBdr>
+              <w:spacing w:after="100" w:before="100" w:line="240"/>
+              <w:ind w:left="100" w:right="100" w:firstLine="0" w:firstLineChars="0"/>
             </w:pPr>
             <w:r>
               <w:rPr>
@@ -2453,15 +2453,15 @@
           <w:p>
             <w:pPr>
               <w:pStyle w:val="Normal"/>
-              <w:jc w:val="right"/>
-              <w:pBdr>
-                <w:bottom w:val="none" w:sz="0" w:space="0" w:color="000000"/>
-                <w:top w:val="none" w:sz="0" w:space="0" w:color="000000"/>
-                <w:left w:val="none" w:sz="0" w:space="0" w:color="000000"/>
-                <w:right w:val="none" w:sz="0" w:space="0" w:color="000000"/>
-              </w:pBdr>
-              <w:spacing w:after="100" w:before="100" w:line="240"/>
-              <w:ind w:firstLine="0" w:left="100" w:right="100"/>
+              <w:jc w:val="center"/>
+              <w:pBdr>
+                <w:bottom w:val="none" w:sz="0" w:space="0" w:color="000000"/>
+                <w:top w:val="none" w:sz="0" w:space="0" w:color="000000"/>
+                <w:left w:val="none" w:sz="0" w:space="0" w:color="000000"/>
+                <w:right w:val="none" w:sz="0" w:space="0" w:color="000000"/>
+              </w:pBdr>
+              <w:spacing w:after="100" w:before="100" w:line="240"/>
+              <w:ind w:left="100" w:right="100" w:firstLine="0" w:firstLineChars="0"/>
             </w:pPr>
             <w:r>
               <w:rPr>
@@ -2497,15 +2497,15 @@
           <w:p>
             <w:pPr>
               <w:pStyle w:val="Normal"/>
-              <w:jc w:val="right"/>
-              <w:pBdr>
-                <w:bottom w:val="none" w:sz="0" w:space="0" w:color="000000"/>
-                <w:top w:val="none" w:sz="0" w:space="0" w:color="000000"/>
-                <w:left w:val="none" w:sz="0" w:space="0" w:color="000000"/>
-                <w:right w:val="none" w:sz="0" w:space="0" w:color="000000"/>
-              </w:pBdr>
-              <w:spacing w:after="100" w:before="100" w:line="240"/>
-              <w:ind w:firstLine="0" w:left="100" w:right="100"/>
+              <w:jc w:val="center"/>
+              <w:pBdr>
+                <w:bottom w:val="none" w:sz="0" w:space="0" w:color="000000"/>
+                <w:top w:val="none" w:sz="0" w:space="0" w:color="000000"/>
+                <w:left w:val="none" w:sz="0" w:space="0" w:color="000000"/>
+                <w:right w:val="none" w:sz="0" w:space="0" w:color="000000"/>
+              </w:pBdr>
+              <w:spacing w:after="100" w:before="100" w:line="240"/>
+              <w:ind w:left="100" w:right="100" w:firstLine="0" w:firstLineChars="0"/>
             </w:pPr>
             <w:r>
               <w:rPr>
@@ -2524,7 +2524,7 @@
       </w:tr>
       <w:tr>
         <w:trPr>
-          <w:trHeight w:val="613" w:hRule="auto"/>
+          <w:trHeight w:val="596" w:hRule="auto"/>
         </w:trPr>
         body 8
         <w:tc>
@@ -2547,15 +2547,15 @@
           <w:p>
             <w:pPr>
               <w:pStyle w:val="Normal"/>
-              <w:jc w:val="left"/>
-              <w:pBdr>
-                <w:bottom w:val="none" w:sz="0" w:space="0" w:color="000000"/>
-                <w:top w:val="none" w:sz="0" w:space="0" w:color="000000"/>
-                <w:left w:val="none" w:sz="0" w:space="0" w:color="000000"/>
-                <w:right w:val="none" w:sz="0" w:space="0" w:color="000000"/>
-              </w:pBdr>
-              <w:spacing w:after="100" w:before="100" w:line="240"/>
-              <w:ind w:firstLine="0" w:left="100" w:right="100"/>
+              <w:jc w:val="center"/>
+              <w:pBdr>
+                <w:bottom w:val="none" w:sz="0" w:space="0" w:color="000000"/>
+                <w:top w:val="none" w:sz="0" w:space="0" w:color="000000"/>
+                <w:left w:val="none" w:sz="0" w:space="0" w:color="000000"/>
+                <w:right w:val="none" w:sz="0" w:space="0" w:color="000000"/>
+              </w:pBdr>
+              <w:spacing w:after="100" w:before="100" w:line="240"/>
+              <w:ind w:left="100" w:right="100" w:firstLine="0" w:firstLineChars="0"/>
             </w:pPr>
             <w:r>
               <w:rPr>
@@ -2591,15 +2591,15 @@
           <w:p>
             <w:pPr>
               <w:pStyle w:val="Normal"/>
-              <w:jc w:val="right"/>
-              <w:pBdr>
-                <w:bottom w:val="none" w:sz="0" w:space="0" w:color="000000"/>
-                <w:top w:val="none" w:sz="0" w:space="0" w:color="000000"/>
-                <w:left w:val="none" w:sz="0" w:space="0" w:color="000000"/>
-                <w:right w:val="none" w:sz="0" w:space="0" w:color="000000"/>
-              </w:pBdr>
-              <w:spacing w:after="100" w:before="100" w:line="240"/>
-              <w:ind w:firstLine="0" w:left="100" w:right="100"/>
+              <w:jc w:val="center"/>
+              <w:pBdr>
+                <w:bottom w:val="none" w:sz="0" w:space="0" w:color="000000"/>
+                <w:top w:val="none" w:sz="0" w:space="0" w:color="000000"/>
+                <w:left w:val="none" w:sz="0" w:space="0" w:color="000000"/>
+                <w:right w:val="none" w:sz="0" w:space="0" w:color="000000"/>
+              </w:pBdr>
+              <w:spacing w:after="100" w:before="100" w:line="240"/>
+              <w:ind w:left="100" w:right="100" w:firstLine="0" w:firstLineChars="0"/>
             </w:pPr>
             <w:r>
               <w:rPr>
@@ -2643,7 +2643,7 @@
                 <w:right w:val="none" w:sz="0" w:space="0" w:color="000000"/>
               </w:pBdr>
               <w:spacing w:after="100" w:before="100" w:line="240"/>
-              <w:ind w:firstLine="0" w:left="100" w:right="100"/>
+              <w:ind w:left="100" w:right="100" w:firstLine="0" w:firstLineChars="0"/>
             </w:pPr>
             <w:r>
               <w:rPr>
@@ -2679,15 +2679,15 @@
           <w:p>
             <w:pPr>
               <w:pStyle w:val="Normal"/>
-              <w:jc w:val="right"/>
-              <w:pBdr>
-                <w:bottom w:val="none" w:sz="0" w:space="0" w:color="000000"/>
-                <w:top w:val="none" w:sz="0" w:space="0" w:color="000000"/>
-                <w:left w:val="none" w:sz="0" w:space="0" w:color="000000"/>
-                <w:right w:val="none" w:sz="0" w:space="0" w:color="000000"/>
-              </w:pBdr>
-              <w:spacing w:after="100" w:before="100" w:line="240"/>
-              <w:ind w:firstLine="0" w:left="100" w:right="100"/>
+              <w:jc w:val="center"/>
+              <w:pBdr>
+                <w:bottom w:val="none" w:sz="0" w:space="0" w:color="000000"/>
+                <w:top w:val="none" w:sz="0" w:space="0" w:color="000000"/>
+                <w:left w:val="none" w:sz="0" w:space="0" w:color="000000"/>
+                <w:right w:val="none" w:sz="0" w:space="0" w:color="000000"/>
+              </w:pBdr>
+              <w:spacing w:after="100" w:before="100" w:line="240"/>
+              <w:ind w:left="100" w:right="100" w:firstLine="0" w:firstLineChars="0"/>
             </w:pPr>
             <w:r>
               <w:rPr>
@@ -2723,15 +2723,15 @@
           <w:p>
             <w:pPr>
               <w:pStyle w:val="Normal"/>
-              <w:jc w:val="right"/>
-              <w:pBdr>
-                <w:bottom w:val="none" w:sz="0" w:space="0" w:color="000000"/>
-                <w:top w:val="none" w:sz="0" w:space="0" w:color="000000"/>
-                <w:left w:val="none" w:sz="0" w:space="0" w:color="000000"/>
-                <w:right w:val="none" w:sz="0" w:space="0" w:color="000000"/>
-              </w:pBdr>
-              <w:spacing w:after="100" w:before="100" w:line="240"/>
-              <w:ind w:firstLine="0" w:left="100" w:right="100"/>
+              <w:jc w:val="center"/>
+              <w:pBdr>
+                <w:bottom w:val="none" w:sz="0" w:space="0" w:color="000000"/>
+                <w:top w:val="none" w:sz="0" w:space="0" w:color="000000"/>
+                <w:left w:val="none" w:sz="0" w:space="0" w:color="000000"/>
+                <w:right w:val="none" w:sz="0" w:space="0" w:color="000000"/>
+              </w:pBdr>
+              <w:spacing w:after="100" w:before="100" w:line="240"/>
+              <w:ind w:left="100" w:right="100" w:firstLine="0" w:firstLineChars="0"/>
             </w:pPr>
             <w:r>
               <w:rPr>
@@ -2767,15 +2767,15 @@
           <w:p>
             <w:pPr>
               <w:pStyle w:val="Normal"/>
-              <w:jc w:val="right"/>
-              <w:pBdr>
-                <w:bottom w:val="none" w:sz="0" w:space="0" w:color="000000"/>
-                <w:top w:val="none" w:sz="0" w:space="0" w:color="000000"/>
-                <w:left w:val="none" w:sz="0" w:space="0" w:color="000000"/>
-                <w:right w:val="none" w:sz="0" w:space="0" w:color="000000"/>
-              </w:pBdr>
-              <w:spacing w:after="100" w:before="100" w:line="240"/>
-              <w:ind w:firstLine="0" w:left="100" w:right="100"/>
+              <w:jc w:val="center"/>
+              <w:pBdr>
+                <w:bottom w:val="none" w:sz="0" w:space="0" w:color="000000"/>
+                <w:top w:val="none" w:sz="0" w:space="0" w:color="000000"/>
+                <w:left w:val="none" w:sz="0" w:space="0" w:color="000000"/>
+                <w:right w:val="none" w:sz="0" w:space="0" w:color="000000"/>
+              </w:pBdr>
+              <w:spacing w:after="100" w:before="100" w:line="240"/>
+              <w:ind w:left="100" w:right="100" w:firstLine="0" w:firstLineChars="0"/>
             </w:pPr>
             <w:r>
               <w:rPr>
@@ -2811,15 +2811,15 @@
           <w:p>
             <w:pPr>
               <w:pStyle w:val="Normal"/>
-              <w:jc w:val="right"/>
-              <w:pBdr>
-                <w:bottom w:val="none" w:sz="0" w:space="0" w:color="000000"/>
-                <w:top w:val="none" w:sz="0" w:space="0" w:color="000000"/>
-                <w:left w:val="none" w:sz="0" w:space="0" w:color="000000"/>
-                <w:right w:val="none" w:sz="0" w:space="0" w:color="000000"/>
-              </w:pBdr>
-              <w:spacing w:after="100" w:before="100" w:line="240"/>
-              <w:ind w:firstLine="0" w:left="100" w:right="100"/>
+              <w:jc w:val="center"/>
+              <w:pBdr>
+                <w:bottom w:val="none" w:sz="0" w:space="0" w:color="000000"/>
+                <w:top w:val="none" w:sz="0" w:space="0" w:color="000000"/>
+                <w:left w:val="none" w:sz="0" w:space="0" w:color="000000"/>
+                <w:right w:val="none" w:sz="0" w:space="0" w:color="000000"/>
+              </w:pBdr>
+              <w:spacing w:after="100" w:before="100" w:line="240"/>
+              <w:ind w:left="100" w:right="100" w:firstLine="0" w:firstLineChars="0"/>
             </w:pPr>
             <w:r>
               <w:rPr>
@@ -2838,7 +2838,7 @@
       </w:tr>
       <w:tr>
         <w:trPr>
-          <w:trHeight w:val="613" w:hRule="auto"/>
+          <w:trHeight w:val="596" w:hRule="auto"/>
         </w:trPr>
         body 9
         <w:tc>
@@ -2861,15 +2861,15 @@
           <w:p>
             <w:pPr>
               <w:pStyle w:val="Normal"/>
-              <w:jc w:val="left"/>
-              <w:pBdr>
-                <w:bottom w:val="none" w:sz="0" w:space="0" w:color="000000"/>
-                <w:top w:val="none" w:sz="0" w:space="0" w:color="000000"/>
-                <w:left w:val="none" w:sz="0" w:space="0" w:color="000000"/>
-                <w:right w:val="none" w:sz="0" w:space="0" w:color="000000"/>
-              </w:pBdr>
-              <w:spacing w:after="100" w:before="100" w:line="240"/>
-              <w:ind w:firstLine="0" w:left="100" w:right="100"/>
+              <w:jc w:val="center"/>
+              <w:pBdr>
+                <w:bottom w:val="none" w:sz="0" w:space="0" w:color="000000"/>
+                <w:top w:val="none" w:sz="0" w:space="0" w:color="000000"/>
+                <w:left w:val="none" w:sz="0" w:space="0" w:color="000000"/>
+                <w:right w:val="none" w:sz="0" w:space="0" w:color="000000"/>
+              </w:pBdr>
+              <w:spacing w:after="100" w:before="100" w:line="240"/>
+              <w:ind w:left="100" w:right="100" w:firstLine="0" w:firstLineChars="0"/>
             </w:pPr>
             <w:r>
               <w:rPr>
@@ -2905,15 +2905,15 @@
           <w:p>
             <w:pPr>
               <w:pStyle w:val="Normal"/>
-              <w:jc w:val="right"/>
-              <w:pBdr>
-                <w:bottom w:val="none" w:sz="0" w:space="0" w:color="000000"/>
-                <w:top w:val="none" w:sz="0" w:space="0" w:color="000000"/>
-                <w:left w:val="none" w:sz="0" w:space="0" w:color="000000"/>
-                <w:right w:val="none" w:sz="0" w:space="0" w:color="000000"/>
-              </w:pBdr>
-              <w:spacing w:after="100" w:before="100" w:line="240"/>
-              <w:ind w:firstLine="0" w:left="100" w:right="100"/>
+              <w:jc w:val="center"/>
+              <w:pBdr>
+                <w:bottom w:val="none" w:sz="0" w:space="0" w:color="000000"/>
+                <w:top w:val="none" w:sz="0" w:space="0" w:color="000000"/>
+                <w:left w:val="none" w:sz="0" w:space="0" w:color="000000"/>
+                <w:right w:val="none" w:sz="0" w:space="0" w:color="000000"/>
+              </w:pBdr>
+              <w:spacing w:after="100" w:before="100" w:line="240"/>
+              <w:ind w:left="100" w:right="100" w:firstLine="0" w:firstLineChars="0"/>
             </w:pPr>
             <w:r>
               <w:rPr>
@@ -2957,7 +2957,7 @@
                 <w:right w:val="none" w:sz="0" w:space="0" w:color="000000"/>
               </w:pBdr>
               <w:spacing w:after="100" w:before="100" w:line="240"/>
-              <w:ind w:firstLine="0" w:left="100" w:right="100"/>
+              <w:ind w:left="100" w:right="100" w:firstLine="0" w:firstLineChars="0"/>
             </w:pPr>
             <w:r>
               <w:rPr>
@@ -2993,15 +2993,15 @@
           <w:p>
             <w:pPr>
               <w:pStyle w:val="Normal"/>
-              <w:jc w:val="right"/>
-              <w:pBdr>
-                <w:bottom w:val="none" w:sz="0" w:space="0" w:color="000000"/>
-                <w:top w:val="none" w:sz="0" w:space="0" w:color="000000"/>
-                <w:left w:val="none" w:sz="0" w:space="0" w:color="000000"/>
-                <w:right w:val="none" w:sz="0" w:space="0" w:color="000000"/>
-              </w:pBdr>
-              <w:spacing w:after="100" w:before="100" w:line="240"/>
-              <w:ind w:firstLine="0" w:left="100" w:right="100"/>
+              <w:jc w:val="center"/>
+              <w:pBdr>
+                <w:bottom w:val="none" w:sz="0" w:space="0" w:color="000000"/>
+                <w:top w:val="none" w:sz="0" w:space="0" w:color="000000"/>
+                <w:left w:val="none" w:sz="0" w:space="0" w:color="000000"/>
+                <w:right w:val="none" w:sz="0" w:space="0" w:color="000000"/>
+              </w:pBdr>
+              <w:spacing w:after="100" w:before="100" w:line="240"/>
+              <w:ind w:left="100" w:right="100" w:firstLine="0" w:firstLineChars="0"/>
             </w:pPr>
             <w:r>
               <w:rPr>
@@ -3037,15 +3037,15 @@
           <w:p>
             <w:pPr>
               <w:pStyle w:val="Normal"/>
-              <w:jc w:val="right"/>
-              <w:pBdr>
-                <w:bottom w:val="none" w:sz="0" w:space="0" w:color="000000"/>
-                <w:top w:val="none" w:sz="0" w:space="0" w:color="000000"/>
-                <w:left w:val="none" w:sz="0" w:space="0" w:color="000000"/>
-                <w:right w:val="none" w:sz="0" w:space="0" w:color="000000"/>
-              </w:pBdr>
-              <w:spacing w:after="100" w:before="100" w:line="240"/>
-              <w:ind w:firstLine="0" w:left="100" w:right="100"/>
+              <w:jc w:val="center"/>
+              <w:pBdr>
+                <w:bottom w:val="none" w:sz="0" w:space="0" w:color="000000"/>
+                <w:top w:val="none" w:sz="0" w:space="0" w:color="000000"/>
+                <w:left w:val="none" w:sz="0" w:space="0" w:color="000000"/>
+                <w:right w:val="none" w:sz="0" w:space="0" w:color="000000"/>
+              </w:pBdr>
+              <w:spacing w:after="100" w:before="100" w:line="240"/>
+              <w:ind w:left="100" w:right="100" w:firstLine="0" w:firstLineChars="0"/>
             </w:pPr>
             <w:r>
               <w:rPr>
@@ -3081,15 +3081,15 @@
           <w:p>
             <w:pPr>
               <w:pStyle w:val="Normal"/>
-              <w:jc w:val="right"/>
-              <w:pBdr>
-                <w:bottom w:val="none" w:sz="0" w:space="0" w:color="000000"/>
-                <w:top w:val="none" w:sz="0" w:space="0" w:color="000000"/>
-                <w:left w:val="none" w:sz="0" w:space="0" w:color="000000"/>
-                <w:right w:val="none" w:sz="0" w:space="0" w:color="000000"/>
-              </w:pBdr>
-              <w:spacing w:after="100" w:before="100" w:line="240"/>
-              <w:ind w:firstLine="0" w:left="100" w:right="100"/>
+              <w:jc w:val="center"/>
+              <w:pBdr>
+                <w:bottom w:val="none" w:sz="0" w:space="0" w:color="000000"/>
+                <w:top w:val="none" w:sz="0" w:space="0" w:color="000000"/>
+                <w:left w:val="none" w:sz="0" w:space="0" w:color="000000"/>
+                <w:right w:val="none" w:sz="0" w:space="0" w:color="000000"/>
+              </w:pBdr>
+              <w:spacing w:after="100" w:before="100" w:line="240"/>
+              <w:ind w:left="100" w:right="100" w:firstLine="0" w:firstLineChars="0"/>
             </w:pPr>
             <w:r>
               <w:rPr>
@@ -3125,15 +3125,15 @@
           <w:p>
             <w:pPr>
               <w:pStyle w:val="Normal"/>
-              <w:jc w:val="right"/>
-              <w:pBdr>
-                <w:bottom w:val="none" w:sz="0" w:space="0" w:color="000000"/>
-                <w:top w:val="none" w:sz="0" w:space="0" w:color="000000"/>
-                <w:left w:val="none" w:sz="0" w:space="0" w:color="000000"/>
-                <w:right w:val="none" w:sz="0" w:space="0" w:color="000000"/>
-              </w:pBdr>
-              <w:spacing w:after="100" w:before="100" w:line="240"/>
-              <w:ind w:firstLine="0" w:left="100" w:right="100"/>
+              <w:jc w:val="center"/>
+              <w:pBdr>
+                <w:bottom w:val="none" w:sz="0" w:space="0" w:color="000000"/>
+                <w:top w:val="none" w:sz="0" w:space="0" w:color="000000"/>
+                <w:left w:val="none" w:sz="0" w:space="0" w:color="000000"/>
+                <w:right w:val="none" w:sz="0" w:space="0" w:color="000000"/>
+              </w:pBdr>
+              <w:spacing w:after="100" w:before="100" w:line="240"/>
+              <w:ind w:left="100" w:right="100" w:firstLine="0" w:firstLineChars="0"/>
             </w:pPr>
             <w:r>
               <w:rPr>
@@ -3152,7 +3152,7 @@
       </w:tr>
       <w:tr>
         <w:trPr>
-          <w:trHeight w:val="613" w:hRule="auto"/>
+          <w:trHeight w:val="596" w:hRule="auto"/>
         </w:trPr>
         body10
         <w:tc>
@@ -3175,15 +3175,15 @@
           <w:p>
             <w:pPr>
               <w:pStyle w:val="Normal"/>
-              <w:jc w:val="left"/>
-              <w:pBdr>
-                <w:bottom w:val="none" w:sz="0" w:space="0" w:color="000000"/>
-                <w:top w:val="none" w:sz="0" w:space="0" w:color="000000"/>
-                <w:left w:val="none" w:sz="0" w:space="0" w:color="000000"/>
-                <w:right w:val="none" w:sz="0" w:space="0" w:color="000000"/>
-              </w:pBdr>
-              <w:spacing w:after="100" w:before="100" w:line="240"/>
-              <w:ind w:firstLine="0" w:left="100" w:right="100"/>
+              <w:jc w:val="center"/>
+              <w:pBdr>
+                <w:bottom w:val="none" w:sz="0" w:space="0" w:color="000000"/>
+                <w:top w:val="none" w:sz="0" w:space="0" w:color="000000"/>
+                <w:left w:val="none" w:sz="0" w:space="0" w:color="000000"/>
+                <w:right w:val="none" w:sz="0" w:space="0" w:color="000000"/>
+              </w:pBdr>
+              <w:spacing w:after="100" w:before="100" w:line="240"/>
+              <w:ind w:left="100" w:right="100" w:firstLine="0" w:firstLineChars="0"/>
             </w:pPr>
             <w:r>
               <w:rPr>
@@ -3219,15 +3219,15 @@
           <w:p>
             <w:pPr>
               <w:pStyle w:val="Normal"/>
-              <w:jc w:val="right"/>
-              <w:pBdr>
-                <w:bottom w:val="none" w:sz="0" w:space="0" w:color="000000"/>
-                <w:top w:val="none" w:sz="0" w:space="0" w:color="000000"/>
-                <w:left w:val="none" w:sz="0" w:space="0" w:color="000000"/>
-                <w:right w:val="none" w:sz="0" w:space="0" w:color="000000"/>
-              </w:pBdr>
-              <w:spacing w:after="100" w:before="100" w:line="240"/>
-              <w:ind w:firstLine="0" w:left="100" w:right="100"/>
+              <w:jc w:val="center"/>
+              <w:pBdr>
+                <w:bottom w:val="none" w:sz="0" w:space="0" w:color="000000"/>
+                <w:top w:val="none" w:sz="0" w:space="0" w:color="000000"/>
+                <w:left w:val="none" w:sz="0" w:space="0" w:color="000000"/>
+                <w:right w:val="none" w:sz="0" w:space="0" w:color="000000"/>
+              </w:pBdr>
+              <w:spacing w:after="100" w:before="100" w:line="240"/>
+              <w:ind w:left="100" w:right="100" w:firstLine="0" w:firstLineChars="0"/>
             </w:pPr>
             <w:r>
               <w:rPr>
@@ -3271,7 +3271,7 @@
                 <w:right w:val="none" w:sz="0" w:space="0" w:color="000000"/>
               </w:pBdr>
               <w:spacing w:after="100" w:before="100" w:line="240"/>
-              <w:ind w:firstLine="0" w:left="100" w:right="100"/>
+              <w:ind w:left="100" w:right="100" w:firstLine="0" w:firstLineChars="0"/>
             </w:pPr>
             <w:r>
               <w:rPr>
@@ -3307,15 +3307,15 @@
           <w:p>
             <w:pPr>
               <w:pStyle w:val="Normal"/>
-              <w:jc w:val="right"/>
-              <w:pBdr>
-                <w:bottom w:val="none" w:sz="0" w:space="0" w:color="000000"/>
-                <w:top w:val="none" w:sz="0" w:space="0" w:color="000000"/>
-                <w:left w:val="none" w:sz="0" w:space="0" w:color="000000"/>
-                <w:right w:val="none" w:sz="0" w:space="0" w:color="000000"/>
-              </w:pBdr>
-              <w:spacing w:after="100" w:before="100" w:line="240"/>
-              <w:ind w:firstLine="0" w:left="100" w:right="100"/>
+              <w:jc w:val="center"/>
+              <w:pBdr>
+                <w:bottom w:val="none" w:sz="0" w:space="0" w:color="000000"/>
+                <w:top w:val="none" w:sz="0" w:space="0" w:color="000000"/>
+                <w:left w:val="none" w:sz="0" w:space="0" w:color="000000"/>
+                <w:right w:val="none" w:sz="0" w:space="0" w:color="000000"/>
+              </w:pBdr>
+              <w:spacing w:after="100" w:before="100" w:line="240"/>
+              <w:ind w:left="100" w:right="100" w:firstLine="0" w:firstLineChars="0"/>
             </w:pPr>
             <w:r>
               <w:rPr>
@@ -3351,15 +3351,15 @@
           <w:p>
             <w:pPr>
               <w:pStyle w:val="Normal"/>
-              <w:jc w:val="right"/>
-              <w:pBdr>
-                <w:bottom w:val="none" w:sz="0" w:space="0" w:color="000000"/>
-                <w:top w:val="none" w:sz="0" w:space="0" w:color="000000"/>
-                <w:left w:val="none" w:sz="0" w:space="0" w:color="000000"/>
-                <w:right w:val="none" w:sz="0" w:space="0" w:color="000000"/>
-              </w:pBdr>
-              <w:spacing w:after="100" w:before="100" w:line="240"/>
-              <w:ind w:firstLine="0" w:left="100" w:right="100"/>
+              <w:jc w:val="center"/>
+              <w:pBdr>
+                <w:bottom w:val="none" w:sz="0" w:space="0" w:color="000000"/>
+                <w:top w:val="none" w:sz="0" w:space="0" w:color="000000"/>
+                <w:left w:val="none" w:sz="0" w:space="0" w:color="000000"/>
+                <w:right w:val="none" w:sz="0" w:space="0" w:color="000000"/>
+              </w:pBdr>
+              <w:spacing w:after="100" w:before="100" w:line="240"/>
+              <w:ind w:left="100" w:right="100" w:firstLine="0" w:firstLineChars="0"/>
             </w:pPr>
             <w:r>
               <w:rPr>
@@ -3395,15 +3395,15 @@
           <w:p>
             <w:pPr>
               <w:pStyle w:val="Normal"/>
-              <w:jc w:val="right"/>
-              <w:pBdr>
-                <w:bottom w:val="none" w:sz="0" w:space="0" w:color="000000"/>
-                <w:top w:val="none" w:sz="0" w:space="0" w:color="000000"/>
-                <w:left w:val="none" w:sz="0" w:space="0" w:color="000000"/>
-                <w:right w:val="none" w:sz="0" w:space="0" w:color="000000"/>
-              </w:pBdr>
-              <w:spacing w:after="100" w:before="100" w:line="240"/>
-              <w:ind w:firstLine="0" w:left="100" w:right="100"/>
+              <w:jc w:val="center"/>
+              <w:pBdr>
+                <w:bottom w:val="none" w:sz="0" w:space="0" w:color="000000"/>
+                <w:top w:val="none" w:sz="0" w:space="0" w:color="000000"/>
+                <w:left w:val="none" w:sz="0" w:space="0" w:color="000000"/>
+                <w:right w:val="none" w:sz="0" w:space="0" w:color="000000"/>
+              </w:pBdr>
+              <w:spacing w:after="100" w:before="100" w:line="240"/>
+              <w:ind w:left="100" w:right="100" w:firstLine="0" w:firstLineChars="0"/>
             </w:pPr>
             <w:r>
               <w:rPr>
@@ -3439,15 +3439,15 @@
           <w:p>
             <w:pPr>
               <w:pStyle w:val="Normal"/>
-              <w:jc w:val="right"/>
-              <w:pBdr>
-                <w:bottom w:val="none" w:sz="0" w:space="0" w:color="000000"/>
-                <w:top w:val="none" w:sz="0" w:space="0" w:color="000000"/>
-                <w:left w:val="none" w:sz="0" w:space="0" w:color="000000"/>
-                <w:right w:val="none" w:sz="0" w:space="0" w:color="000000"/>
-              </w:pBdr>
-              <w:spacing w:after="100" w:before="100" w:line="240"/>
-              <w:ind w:firstLine="0" w:left="100" w:right="100"/>
+              <w:jc w:val="center"/>
+              <w:pBdr>
+                <w:bottom w:val="none" w:sz="0" w:space="0" w:color="000000"/>
+                <w:top w:val="none" w:sz="0" w:space="0" w:color="000000"/>
+                <w:left w:val="none" w:sz="0" w:space="0" w:color="000000"/>
+                <w:right w:val="none" w:sz="0" w:space="0" w:color="000000"/>
+              </w:pBdr>
+              <w:spacing w:after="100" w:before="100" w:line="240"/>
+              <w:ind w:left="100" w:right="100" w:firstLine="0" w:firstLineChars="0"/>
             </w:pPr>
             <w:r>
               <w:rPr>
@@ -3466,7 +3466,7 @@
       </w:tr>
       <w:tr>
         <w:trPr>
-          <w:trHeight w:val="613" w:hRule="auto"/>
+          <w:trHeight w:val="596" w:hRule="auto"/>
         </w:trPr>
         body11
         <w:tc>
@@ -3489,15 +3489,15 @@
           <w:p>
             <w:pPr>
               <w:pStyle w:val="Normal"/>
-              <w:jc w:val="left"/>
-              <w:pBdr>
-                <w:bottom w:val="none" w:sz="0" w:space="0" w:color="000000"/>
-                <w:top w:val="none" w:sz="0" w:space="0" w:color="000000"/>
-                <w:left w:val="none" w:sz="0" w:space="0" w:color="000000"/>
-                <w:right w:val="none" w:sz="0" w:space="0" w:color="000000"/>
-              </w:pBdr>
-              <w:spacing w:after="100" w:before="100" w:line="240"/>
-              <w:ind w:firstLine="0" w:left="100" w:right="100"/>
+              <w:jc w:val="center"/>
+              <w:pBdr>
+                <w:bottom w:val="none" w:sz="0" w:space="0" w:color="000000"/>
+                <w:top w:val="none" w:sz="0" w:space="0" w:color="000000"/>
+                <w:left w:val="none" w:sz="0" w:space="0" w:color="000000"/>
+                <w:right w:val="none" w:sz="0" w:space="0" w:color="000000"/>
+              </w:pBdr>
+              <w:spacing w:after="100" w:before="100" w:line="240"/>
+              <w:ind w:left="100" w:right="100" w:firstLine="0" w:firstLineChars="0"/>
             </w:pPr>
             <w:r>
               <w:rPr>
@@ -3533,15 +3533,15 @@
           <w:p>
             <w:pPr>
               <w:pStyle w:val="Normal"/>
-              <w:jc w:val="right"/>
-              <w:pBdr>
-                <w:bottom w:val="none" w:sz="0" w:space="0" w:color="000000"/>
-                <w:top w:val="none" w:sz="0" w:space="0" w:color="000000"/>
-                <w:left w:val="none" w:sz="0" w:space="0" w:color="000000"/>
-                <w:right w:val="none" w:sz="0" w:space="0" w:color="000000"/>
-              </w:pBdr>
-              <w:spacing w:after="100" w:before="100" w:line="240"/>
-              <w:ind w:firstLine="0" w:left="100" w:right="100"/>
+              <w:jc w:val="center"/>
+              <w:pBdr>
+                <w:bottom w:val="none" w:sz="0" w:space="0" w:color="000000"/>
+                <w:top w:val="none" w:sz="0" w:space="0" w:color="000000"/>
+                <w:left w:val="none" w:sz="0" w:space="0" w:color="000000"/>
+                <w:right w:val="none" w:sz="0" w:space="0" w:color="000000"/>
+              </w:pBdr>
+              <w:spacing w:after="100" w:before="100" w:line="240"/>
+              <w:ind w:left="100" w:right="100" w:firstLine="0" w:firstLineChars="0"/>
             </w:pPr>
             <w:r>
               <w:rPr>
@@ -3585,7 +3585,7 @@
                 <w:right w:val="none" w:sz="0" w:space="0" w:color="000000"/>
               </w:pBdr>
               <w:spacing w:after="100" w:before="100" w:line="240"/>
-              <w:ind w:firstLine="0" w:left="100" w:right="100"/>
+              <w:ind w:left="100" w:right="100" w:firstLine="0" w:firstLineChars="0"/>
             </w:pPr>
             <w:r>
               <w:rPr>
@@ -3621,15 +3621,15 @@
           <w:p>
             <w:pPr>
               <w:pStyle w:val="Normal"/>
-              <w:jc w:val="right"/>
-              <w:pBdr>
-                <w:bottom w:val="none" w:sz="0" w:space="0" w:color="000000"/>
-                <w:top w:val="none" w:sz="0" w:space="0" w:color="000000"/>
-                <w:left w:val="none" w:sz="0" w:space="0" w:color="000000"/>
-                <w:right w:val="none" w:sz="0" w:space="0" w:color="000000"/>
-              </w:pBdr>
-              <w:spacing w:after="100" w:before="100" w:line="240"/>
-              <w:ind w:firstLine="0" w:left="100" w:right="100"/>
+              <w:jc w:val="center"/>
+              <w:pBdr>
+                <w:bottom w:val="none" w:sz="0" w:space="0" w:color="000000"/>
+                <w:top w:val="none" w:sz="0" w:space="0" w:color="000000"/>
+                <w:left w:val="none" w:sz="0" w:space="0" w:color="000000"/>
+                <w:right w:val="none" w:sz="0" w:space="0" w:color="000000"/>
+              </w:pBdr>
+              <w:spacing w:after="100" w:before="100" w:line="240"/>
+              <w:ind w:left="100" w:right="100" w:firstLine="0" w:firstLineChars="0"/>
             </w:pPr>
             <w:r>
               <w:rPr>
@@ -3665,15 +3665,15 @@
           <w:p>
             <w:pPr>
               <w:pStyle w:val="Normal"/>
-              <w:jc w:val="right"/>
-              <w:pBdr>
-                <w:bottom w:val="none" w:sz="0" w:space="0" w:color="000000"/>
-                <w:top w:val="none" w:sz="0" w:space="0" w:color="000000"/>
-                <w:left w:val="none" w:sz="0" w:space="0" w:color="000000"/>
-                <w:right w:val="none" w:sz="0" w:space="0" w:color="000000"/>
-              </w:pBdr>
-              <w:spacing w:after="100" w:before="100" w:line="240"/>
-              <w:ind w:firstLine="0" w:left="100" w:right="100"/>
+              <w:jc w:val="center"/>
+              <w:pBdr>
+                <w:bottom w:val="none" w:sz="0" w:space="0" w:color="000000"/>
+                <w:top w:val="none" w:sz="0" w:space="0" w:color="000000"/>
+                <w:left w:val="none" w:sz="0" w:space="0" w:color="000000"/>
+                <w:right w:val="none" w:sz="0" w:space="0" w:color="000000"/>
+              </w:pBdr>
+              <w:spacing w:after="100" w:before="100" w:line="240"/>
+              <w:ind w:left="100" w:right="100" w:firstLine="0" w:firstLineChars="0"/>
             </w:pPr>
             <w:r>
               <w:rPr>
@@ -3709,15 +3709,15 @@
           <w:p>
             <w:pPr>
               <w:pStyle w:val="Normal"/>
-              <w:jc w:val="right"/>
-              <w:pBdr>
-                <w:bottom w:val="none" w:sz="0" w:space="0" w:color="000000"/>
-                <w:top w:val="none" w:sz="0" w:space="0" w:color="000000"/>
-                <w:left w:val="none" w:sz="0" w:space="0" w:color="000000"/>
-                <w:right w:val="none" w:sz="0" w:space="0" w:color="000000"/>
-              </w:pBdr>
-              <w:spacing w:after="100" w:before="100" w:line="240"/>
-              <w:ind w:firstLine="0" w:left="100" w:right="100"/>
+              <w:jc w:val="center"/>
+              <w:pBdr>
+                <w:bottom w:val="none" w:sz="0" w:space="0" w:color="000000"/>
+                <w:top w:val="none" w:sz="0" w:space="0" w:color="000000"/>
+                <w:left w:val="none" w:sz="0" w:space="0" w:color="000000"/>
+                <w:right w:val="none" w:sz="0" w:space="0" w:color="000000"/>
+              </w:pBdr>
+              <w:spacing w:after="100" w:before="100" w:line="240"/>
+              <w:ind w:left="100" w:right="100" w:firstLine="0" w:firstLineChars="0"/>
             </w:pPr>
             <w:r>
               <w:rPr>
@@ -3753,15 +3753,15 @@
           <w:p>
             <w:pPr>
               <w:pStyle w:val="Normal"/>
-              <w:jc w:val="right"/>
-              <w:pBdr>
-                <w:bottom w:val="none" w:sz="0" w:space="0" w:color="000000"/>
-                <w:top w:val="none" w:sz="0" w:space="0" w:color="000000"/>
-                <w:left w:val="none" w:sz="0" w:space="0" w:color="000000"/>
-                <w:right w:val="none" w:sz="0" w:space="0" w:color="000000"/>
-              </w:pBdr>
-              <w:spacing w:after="100" w:before="100" w:line="240"/>
-              <w:ind w:firstLine="0" w:left="100" w:right="100"/>
+              <w:jc w:val="center"/>
+              <w:pBdr>
+                <w:bottom w:val="none" w:sz="0" w:space="0" w:color="000000"/>
+                <w:top w:val="none" w:sz="0" w:space="0" w:color="000000"/>
+                <w:left w:val="none" w:sz="0" w:space="0" w:color="000000"/>
+                <w:right w:val="none" w:sz="0" w:space="0" w:color="000000"/>
+              </w:pBdr>
+              <w:spacing w:after="100" w:before="100" w:line="240"/>
+              <w:ind w:left="100" w:right="100" w:firstLine="0" w:firstLineChars="0"/>
             </w:pPr>
             <w:r>
               <w:rPr>
@@ -3780,7 +3780,7 @@
       </w:tr>
       <w:tr>
         <w:trPr>
-          <w:trHeight w:val="613" w:hRule="auto"/>
+          <w:trHeight w:val="596" w:hRule="auto"/>
         </w:trPr>
         body12
         <w:tc>
@@ -3803,15 +3803,15 @@
           <w:p>
             <w:pPr>
               <w:pStyle w:val="Normal"/>
-              <w:jc w:val="left"/>
-              <w:pBdr>
-                <w:bottom w:val="none" w:sz="0" w:space="0" w:color="000000"/>
-                <w:top w:val="none" w:sz="0" w:space="0" w:color="000000"/>
-                <w:left w:val="none" w:sz="0" w:space="0" w:color="000000"/>
-                <w:right w:val="none" w:sz="0" w:space="0" w:color="000000"/>
-              </w:pBdr>
-              <w:spacing w:after="100" w:before="100" w:line="240"/>
-              <w:ind w:firstLine="0" w:left="100" w:right="100"/>
+              <w:jc w:val="center"/>
+              <w:pBdr>
+                <w:bottom w:val="none" w:sz="0" w:space="0" w:color="000000"/>
+                <w:top w:val="none" w:sz="0" w:space="0" w:color="000000"/>
+                <w:left w:val="none" w:sz="0" w:space="0" w:color="000000"/>
+                <w:right w:val="none" w:sz="0" w:space="0" w:color="000000"/>
+              </w:pBdr>
+              <w:spacing w:after="100" w:before="100" w:line="240"/>
+              <w:ind w:left="100" w:right="100" w:firstLine="0" w:firstLineChars="0"/>
             </w:pPr>
             <w:r>
               <w:rPr>
@@ -3847,15 +3847,15 @@
           <w:p>
             <w:pPr>
               <w:pStyle w:val="Normal"/>
-              <w:jc w:val="right"/>
-              <w:pBdr>
-                <w:bottom w:val="none" w:sz="0" w:space="0" w:color="000000"/>
-                <w:top w:val="none" w:sz="0" w:space="0" w:color="000000"/>
-                <w:left w:val="none" w:sz="0" w:space="0" w:color="000000"/>
-                <w:right w:val="none" w:sz="0" w:space="0" w:color="000000"/>
-              </w:pBdr>
-              <w:spacing w:after="100" w:before="100" w:line="240"/>
-              <w:ind w:firstLine="0" w:left="100" w:right="100"/>
+              <w:jc w:val="center"/>
+              <w:pBdr>
+                <w:bottom w:val="none" w:sz="0" w:space="0" w:color="000000"/>
+                <w:top w:val="none" w:sz="0" w:space="0" w:color="000000"/>
+                <w:left w:val="none" w:sz="0" w:space="0" w:color="000000"/>
+                <w:right w:val="none" w:sz="0" w:space="0" w:color="000000"/>
+              </w:pBdr>
+              <w:spacing w:after="100" w:before="100" w:line="240"/>
+              <w:ind w:left="100" w:right="100" w:firstLine="0" w:firstLineChars="0"/>
             </w:pPr>
             <w:r>
               <w:rPr>
@@ -3899,7 +3899,7 @@
                 <w:right w:val="none" w:sz="0" w:space="0" w:color="000000"/>
               </w:pBdr>
               <w:spacing w:after="100" w:before="100" w:line="240"/>
-              <w:ind w:firstLine="0" w:left="100" w:right="100"/>
+              <w:ind w:left="100" w:right="100" w:firstLine="0" w:firstLineChars="0"/>
             </w:pPr>
             <w:r>
               <w:rPr>
@@ -3935,15 +3935,15 @@
           <w:p>
             <w:pPr>
               <w:pStyle w:val="Normal"/>
-              <w:jc w:val="right"/>
-              <w:pBdr>
-                <w:bottom w:val="none" w:sz="0" w:space="0" w:color="000000"/>
-                <w:top w:val="none" w:sz="0" w:space="0" w:color="000000"/>
-                <w:left w:val="none" w:sz="0" w:space="0" w:color="000000"/>
-                <w:right w:val="none" w:sz="0" w:space="0" w:color="000000"/>
-              </w:pBdr>
-              <w:spacing w:after="100" w:before="100" w:line="240"/>
-              <w:ind w:firstLine="0" w:left="100" w:right="100"/>
+              <w:jc w:val="center"/>
+              <w:pBdr>
+                <w:bottom w:val="none" w:sz="0" w:space="0" w:color="000000"/>
+                <w:top w:val="none" w:sz="0" w:space="0" w:color="000000"/>
+                <w:left w:val="none" w:sz="0" w:space="0" w:color="000000"/>
+                <w:right w:val="none" w:sz="0" w:space="0" w:color="000000"/>
+              </w:pBdr>
+              <w:spacing w:after="100" w:before="100" w:line="240"/>
+              <w:ind w:left="100" w:right="100" w:firstLine="0" w:firstLineChars="0"/>
             </w:pPr>
             <w:r>
               <w:rPr>
@@ -3979,15 +3979,15 @@
           <w:p>
             <w:pPr>
               <w:pStyle w:val="Normal"/>
-              <w:jc w:val="right"/>
-              <w:pBdr>
-                <w:bottom w:val="none" w:sz="0" w:space="0" w:color="000000"/>
-                <w:top w:val="none" w:sz="0" w:space="0" w:color="000000"/>
-                <w:left w:val="none" w:sz="0" w:space="0" w:color="000000"/>
-                <w:right w:val="none" w:sz="0" w:space="0" w:color="000000"/>
-              </w:pBdr>
-              <w:spacing w:after="100" w:before="100" w:line="240"/>
-              <w:ind w:firstLine="0" w:left="100" w:right="100"/>
+              <w:jc w:val="center"/>
+              <w:pBdr>
+                <w:bottom w:val="none" w:sz="0" w:space="0" w:color="000000"/>
+                <w:top w:val="none" w:sz="0" w:space="0" w:color="000000"/>
+                <w:left w:val="none" w:sz="0" w:space="0" w:color="000000"/>
+                <w:right w:val="none" w:sz="0" w:space="0" w:color="000000"/>
+              </w:pBdr>
+              <w:spacing w:after="100" w:before="100" w:line="240"/>
+              <w:ind w:left="100" w:right="100" w:firstLine="0" w:firstLineChars="0"/>
             </w:pPr>
             <w:r>
               <w:rPr>
@@ -4023,15 +4023,15 @@
           <w:p>
             <w:pPr>
               <w:pStyle w:val="Normal"/>
-              <w:jc w:val="right"/>
-              <w:pBdr>
-                <w:bottom w:val="none" w:sz="0" w:space="0" w:color="000000"/>
-                <w:top w:val="none" w:sz="0" w:space="0" w:color="000000"/>
-                <w:left w:val="none" w:sz="0" w:space="0" w:color="000000"/>
-                <w:right w:val="none" w:sz="0" w:space="0" w:color="000000"/>
-              </w:pBdr>
-              <w:spacing w:after="100" w:before="100" w:line="240"/>
-              <w:ind w:firstLine="0" w:left="100" w:right="100"/>
+              <w:jc w:val="center"/>
+              <w:pBdr>
+                <w:bottom w:val="none" w:sz="0" w:space="0" w:color="000000"/>
+                <w:top w:val="none" w:sz="0" w:space="0" w:color="000000"/>
+                <w:left w:val="none" w:sz="0" w:space="0" w:color="000000"/>
+                <w:right w:val="none" w:sz="0" w:space="0" w:color="000000"/>
+              </w:pBdr>
+              <w:spacing w:after="100" w:before="100" w:line="240"/>
+              <w:ind w:left="100" w:right="100" w:firstLine="0" w:firstLineChars="0"/>
             </w:pPr>
             <w:r>
               <w:rPr>
@@ -4067,15 +4067,15 @@
           <w:p>
             <w:pPr>
               <w:pStyle w:val="Normal"/>
-              <w:jc w:val="right"/>
-              <w:pBdr>
-                <w:bottom w:val="none" w:sz="0" w:space="0" w:color="000000"/>
-                <w:top w:val="none" w:sz="0" w:space="0" w:color="000000"/>
-                <w:left w:val="none" w:sz="0" w:space="0" w:color="000000"/>
-                <w:right w:val="none" w:sz="0" w:space="0" w:color="000000"/>
-              </w:pBdr>
-              <w:spacing w:after="100" w:before="100" w:line="240"/>
-              <w:ind w:firstLine="0" w:left="100" w:right="100"/>
+              <w:jc w:val="center"/>
+              <w:pBdr>
+                <w:bottom w:val="none" w:sz="0" w:space="0" w:color="000000"/>
+                <w:top w:val="none" w:sz="0" w:space="0" w:color="000000"/>
+                <w:left w:val="none" w:sz="0" w:space="0" w:color="000000"/>
+                <w:right w:val="none" w:sz="0" w:space="0" w:color="000000"/>
+              </w:pBdr>
+              <w:spacing w:after="100" w:before="100" w:line="240"/>
+              <w:ind w:left="100" w:right="100" w:firstLine="0" w:firstLineChars="0"/>
             </w:pPr>
             <w:r>
               <w:rPr>
@@ -4094,7 +4094,7 @@
       </w:tr>
       <w:tr>
         <w:trPr>
-          <w:trHeight w:val="613" w:hRule="auto"/>
+          <w:trHeight w:val="596" w:hRule="auto"/>
         </w:trPr>
         body13
         <w:tc>
@@ -4117,15 +4117,15 @@
           <w:p>
             <w:pPr>
               <w:pStyle w:val="Normal"/>
-              <w:jc w:val="left"/>
-              <w:pBdr>
-                <w:bottom w:val="none" w:sz="0" w:space="0" w:color="000000"/>
-                <w:top w:val="none" w:sz="0" w:space="0" w:color="000000"/>
-                <w:left w:val="none" w:sz="0" w:space="0" w:color="000000"/>
-                <w:right w:val="none" w:sz="0" w:space="0" w:color="000000"/>
-              </w:pBdr>
-              <w:spacing w:after="100" w:before="100" w:line="240"/>
-              <w:ind w:firstLine="0" w:left="100" w:right="100"/>
+              <w:jc w:val="center"/>
+              <w:pBdr>
+                <w:bottom w:val="none" w:sz="0" w:space="0" w:color="000000"/>
+                <w:top w:val="none" w:sz="0" w:space="0" w:color="000000"/>
+                <w:left w:val="none" w:sz="0" w:space="0" w:color="000000"/>
+                <w:right w:val="none" w:sz="0" w:space="0" w:color="000000"/>
+              </w:pBdr>
+              <w:spacing w:after="100" w:before="100" w:line="240"/>
+              <w:ind w:left="100" w:right="100" w:firstLine="0" w:firstLineChars="0"/>
             </w:pPr>
             <w:r>
               <w:rPr>
@@ -4161,59 +4161,59 @@
           <w:p>
             <w:pPr>
               <w:pStyle w:val="Normal"/>
-              <w:jc w:val="right"/>
-              <w:pBdr>
-                <w:bottom w:val="none" w:sz="0" w:space="0" w:color="000000"/>
-                <w:top w:val="none" w:sz="0" w:space="0" w:color="000000"/>
-                <w:left w:val="none" w:sz="0" w:space="0" w:color="000000"/>
-                <w:right w:val="none" w:sz="0" w:space="0" w:color="000000"/>
-              </w:pBdr>
-              <w:spacing w:after="100" w:before="100" w:line="240"/>
-              <w:ind w:firstLine="0" w:left="100" w:right="100"/>
-            </w:pPr>
-            <w:r>
-              <w:rPr>
-                <w:rFonts w:ascii="Times New Roman" w:hAnsi="Times New Roman" w:eastAsia="Times New Roman" w:cs="Times New Roman"/>
-                <w:i w:val="false"/>
-                <w:b w:val="false"/>
-                <w:u w:val="none"/>
-                <w:sz w:val="24"/>
-                <w:szCs w:val="24"/>
-                <w:color w:val="000000"/>
-              </w:rPr>
-              <w:t xml:space="preserve">2028-03-01</w:t>
-            </w:r>
-          </w:p>
-        </w:tc>
-        <w:tc>
-          <w:tcPr>
-            <w:tcBorders>
-              <w:bottom w:val="none" w:sz="0" w:space="0" w:color="000000"/>
-              <w:top w:val="none" w:sz="0" w:space="0" w:color="000000"/>
-              <w:left w:val="none" w:sz="0" w:space="0" w:color="000000"/>
-              <w:right w:val="none" w:sz="0" w:space="0" w:color="000000"/>
-            </w:tcBorders>
-            <w:shd w:val="clear" w:color="auto" w:fill="FFFFFF"/>
-            <w:tcMar>
-              <w:top w:w="0" w:type="dxa"/>
-              <w:bottom w:w="0" w:type="dxa"/>
-              <w:left w:w="0" w:type="dxa"/>
-              <w:right w:w="0" w:type="dxa"/>
-            </w:tcMar>
-            <w:vAlign w:val="center"/>
-          </w:tcPr>
-          <w:p>
-            <w:pPr>
-              <w:pStyle w:val="Normal"/>
-              <w:jc w:val="center"/>
-              <w:pBdr>
-                <w:bottom w:val="none" w:sz="0" w:space="0" w:color="000000"/>
-                <w:top w:val="none" w:sz="0" w:space="0" w:color="000000"/>
-                <w:left w:val="none" w:sz="0" w:space="0" w:color="000000"/>
-                <w:right w:val="none" w:sz="0" w:space="0" w:color="000000"/>
-              </w:pBdr>
-              <w:spacing w:after="100" w:before="100" w:line="240"/>
-              <w:ind w:firstLine="0" w:left="100" w:right="100"/>
+              <w:jc w:val="center"/>
+              <w:pBdr>
+                <w:bottom w:val="none" w:sz="0" w:space="0" w:color="000000"/>
+                <w:top w:val="none" w:sz="0" w:space="0" w:color="000000"/>
+                <w:left w:val="none" w:sz="0" w:space="0" w:color="000000"/>
+                <w:right w:val="none" w:sz="0" w:space="0" w:color="000000"/>
+              </w:pBdr>
+              <w:spacing w:after="100" w:before="100" w:line="240"/>
+              <w:ind w:left="100" w:right="100" w:firstLine="0" w:firstLineChars="0"/>
+            </w:pPr>
+            <w:r>
+              <w:rPr>
+                <w:rFonts w:ascii="Times New Roman" w:hAnsi="Times New Roman" w:eastAsia="Times New Roman" w:cs="Times New Roman"/>
+                <w:i w:val="false"/>
+                <w:b w:val="false"/>
+                <w:u w:val="none"/>
+                <w:sz w:val="24"/>
+                <w:szCs w:val="24"/>
+                <w:color w:val="000000"/>
+              </w:rPr>
+              <w:t xml:space="preserve">2023-03-01</w:t>
+            </w:r>
+          </w:p>
+        </w:tc>
+        <w:tc>
+          <w:tcPr>
+            <w:tcBorders>
+              <w:bottom w:val="none" w:sz="0" w:space="0" w:color="000000"/>
+              <w:top w:val="none" w:sz="0" w:space="0" w:color="000000"/>
+              <w:left w:val="none" w:sz="0" w:space="0" w:color="000000"/>
+              <w:right w:val="none" w:sz="0" w:space="0" w:color="000000"/>
+            </w:tcBorders>
+            <w:shd w:val="clear" w:color="auto" w:fill="FFFFFF"/>
+            <w:tcMar>
+              <w:top w:w="0" w:type="dxa"/>
+              <w:bottom w:w="0" w:type="dxa"/>
+              <w:left w:w="0" w:type="dxa"/>
+              <w:right w:w="0" w:type="dxa"/>
+            </w:tcMar>
+            <w:vAlign w:val="center"/>
+          </w:tcPr>
+          <w:p>
+            <w:pPr>
+              <w:pStyle w:val="Normal"/>
+              <w:jc w:val="center"/>
+              <w:pBdr>
+                <w:bottom w:val="none" w:sz="0" w:space="0" w:color="000000"/>
+                <w:top w:val="none" w:sz="0" w:space="0" w:color="000000"/>
+                <w:left w:val="none" w:sz="0" w:space="0" w:color="000000"/>
+                <w:right w:val="none" w:sz="0" w:space="0" w:color="000000"/>
+              </w:pBdr>
+              <w:spacing w:after="100" w:before="100" w:line="240"/>
+              <w:ind w:left="100" w:right="100" w:firstLine="0" w:firstLineChars="0"/>
             </w:pPr>
             <w:r>
               <w:rPr>
@@ -4249,15 +4249,15 @@
           <w:p>
             <w:pPr>
               <w:pStyle w:val="Normal"/>
-              <w:jc w:val="right"/>
-              <w:pBdr>
-                <w:bottom w:val="none" w:sz="0" w:space="0" w:color="000000"/>
-                <w:top w:val="none" w:sz="0" w:space="0" w:color="000000"/>
-                <w:left w:val="none" w:sz="0" w:space="0" w:color="000000"/>
-                <w:right w:val="none" w:sz="0" w:space="0" w:color="000000"/>
-              </w:pBdr>
-              <w:spacing w:after="100" w:before="100" w:line="240"/>
-              <w:ind w:firstLine="0" w:left="100" w:right="100"/>
+              <w:jc w:val="center"/>
+              <w:pBdr>
+                <w:bottom w:val="none" w:sz="0" w:space="0" w:color="000000"/>
+                <w:top w:val="none" w:sz="0" w:space="0" w:color="000000"/>
+                <w:left w:val="none" w:sz="0" w:space="0" w:color="000000"/>
+                <w:right w:val="none" w:sz="0" w:space="0" w:color="000000"/>
+              </w:pBdr>
+              <w:spacing w:after="100" w:before="100" w:line="240"/>
+              <w:ind w:left="100" w:right="100" w:firstLine="0" w:firstLineChars="0"/>
             </w:pPr>
             <w:r>
               <w:rPr>
@@ -4293,15 +4293,15 @@
           <w:p>
             <w:pPr>
               <w:pStyle w:val="Normal"/>
-              <w:jc w:val="right"/>
-              <w:pBdr>
-                <w:bottom w:val="none" w:sz="0" w:space="0" w:color="000000"/>
-                <w:top w:val="none" w:sz="0" w:space="0" w:color="000000"/>
-                <w:left w:val="none" w:sz="0" w:space="0" w:color="000000"/>
-                <w:right w:val="none" w:sz="0" w:space="0" w:color="000000"/>
-              </w:pBdr>
-              <w:spacing w:after="100" w:before="100" w:line="240"/>
-              <w:ind w:firstLine="0" w:left="100" w:right="100"/>
+              <w:jc w:val="center"/>
+              <w:pBdr>
+                <w:bottom w:val="none" w:sz="0" w:space="0" w:color="000000"/>
+                <w:top w:val="none" w:sz="0" w:space="0" w:color="000000"/>
+                <w:left w:val="none" w:sz="0" w:space="0" w:color="000000"/>
+                <w:right w:val="none" w:sz="0" w:space="0" w:color="000000"/>
+              </w:pBdr>
+              <w:spacing w:after="100" w:before="100" w:line="240"/>
+              <w:ind w:left="100" w:right="100" w:firstLine="0" w:firstLineChars="0"/>
             </w:pPr>
             <w:r>
               <w:rPr>
@@ -4337,15 +4337,15 @@
           <w:p>
             <w:pPr>
               <w:pStyle w:val="Normal"/>
-              <w:jc w:val="right"/>
-              <w:pBdr>
-                <w:bottom w:val="none" w:sz="0" w:space="0" w:color="000000"/>
-                <w:top w:val="none" w:sz="0" w:space="0" w:color="000000"/>
-                <w:left w:val="none" w:sz="0" w:space="0" w:color="000000"/>
-                <w:right w:val="none" w:sz="0" w:space="0" w:color="000000"/>
-              </w:pBdr>
-              <w:spacing w:after="100" w:before="100" w:line="240"/>
-              <w:ind w:firstLine="0" w:left="100" w:right="100"/>
+              <w:jc w:val="center"/>
+              <w:pBdr>
+                <w:bottom w:val="none" w:sz="0" w:space="0" w:color="000000"/>
+                <w:top w:val="none" w:sz="0" w:space="0" w:color="000000"/>
+                <w:left w:val="none" w:sz="0" w:space="0" w:color="000000"/>
+                <w:right w:val="none" w:sz="0" w:space="0" w:color="000000"/>
+              </w:pBdr>
+              <w:spacing w:after="100" w:before="100" w:line="240"/>
+              <w:ind w:left="100" w:right="100" w:firstLine="0" w:firstLineChars="0"/>
             </w:pPr>
             <w:r>
               <w:rPr>
@@ -4381,15 +4381,15 @@
           <w:p>
             <w:pPr>
               <w:pStyle w:val="Normal"/>
-              <w:jc w:val="right"/>
-              <w:pBdr>
-                <w:bottom w:val="none" w:sz="0" w:space="0" w:color="000000"/>
-                <w:top w:val="none" w:sz="0" w:space="0" w:color="000000"/>
-                <w:left w:val="none" w:sz="0" w:space="0" w:color="000000"/>
-                <w:right w:val="none" w:sz="0" w:space="0" w:color="000000"/>
-              </w:pBdr>
-              <w:spacing w:after="100" w:before="100" w:line="240"/>
-              <w:ind w:firstLine="0" w:left="100" w:right="100"/>
+              <w:jc w:val="center"/>
+              <w:pBdr>
+                <w:bottom w:val="none" w:sz="0" w:space="0" w:color="000000"/>
+                <w:top w:val="none" w:sz="0" w:space="0" w:color="000000"/>
+                <w:left w:val="none" w:sz="0" w:space="0" w:color="000000"/>
+                <w:right w:val="none" w:sz="0" w:space="0" w:color="000000"/>
+              </w:pBdr>
+              <w:spacing w:after="100" w:before="100" w:line="240"/>
+              <w:ind w:left="100" w:right="100" w:firstLine="0" w:firstLineChars="0"/>
             </w:pPr>
             <w:r>
               <w:rPr>
@@ -4408,7 +4408,7 @@
       </w:tr>
       <w:tr>
         <w:trPr>
-          <w:trHeight w:val="613" w:hRule="auto"/>
+          <w:trHeight w:val="596" w:hRule="auto"/>
         </w:trPr>
         body14
         <w:tc>
@@ -4431,15 +4431,15 @@
           <w:p>
             <w:pPr>
               <w:pStyle w:val="Normal"/>
-              <w:jc w:val="left"/>
-              <w:pBdr>
-                <w:bottom w:val="none" w:sz="0" w:space="0" w:color="000000"/>
-                <w:top w:val="none" w:sz="0" w:space="0" w:color="000000"/>
-                <w:left w:val="none" w:sz="0" w:space="0" w:color="000000"/>
-                <w:right w:val="none" w:sz="0" w:space="0" w:color="000000"/>
-              </w:pBdr>
-              <w:spacing w:after="100" w:before="100" w:line="240"/>
-              <w:ind w:firstLine="0" w:left="100" w:right="100"/>
+              <w:jc w:val="center"/>
+              <w:pBdr>
+                <w:bottom w:val="none" w:sz="0" w:space="0" w:color="000000"/>
+                <w:top w:val="none" w:sz="0" w:space="0" w:color="000000"/>
+                <w:left w:val="none" w:sz="0" w:space="0" w:color="000000"/>
+                <w:right w:val="none" w:sz="0" w:space="0" w:color="000000"/>
+              </w:pBdr>
+              <w:spacing w:after="100" w:before="100" w:line="240"/>
+              <w:ind w:left="100" w:right="100" w:firstLine="0" w:firstLineChars="0"/>
             </w:pPr>
             <w:r>
               <w:rPr>
@@ -4475,59 +4475,59 @@
           <w:p>
             <w:pPr>
               <w:pStyle w:val="Normal"/>
-              <w:jc w:val="right"/>
-              <w:pBdr>
-                <w:bottom w:val="none" w:sz="0" w:space="0" w:color="000000"/>
-                <w:top w:val="none" w:sz="0" w:space="0" w:color="000000"/>
-                <w:left w:val="none" w:sz="0" w:space="0" w:color="000000"/>
-                <w:right w:val="none" w:sz="0" w:space="0" w:color="000000"/>
-              </w:pBdr>
-              <w:spacing w:after="100" w:before="100" w:line="240"/>
-              <w:ind w:firstLine="0" w:left="100" w:right="100"/>
-            </w:pPr>
-            <w:r>
-              <w:rPr>
-                <w:rFonts w:ascii="Times New Roman" w:hAnsi="Times New Roman" w:eastAsia="Times New Roman" w:cs="Times New Roman"/>
-                <w:i w:val="false"/>
-                <w:b w:val="false"/>
-                <w:u w:val="none"/>
-                <w:sz w:val="24"/>
-                <w:szCs w:val="24"/>
-                <w:color w:val="000000"/>
-              </w:rPr>
-              <w:t xml:space="preserve">2028-03-01</w:t>
-            </w:r>
-          </w:p>
-        </w:tc>
-        <w:tc>
-          <w:tcPr>
-            <w:tcBorders>
-              <w:bottom w:val="none" w:sz="0" w:space="0" w:color="000000"/>
-              <w:top w:val="none" w:sz="0" w:space="0" w:color="000000"/>
-              <w:left w:val="none" w:sz="0" w:space="0" w:color="000000"/>
-              <w:right w:val="none" w:sz="0" w:space="0" w:color="000000"/>
-            </w:tcBorders>
-            <w:shd w:val="clear" w:color="auto" w:fill="FFFFFF"/>
-            <w:tcMar>
-              <w:top w:w="0" w:type="dxa"/>
-              <w:bottom w:w="0" w:type="dxa"/>
-              <w:left w:w="0" w:type="dxa"/>
-              <w:right w:w="0" w:type="dxa"/>
-            </w:tcMar>
-            <w:vAlign w:val="center"/>
-          </w:tcPr>
-          <w:p>
-            <w:pPr>
-              <w:pStyle w:val="Normal"/>
-              <w:jc w:val="center"/>
-              <w:pBdr>
-                <w:bottom w:val="none" w:sz="0" w:space="0" w:color="000000"/>
-                <w:top w:val="none" w:sz="0" w:space="0" w:color="000000"/>
-                <w:left w:val="none" w:sz="0" w:space="0" w:color="000000"/>
-                <w:right w:val="none" w:sz="0" w:space="0" w:color="000000"/>
-              </w:pBdr>
-              <w:spacing w:after="100" w:before="100" w:line="240"/>
-              <w:ind w:firstLine="0" w:left="100" w:right="100"/>
+              <w:jc w:val="center"/>
+              <w:pBdr>
+                <w:bottom w:val="none" w:sz="0" w:space="0" w:color="000000"/>
+                <w:top w:val="none" w:sz="0" w:space="0" w:color="000000"/>
+                <w:left w:val="none" w:sz="0" w:space="0" w:color="000000"/>
+                <w:right w:val="none" w:sz="0" w:space="0" w:color="000000"/>
+              </w:pBdr>
+              <w:spacing w:after="100" w:before="100" w:line="240"/>
+              <w:ind w:left="100" w:right="100" w:firstLine="0" w:firstLineChars="0"/>
+            </w:pPr>
+            <w:r>
+              <w:rPr>
+                <w:rFonts w:ascii="Times New Roman" w:hAnsi="Times New Roman" w:eastAsia="Times New Roman" w:cs="Times New Roman"/>
+                <w:i w:val="false"/>
+                <w:b w:val="false"/>
+                <w:u w:val="none"/>
+                <w:sz w:val="24"/>
+                <w:szCs w:val="24"/>
+                <w:color w:val="000000"/>
+              </w:rPr>
+              <w:t xml:space="preserve">2023-03-01</w:t>
+            </w:r>
+          </w:p>
+        </w:tc>
+        <w:tc>
+          <w:tcPr>
+            <w:tcBorders>
+              <w:bottom w:val="none" w:sz="0" w:space="0" w:color="000000"/>
+              <w:top w:val="none" w:sz="0" w:space="0" w:color="000000"/>
+              <w:left w:val="none" w:sz="0" w:space="0" w:color="000000"/>
+              <w:right w:val="none" w:sz="0" w:space="0" w:color="000000"/>
+            </w:tcBorders>
+            <w:shd w:val="clear" w:color="auto" w:fill="FFFFFF"/>
+            <w:tcMar>
+              <w:top w:w="0" w:type="dxa"/>
+              <w:bottom w:w="0" w:type="dxa"/>
+              <w:left w:w="0" w:type="dxa"/>
+              <w:right w:w="0" w:type="dxa"/>
+            </w:tcMar>
+            <w:vAlign w:val="center"/>
+          </w:tcPr>
+          <w:p>
+            <w:pPr>
+              <w:pStyle w:val="Normal"/>
+              <w:jc w:val="center"/>
+              <w:pBdr>
+                <w:bottom w:val="none" w:sz="0" w:space="0" w:color="000000"/>
+                <w:top w:val="none" w:sz="0" w:space="0" w:color="000000"/>
+                <w:left w:val="none" w:sz="0" w:space="0" w:color="000000"/>
+                <w:right w:val="none" w:sz="0" w:space="0" w:color="000000"/>
+              </w:pBdr>
+              <w:spacing w:after="100" w:before="100" w:line="240"/>
+              <w:ind w:left="100" w:right="100" w:firstLine="0" w:firstLineChars="0"/>
             </w:pPr>
             <w:r>
               <w:rPr>
@@ -4563,15 +4563,15 @@
           <w:p>
             <w:pPr>
               <w:pStyle w:val="Normal"/>
-              <w:jc w:val="right"/>
-              <w:pBdr>
-                <w:bottom w:val="none" w:sz="0" w:space="0" w:color="000000"/>
-                <w:top w:val="none" w:sz="0" w:space="0" w:color="000000"/>
-                <w:left w:val="none" w:sz="0" w:space="0" w:color="000000"/>
-                <w:right w:val="none" w:sz="0" w:space="0" w:color="000000"/>
-              </w:pBdr>
-              <w:spacing w:after="100" w:before="100" w:line="240"/>
-              <w:ind w:firstLine="0" w:left="100" w:right="100"/>
+              <w:jc w:val="center"/>
+              <w:pBdr>
+                <w:bottom w:val="none" w:sz="0" w:space="0" w:color="000000"/>
+                <w:top w:val="none" w:sz="0" w:space="0" w:color="000000"/>
+                <w:left w:val="none" w:sz="0" w:space="0" w:color="000000"/>
+                <w:right w:val="none" w:sz="0" w:space="0" w:color="000000"/>
+              </w:pBdr>
+              <w:spacing w:after="100" w:before="100" w:line="240"/>
+              <w:ind w:left="100" w:right="100" w:firstLine="0" w:firstLineChars="0"/>
             </w:pPr>
             <w:r>
               <w:rPr>
@@ -4607,15 +4607,15 @@
           <w:p>
             <w:pPr>
               <w:pStyle w:val="Normal"/>
-              <w:jc w:val="right"/>
-              <w:pBdr>
-                <w:bottom w:val="none" w:sz="0" w:space="0" w:color="000000"/>
-                <w:top w:val="none" w:sz="0" w:space="0" w:color="000000"/>
-                <w:left w:val="none" w:sz="0" w:space="0" w:color="000000"/>
-                <w:right w:val="none" w:sz="0" w:space="0" w:color="000000"/>
-              </w:pBdr>
-              <w:spacing w:after="100" w:before="100" w:line="240"/>
-              <w:ind w:firstLine="0" w:left="100" w:right="100"/>
+              <w:jc w:val="center"/>
+              <w:pBdr>
+                <w:bottom w:val="none" w:sz="0" w:space="0" w:color="000000"/>
+                <w:top w:val="none" w:sz="0" w:space="0" w:color="000000"/>
+                <w:left w:val="none" w:sz="0" w:space="0" w:color="000000"/>
+                <w:right w:val="none" w:sz="0" w:space="0" w:color="000000"/>
+              </w:pBdr>
+              <w:spacing w:after="100" w:before="100" w:line="240"/>
+              <w:ind w:left="100" w:right="100" w:firstLine="0" w:firstLineChars="0"/>
             </w:pPr>
             <w:r>
               <w:rPr>
@@ -4651,15 +4651,15 @@
           <w:p>
             <w:pPr>
               <w:pStyle w:val="Normal"/>
-              <w:jc w:val="right"/>
-              <w:pBdr>
-                <w:bottom w:val="none" w:sz="0" w:space="0" w:color="000000"/>
-                <w:top w:val="none" w:sz="0" w:space="0" w:color="000000"/>
-                <w:left w:val="none" w:sz="0" w:space="0" w:color="000000"/>
-                <w:right w:val="none" w:sz="0" w:space="0" w:color="000000"/>
-              </w:pBdr>
-              <w:spacing w:after="100" w:before="100" w:line="240"/>
-              <w:ind w:firstLine="0" w:left="100" w:right="100"/>
+              <w:jc w:val="center"/>
+              <w:pBdr>
+                <w:bottom w:val="none" w:sz="0" w:space="0" w:color="000000"/>
+                <w:top w:val="none" w:sz="0" w:space="0" w:color="000000"/>
+                <w:left w:val="none" w:sz="0" w:space="0" w:color="000000"/>
+                <w:right w:val="none" w:sz="0" w:space="0" w:color="000000"/>
+              </w:pBdr>
+              <w:spacing w:after="100" w:before="100" w:line="240"/>
+              <w:ind w:left="100" w:right="100" w:firstLine="0" w:firstLineChars="0"/>
             </w:pPr>
             <w:r>
               <w:rPr>
@@ -4695,15 +4695,15 @@
           <w:p>
             <w:pPr>
               <w:pStyle w:val="Normal"/>
-              <w:jc w:val="right"/>
-              <w:pBdr>
-                <w:bottom w:val="none" w:sz="0" w:space="0" w:color="000000"/>
-                <w:top w:val="none" w:sz="0" w:space="0" w:color="000000"/>
-                <w:left w:val="none" w:sz="0" w:space="0" w:color="000000"/>
-                <w:right w:val="none" w:sz="0" w:space="0" w:color="000000"/>
-              </w:pBdr>
-              <w:spacing w:after="100" w:before="100" w:line="240"/>
-              <w:ind w:firstLine="0" w:left="100" w:right="100"/>
+              <w:jc w:val="center"/>
+              <w:pBdr>
+                <w:bottom w:val="none" w:sz="0" w:space="0" w:color="000000"/>
+                <w:top w:val="none" w:sz="0" w:space="0" w:color="000000"/>
+                <w:left w:val="none" w:sz="0" w:space="0" w:color="000000"/>
+                <w:right w:val="none" w:sz="0" w:space="0" w:color="000000"/>
+              </w:pBdr>
+              <w:spacing w:after="100" w:before="100" w:line="240"/>
+              <w:ind w:left="100" w:right="100" w:firstLine="0" w:firstLineChars="0"/>
             </w:pPr>
             <w:r>
               <w:rPr>
@@ -4722,7 +4722,7 @@
       </w:tr>
       <w:tr>
         <w:trPr>
-          <w:trHeight w:val="613" w:hRule="auto"/>
+          <w:trHeight w:val="596" w:hRule="auto"/>
         </w:trPr>
         body15
         <w:tc>
@@ -4745,15 +4745,15 @@
           <w:p>
             <w:pPr>
               <w:pStyle w:val="Normal"/>
-              <w:jc w:val="left"/>
-              <w:pBdr>
-                <w:bottom w:val="none" w:sz="0" w:space="0" w:color="000000"/>
-                <w:top w:val="none" w:sz="0" w:space="0" w:color="000000"/>
-                <w:left w:val="none" w:sz="0" w:space="0" w:color="000000"/>
-                <w:right w:val="none" w:sz="0" w:space="0" w:color="000000"/>
-              </w:pBdr>
-              <w:spacing w:after="100" w:before="100" w:line="240"/>
-              <w:ind w:firstLine="0" w:left="100" w:right="100"/>
+              <w:jc w:val="center"/>
+              <w:pBdr>
+                <w:bottom w:val="none" w:sz="0" w:space="0" w:color="000000"/>
+                <w:top w:val="none" w:sz="0" w:space="0" w:color="000000"/>
+                <w:left w:val="none" w:sz="0" w:space="0" w:color="000000"/>
+                <w:right w:val="none" w:sz="0" w:space="0" w:color="000000"/>
+              </w:pBdr>
+              <w:spacing w:after="100" w:before="100" w:line="240"/>
+              <w:ind w:left="100" w:right="100" w:firstLine="0" w:firstLineChars="0"/>
             </w:pPr>
             <w:r>
               <w:rPr>
@@ -4789,15 +4789,15 @@
           <w:p>
             <w:pPr>
               <w:pStyle w:val="Normal"/>
-              <w:jc w:val="right"/>
-              <w:pBdr>
-                <w:bottom w:val="none" w:sz="0" w:space="0" w:color="000000"/>
-                <w:top w:val="none" w:sz="0" w:space="0" w:color="000000"/>
-                <w:left w:val="none" w:sz="0" w:space="0" w:color="000000"/>
-                <w:right w:val="none" w:sz="0" w:space="0" w:color="000000"/>
-              </w:pBdr>
-              <w:spacing w:after="100" w:before="100" w:line="240"/>
-              <w:ind w:firstLine="0" w:left="100" w:right="100"/>
+              <w:jc w:val="center"/>
+              <w:pBdr>
+                <w:bottom w:val="none" w:sz="0" w:space="0" w:color="000000"/>
+                <w:top w:val="none" w:sz="0" w:space="0" w:color="000000"/>
+                <w:left w:val="none" w:sz="0" w:space="0" w:color="000000"/>
+                <w:right w:val="none" w:sz="0" w:space="0" w:color="000000"/>
+              </w:pBdr>
+              <w:spacing w:after="100" w:before="100" w:line="240"/>
+              <w:ind w:left="100" w:right="100" w:firstLine="0" w:firstLineChars="0"/>
             </w:pPr>
             <w:r>
               <w:rPr>
@@ -4841,7 +4841,7 @@
                 <w:right w:val="none" w:sz="0" w:space="0" w:color="000000"/>
               </w:pBdr>
               <w:spacing w:after="100" w:before="100" w:line="240"/>
-              <w:ind w:firstLine="0" w:left="100" w:right="100"/>
+              <w:ind w:left="100" w:right="100" w:firstLine="0" w:firstLineChars="0"/>
             </w:pPr>
             <w:r>
               <w:rPr>
@@ -4877,15 +4877,15 @@
           <w:p>
             <w:pPr>
               <w:pStyle w:val="Normal"/>
-              <w:jc w:val="right"/>
-              <w:pBdr>
-                <w:bottom w:val="none" w:sz="0" w:space="0" w:color="000000"/>
-                <w:top w:val="none" w:sz="0" w:space="0" w:color="000000"/>
-                <w:left w:val="none" w:sz="0" w:space="0" w:color="000000"/>
-                <w:right w:val="none" w:sz="0" w:space="0" w:color="000000"/>
-              </w:pBdr>
-              <w:spacing w:after="100" w:before="100" w:line="240"/>
-              <w:ind w:firstLine="0" w:left="100" w:right="100"/>
+              <w:jc w:val="center"/>
+              <w:pBdr>
+                <w:bottom w:val="none" w:sz="0" w:space="0" w:color="000000"/>
+                <w:top w:val="none" w:sz="0" w:space="0" w:color="000000"/>
+                <w:left w:val="none" w:sz="0" w:space="0" w:color="000000"/>
+                <w:right w:val="none" w:sz="0" w:space="0" w:color="000000"/>
+              </w:pBdr>
+              <w:spacing w:after="100" w:before="100" w:line="240"/>
+              <w:ind w:left="100" w:right="100" w:firstLine="0" w:firstLineChars="0"/>
             </w:pPr>
             <w:r>
               <w:rPr>
@@ -4921,15 +4921,15 @@
           <w:p>
             <w:pPr>
               <w:pStyle w:val="Normal"/>
-              <w:jc w:val="right"/>
-              <w:pBdr>
-                <w:bottom w:val="none" w:sz="0" w:space="0" w:color="000000"/>
-                <w:top w:val="none" w:sz="0" w:space="0" w:color="000000"/>
-                <w:left w:val="none" w:sz="0" w:space="0" w:color="000000"/>
-                <w:right w:val="none" w:sz="0" w:space="0" w:color="000000"/>
-              </w:pBdr>
-              <w:spacing w:after="100" w:before="100" w:line="240"/>
-              <w:ind w:firstLine="0" w:left="100" w:right="100"/>
+              <w:jc w:val="center"/>
+              <w:pBdr>
+                <w:bottom w:val="none" w:sz="0" w:space="0" w:color="000000"/>
+                <w:top w:val="none" w:sz="0" w:space="0" w:color="000000"/>
+                <w:left w:val="none" w:sz="0" w:space="0" w:color="000000"/>
+                <w:right w:val="none" w:sz="0" w:space="0" w:color="000000"/>
+              </w:pBdr>
+              <w:spacing w:after="100" w:before="100" w:line="240"/>
+              <w:ind w:left="100" w:right="100" w:firstLine="0" w:firstLineChars="0"/>
             </w:pPr>
             <w:r>
               <w:rPr>
@@ -4965,15 +4965,15 @@
           <w:p>
             <w:pPr>
               <w:pStyle w:val="Normal"/>
-              <w:jc w:val="right"/>
-              <w:pBdr>
-                <w:bottom w:val="none" w:sz="0" w:space="0" w:color="000000"/>
-                <w:top w:val="none" w:sz="0" w:space="0" w:color="000000"/>
-                <w:left w:val="none" w:sz="0" w:space="0" w:color="000000"/>
-                <w:right w:val="none" w:sz="0" w:space="0" w:color="000000"/>
-              </w:pBdr>
-              <w:spacing w:after="100" w:before="100" w:line="240"/>
-              <w:ind w:firstLine="0" w:left="100" w:right="100"/>
+              <w:jc w:val="center"/>
+              <w:pBdr>
+                <w:bottom w:val="none" w:sz="0" w:space="0" w:color="000000"/>
+                <w:top w:val="none" w:sz="0" w:space="0" w:color="000000"/>
+                <w:left w:val="none" w:sz="0" w:space="0" w:color="000000"/>
+                <w:right w:val="none" w:sz="0" w:space="0" w:color="000000"/>
+              </w:pBdr>
+              <w:spacing w:after="100" w:before="100" w:line="240"/>
+              <w:ind w:left="100" w:right="100" w:firstLine="0" w:firstLineChars="0"/>
             </w:pPr>
             <w:r>
               <w:rPr>
@@ -5009,15 +5009,15 @@
           <w:p>
             <w:pPr>
               <w:pStyle w:val="Normal"/>
-              <w:jc w:val="right"/>
-              <w:pBdr>
-                <w:bottom w:val="none" w:sz="0" w:space="0" w:color="000000"/>
-                <w:top w:val="none" w:sz="0" w:space="0" w:color="000000"/>
-                <w:left w:val="none" w:sz="0" w:space="0" w:color="000000"/>
-                <w:right w:val="none" w:sz="0" w:space="0" w:color="000000"/>
-              </w:pBdr>
-              <w:spacing w:after="100" w:before="100" w:line="240"/>
-              <w:ind w:firstLine="0" w:left="100" w:right="100"/>
+              <w:jc w:val="center"/>
+              <w:pBdr>
+                <w:bottom w:val="none" w:sz="0" w:space="0" w:color="000000"/>
+                <w:top w:val="none" w:sz="0" w:space="0" w:color="000000"/>
+                <w:left w:val="none" w:sz="0" w:space="0" w:color="000000"/>
+                <w:right w:val="none" w:sz="0" w:space="0" w:color="000000"/>
+              </w:pBdr>
+              <w:spacing w:after="100" w:before="100" w:line="240"/>
+              <w:ind w:left="100" w:right="100" w:firstLine="0" w:firstLineChars="0"/>
             </w:pPr>
             <w:r>
               <w:rPr>
@@ -5036,7 +5036,7 @@
       </w:tr>
       <w:tr>
         <w:trPr>
-          <w:trHeight w:val="613" w:hRule="auto"/>
+          <w:trHeight w:val="596" w:hRule="auto"/>
         </w:trPr>
         body16
         <w:tc>
@@ -5059,15 +5059,15 @@
           <w:p>
             <w:pPr>
               <w:pStyle w:val="Normal"/>
-              <w:jc w:val="left"/>
-              <w:pBdr>
-                <w:bottom w:val="none" w:sz="0" w:space="0" w:color="000000"/>
-                <w:top w:val="none" w:sz="0" w:space="0" w:color="000000"/>
-                <w:left w:val="none" w:sz="0" w:space="0" w:color="000000"/>
-                <w:right w:val="none" w:sz="0" w:space="0" w:color="000000"/>
-              </w:pBdr>
-              <w:spacing w:after="100" w:before="100" w:line="240"/>
-              <w:ind w:firstLine="0" w:left="100" w:right="100"/>
+              <w:jc w:val="center"/>
+              <w:pBdr>
+                <w:bottom w:val="none" w:sz="0" w:space="0" w:color="000000"/>
+                <w:top w:val="none" w:sz="0" w:space="0" w:color="000000"/>
+                <w:left w:val="none" w:sz="0" w:space="0" w:color="000000"/>
+                <w:right w:val="none" w:sz="0" w:space="0" w:color="000000"/>
+              </w:pBdr>
+              <w:spacing w:after="100" w:before="100" w:line="240"/>
+              <w:ind w:left="100" w:right="100" w:firstLine="0" w:firstLineChars="0"/>
             </w:pPr>
             <w:r>
               <w:rPr>
@@ -5103,15 +5103,15 @@
           <w:p>
             <w:pPr>
               <w:pStyle w:val="Normal"/>
-              <w:jc w:val="right"/>
-              <w:pBdr>
-                <w:bottom w:val="none" w:sz="0" w:space="0" w:color="000000"/>
-                <w:top w:val="none" w:sz="0" w:space="0" w:color="000000"/>
-                <w:left w:val="none" w:sz="0" w:space="0" w:color="000000"/>
-                <w:right w:val="none" w:sz="0" w:space="0" w:color="000000"/>
-              </w:pBdr>
-              <w:spacing w:after="100" w:before="100" w:line="240"/>
-              <w:ind w:firstLine="0" w:left="100" w:right="100"/>
+              <w:jc w:val="center"/>
+              <w:pBdr>
+                <w:bottom w:val="none" w:sz="0" w:space="0" w:color="000000"/>
+                <w:top w:val="none" w:sz="0" w:space="0" w:color="000000"/>
+                <w:left w:val="none" w:sz="0" w:space="0" w:color="000000"/>
+                <w:right w:val="none" w:sz="0" w:space="0" w:color="000000"/>
+              </w:pBdr>
+              <w:spacing w:after="100" w:before="100" w:line="240"/>
+              <w:ind w:left="100" w:right="100" w:firstLine="0" w:firstLineChars="0"/>
             </w:pPr>
             <w:r>
               <w:rPr>
@@ -5155,7 +5155,7 @@
                 <w:right w:val="none" w:sz="0" w:space="0" w:color="000000"/>
               </w:pBdr>
               <w:spacing w:after="100" w:before="100" w:line="240"/>
-              <w:ind w:firstLine="0" w:left="100" w:right="100"/>
+              <w:ind w:left="100" w:right="100" w:firstLine="0" w:firstLineChars="0"/>
             </w:pPr>
             <w:r>
               <w:rPr>
@@ -5191,15 +5191,15 @@
           <w:p>
             <w:pPr>
               <w:pStyle w:val="Normal"/>
-              <w:jc w:val="right"/>
-              <w:pBdr>
-                <w:bottom w:val="none" w:sz="0" w:space="0" w:color="000000"/>
-                <w:top w:val="none" w:sz="0" w:space="0" w:color="000000"/>
-                <w:left w:val="none" w:sz="0" w:space="0" w:color="000000"/>
-                <w:right w:val="none" w:sz="0" w:space="0" w:color="000000"/>
-              </w:pBdr>
-              <w:spacing w:after="100" w:before="100" w:line="240"/>
-              <w:ind w:firstLine="0" w:left="100" w:right="100"/>
+              <w:jc w:val="center"/>
+              <w:pBdr>
+                <w:bottom w:val="none" w:sz="0" w:space="0" w:color="000000"/>
+                <w:top w:val="none" w:sz="0" w:space="0" w:color="000000"/>
+                <w:left w:val="none" w:sz="0" w:space="0" w:color="000000"/>
+                <w:right w:val="none" w:sz="0" w:space="0" w:color="000000"/>
+              </w:pBdr>
+              <w:spacing w:after="100" w:before="100" w:line="240"/>
+              <w:ind w:left="100" w:right="100" w:firstLine="0" w:firstLineChars="0"/>
             </w:pPr>
             <w:r>
               <w:rPr>
@@ -5235,15 +5235,15 @@
           <w:p>
             <w:pPr>
               <w:pStyle w:val="Normal"/>
-              <w:jc w:val="right"/>
-              <w:pBdr>
-                <w:bottom w:val="none" w:sz="0" w:space="0" w:color="000000"/>
-                <w:top w:val="none" w:sz="0" w:space="0" w:color="000000"/>
-                <w:left w:val="none" w:sz="0" w:space="0" w:color="000000"/>
-                <w:right w:val="none" w:sz="0" w:space="0" w:color="000000"/>
-              </w:pBdr>
-              <w:spacing w:after="100" w:before="100" w:line="240"/>
-              <w:ind w:firstLine="0" w:left="100" w:right="100"/>
+              <w:jc w:val="center"/>
+              <w:pBdr>
+                <w:bottom w:val="none" w:sz="0" w:space="0" w:color="000000"/>
+                <w:top w:val="none" w:sz="0" w:space="0" w:color="000000"/>
+                <w:left w:val="none" w:sz="0" w:space="0" w:color="000000"/>
+                <w:right w:val="none" w:sz="0" w:space="0" w:color="000000"/>
+              </w:pBdr>
+              <w:spacing w:after="100" w:before="100" w:line="240"/>
+              <w:ind w:left="100" w:right="100" w:firstLine="0" w:firstLineChars="0"/>
             </w:pPr>
             <w:r>
               <w:rPr>
@@ -5279,15 +5279,15 @@
           <w:p>
             <w:pPr>
               <w:pStyle w:val="Normal"/>
-              <w:jc w:val="right"/>
-              <w:pBdr>
-                <w:bottom w:val="none" w:sz="0" w:space="0" w:color="000000"/>
-                <w:top w:val="none" w:sz="0" w:space="0" w:color="000000"/>
-                <w:left w:val="none" w:sz="0" w:space="0" w:color="000000"/>
-                <w:right w:val="none" w:sz="0" w:space="0" w:color="000000"/>
-              </w:pBdr>
-              <w:spacing w:after="100" w:before="100" w:line="240"/>
-              <w:ind w:firstLine="0" w:left="100" w:right="100"/>
+              <w:jc w:val="center"/>
+              <w:pBdr>
+                <w:bottom w:val="none" w:sz="0" w:space="0" w:color="000000"/>
+                <w:top w:val="none" w:sz="0" w:space="0" w:color="000000"/>
+                <w:left w:val="none" w:sz="0" w:space="0" w:color="000000"/>
+                <w:right w:val="none" w:sz="0" w:space="0" w:color="000000"/>
+              </w:pBdr>
+              <w:spacing w:after="100" w:before="100" w:line="240"/>
+              <w:ind w:left="100" w:right="100" w:firstLine="0" w:firstLineChars="0"/>
             </w:pPr>
             <w:r>
               <w:rPr>
@@ -5323,15 +5323,15 @@
           <w:p>
             <w:pPr>
               <w:pStyle w:val="Normal"/>
-              <w:jc w:val="right"/>
-              <w:pBdr>
-                <w:bottom w:val="none" w:sz="0" w:space="0" w:color="000000"/>
-                <w:top w:val="none" w:sz="0" w:space="0" w:color="000000"/>
-                <w:left w:val="none" w:sz="0" w:space="0" w:color="000000"/>
-                <w:right w:val="none" w:sz="0" w:space="0" w:color="000000"/>
-              </w:pBdr>
-              <w:spacing w:after="100" w:before="100" w:line="240"/>
-              <w:ind w:firstLine="0" w:left="100" w:right="100"/>
+              <w:jc w:val="center"/>
+              <w:pBdr>
+                <w:bottom w:val="none" w:sz="0" w:space="0" w:color="000000"/>
+                <w:top w:val="none" w:sz="0" w:space="0" w:color="000000"/>
+                <w:left w:val="none" w:sz="0" w:space="0" w:color="000000"/>
+                <w:right w:val="none" w:sz="0" w:space="0" w:color="000000"/>
+              </w:pBdr>
+              <w:spacing w:after="100" w:before="100" w:line="240"/>
+              <w:ind w:left="100" w:right="100" w:firstLine="0" w:firstLineChars="0"/>
             </w:pPr>
             <w:r>
               <w:rPr>
@@ -5350,38 +5350,38 @@
       </w:tr>
       <w:tr>
         <w:trPr>
-          <w:trHeight w:val="613" w:hRule="auto"/>
+          <w:trHeight w:val="596" w:hRule="auto"/>
         </w:trPr>
         body17
         <w:tc>
           <w:tcPr>
             <w:tcBorders>
-              <w:bottom w:val="single" w:sz="16" w:space="0" w:color="666666"/>
-              <w:top w:val="none" w:sz="0" w:space="0" w:color="000000"/>
-              <w:left w:val="none" w:sz="0" w:space="0" w:color="000000"/>
-              <w:right w:val="none" w:sz="0" w:space="0" w:color="000000"/>
-            </w:tcBorders>
-            <w:shd w:val="clear" w:color="auto" w:fill="FFFFFF"/>
-            <w:tcMar>
-              <w:top w:w="0" w:type="dxa"/>
-              <w:bottom w:w="0" w:type="dxa"/>
-              <w:left w:w="0" w:type="dxa"/>
-              <w:right w:w="0" w:type="dxa"/>
-            </w:tcMar>
-            <w:vAlign w:val="center"/>
-          </w:tcPr>
-          <w:p>
-            <w:pPr>
-              <w:pStyle w:val="Normal"/>
-              <w:jc w:val="left"/>
-              <w:pBdr>
-                <w:bottom w:val="none" w:sz="0" w:space="0" w:color="000000"/>
-                <w:top w:val="none" w:sz="0" w:space="0" w:color="000000"/>
-                <w:left w:val="none" w:sz="0" w:space="0" w:color="000000"/>
-                <w:right w:val="none" w:sz="0" w:space="0" w:color="000000"/>
-              </w:pBdr>
-              <w:spacing w:after="100" w:before="100" w:line="240"/>
-              <w:ind w:firstLine="0" w:left="100" w:right="100"/>
+              <w:bottom w:val="single" w:sz="12" w:space="0" w:color="666666"/>
+              <w:top w:val="none" w:sz="0" w:space="0" w:color="000000"/>
+              <w:left w:val="none" w:sz="0" w:space="0" w:color="000000"/>
+              <w:right w:val="none" w:sz="0" w:space="0" w:color="000000"/>
+            </w:tcBorders>
+            <w:shd w:val="clear" w:color="auto" w:fill="FFFFFF"/>
+            <w:tcMar>
+              <w:top w:w="0" w:type="dxa"/>
+              <w:bottom w:w="0" w:type="dxa"/>
+              <w:left w:w="0" w:type="dxa"/>
+              <w:right w:w="0" w:type="dxa"/>
+            </w:tcMar>
+            <w:vAlign w:val="center"/>
+          </w:tcPr>
+          <w:p>
+            <w:pPr>
+              <w:pStyle w:val="Normal"/>
+              <w:jc w:val="center"/>
+              <w:pBdr>
+                <w:bottom w:val="none" w:sz="0" w:space="0" w:color="000000"/>
+                <w:top w:val="none" w:sz="0" w:space="0" w:color="000000"/>
+                <w:left w:val="none" w:sz="0" w:space="0" w:color="000000"/>
+                <w:right w:val="none" w:sz="0" w:space="0" w:color="000000"/>
+              </w:pBdr>
+              <w:spacing w:after="100" w:before="100" w:line="240"/>
+              <w:ind w:left="100" w:right="100" w:firstLine="0" w:firstLineChars="0"/>
             </w:pPr>
             <w:r>
               <w:rPr>
@@ -5400,32 +5400,32 @@
         <w:tc>
           <w:tcPr>
             <w:tcBorders>
-              <w:bottom w:val="single" w:sz="16" w:space="0" w:color="666666"/>
-              <w:top w:val="none" w:sz="0" w:space="0" w:color="000000"/>
-              <w:left w:val="none" w:sz="0" w:space="0" w:color="000000"/>
-              <w:right w:val="none" w:sz="0" w:space="0" w:color="000000"/>
-            </w:tcBorders>
-            <w:shd w:val="clear" w:color="auto" w:fill="FFFFFF"/>
-            <w:tcMar>
-              <w:top w:w="0" w:type="dxa"/>
-              <w:bottom w:w="0" w:type="dxa"/>
-              <w:left w:w="0" w:type="dxa"/>
-              <w:right w:w="0" w:type="dxa"/>
-            </w:tcMar>
-            <w:vAlign w:val="center"/>
-          </w:tcPr>
-          <w:p>
-            <w:pPr>
-              <w:pStyle w:val="Normal"/>
-              <w:jc w:val="right"/>
-              <w:pBdr>
-                <w:bottom w:val="none" w:sz="0" w:space="0" w:color="000000"/>
-                <w:top w:val="none" w:sz="0" w:space="0" w:color="000000"/>
-                <w:left w:val="none" w:sz="0" w:space="0" w:color="000000"/>
-                <w:right w:val="none" w:sz="0" w:space="0" w:color="000000"/>
-              </w:pBdr>
-              <w:spacing w:after="100" w:before="100" w:line="240"/>
-              <w:ind w:firstLine="0" w:left="100" w:right="100"/>
+              <w:bottom w:val="single" w:sz="12" w:space="0" w:color="666666"/>
+              <w:top w:val="none" w:sz="0" w:space="0" w:color="000000"/>
+              <w:left w:val="none" w:sz="0" w:space="0" w:color="000000"/>
+              <w:right w:val="none" w:sz="0" w:space="0" w:color="000000"/>
+            </w:tcBorders>
+            <w:shd w:val="clear" w:color="auto" w:fill="FFFFFF"/>
+            <w:tcMar>
+              <w:top w:w="0" w:type="dxa"/>
+              <w:bottom w:w="0" w:type="dxa"/>
+              <w:left w:w="0" w:type="dxa"/>
+              <w:right w:w="0" w:type="dxa"/>
+            </w:tcMar>
+            <w:vAlign w:val="center"/>
+          </w:tcPr>
+          <w:p>
+            <w:pPr>
+              <w:pStyle w:val="Normal"/>
+              <w:jc w:val="center"/>
+              <w:pBdr>
+                <w:bottom w:val="none" w:sz="0" w:space="0" w:color="000000"/>
+                <w:top w:val="none" w:sz="0" w:space="0" w:color="000000"/>
+                <w:left w:val="none" w:sz="0" w:space="0" w:color="000000"/>
+                <w:right w:val="none" w:sz="0" w:space="0" w:color="000000"/>
+              </w:pBdr>
+              <w:spacing w:after="100" w:before="100" w:line="240"/>
+              <w:ind w:left="100" w:right="100" w:firstLine="0" w:firstLineChars="0"/>
             </w:pPr>
             <w:r>
               <w:rPr>
@@ -5444,32 +5444,32 @@
         <w:tc>
           <w:tcPr>
             <w:tcBorders>
-              <w:bottom w:val="single" w:sz="16" w:space="0" w:color="666666"/>
-              <w:top w:val="none" w:sz="0" w:space="0" w:color="000000"/>
-              <w:left w:val="none" w:sz="0" w:space="0" w:color="000000"/>
-              <w:right w:val="none" w:sz="0" w:space="0" w:color="000000"/>
-            </w:tcBorders>
-            <w:shd w:val="clear" w:color="auto" w:fill="FFFFFF"/>
-            <w:tcMar>
-              <w:top w:w="0" w:type="dxa"/>
-              <w:bottom w:w="0" w:type="dxa"/>
-              <w:left w:w="0" w:type="dxa"/>
-              <w:right w:w="0" w:type="dxa"/>
-            </w:tcMar>
-            <w:vAlign w:val="center"/>
-          </w:tcPr>
-          <w:p>
-            <w:pPr>
-              <w:pStyle w:val="Normal"/>
-              <w:jc w:val="center"/>
-              <w:pBdr>
-                <w:bottom w:val="none" w:sz="0" w:space="0" w:color="000000"/>
-                <w:top w:val="none" w:sz="0" w:space="0" w:color="000000"/>
-                <w:left w:val="none" w:sz="0" w:space="0" w:color="000000"/>
-                <w:right w:val="none" w:sz="0" w:space="0" w:color="000000"/>
-              </w:pBdr>
-              <w:spacing w:after="100" w:before="100" w:line="240"/>
-              <w:ind w:firstLine="0" w:left="100" w:right="100"/>
+              <w:bottom w:val="single" w:sz="12" w:space="0" w:color="666666"/>
+              <w:top w:val="none" w:sz="0" w:space="0" w:color="000000"/>
+              <w:left w:val="none" w:sz="0" w:space="0" w:color="000000"/>
+              <w:right w:val="none" w:sz="0" w:space="0" w:color="000000"/>
+            </w:tcBorders>
+            <w:shd w:val="clear" w:color="auto" w:fill="FFFFFF"/>
+            <w:tcMar>
+              <w:top w:w="0" w:type="dxa"/>
+              <w:bottom w:w="0" w:type="dxa"/>
+              <w:left w:w="0" w:type="dxa"/>
+              <w:right w:w="0" w:type="dxa"/>
+            </w:tcMar>
+            <w:vAlign w:val="center"/>
+          </w:tcPr>
+          <w:p>
+            <w:pPr>
+              <w:pStyle w:val="Normal"/>
+              <w:jc w:val="center"/>
+              <w:pBdr>
+                <w:bottom w:val="none" w:sz="0" w:space="0" w:color="000000"/>
+                <w:top w:val="none" w:sz="0" w:space="0" w:color="000000"/>
+                <w:left w:val="none" w:sz="0" w:space="0" w:color="000000"/>
+                <w:right w:val="none" w:sz="0" w:space="0" w:color="000000"/>
+              </w:pBdr>
+              <w:spacing w:after="100" w:before="100" w:line="240"/>
+              <w:ind w:left="100" w:right="100" w:firstLine="0" w:firstLineChars="0"/>
             </w:pPr>
             <w:r>
               <w:rPr>
@@ -5488,32 +5488,32 @@
         <w:tc>
           <w:tcPr>
             <w:tcBorders>
-              <w:bottom w:val="single" w:sz="16" w:space="0" w:color="666666"/>
-              <w:top w:val="none" w:sz="0" w:space="0" w:color="000000"/>
-              <w:left w:val="none" w:sz="0" w:space="0" w:color="000000"/>
-              <w:right w:val="none" w:sz="0" w:space="0" w:color="000000"/>
-            </w:tcBorders>
-            <w:shd w:val="clear" w:color="auto" w:fill="FFFFFF"/>
-            <w:tcMar>
-              <w:top w:w="0" w:type="dxa"/>
-              <w:bottom w:w="0" w:type="dxa"/>
-              <w:left w:w="0" w:type="dxa"/>
-              <w:right w:w="0" w:type="dxa"/>
-            </w:tcMar>
-            <w:vAlign w:val="center"/>
-          </w:tcPr>
-          <w:p>
-            <w:pPr>
-              <w:pStyle w:val="Normal"/>
-              <w:jc w:val="right"/>
-              <w:pBdr>
-                <w:bottom w:val="none" w:sz="0" w:space="0" w:color="000000"/>
-                <w:top w:val="none" w:sz="0" w:space="0" w:color="000000"/>
-                <w:left w:val="none" w:sz="0" w:space="0" w:color="000000"/>
-                <w:right w:val="none" w:sz="0" w:space="0" w:color="000000"/>
-              </w:pBdr>
-              <w:spacing w:after="100" w:before="100" w:line="240"/>
-              <w:ind w:firstLine="0" w:left="100" w:right="100"/>
+              <w:bottom w:val="single" w:sz="12" w:space="0" w:color="666666"/>
+              <w:top w:val="none" w:sz="0" w:space="0" w:color="000000"/>
+              <w:left w:val="none" w:sz="0" w:space="0" w:color="000000"/>
+              <w:right w:val="none" w:sz="0" w:space="0" w:color="000000"/>
+            </w:tcBorders>
+            <w:shd w:val="clear" w:color="auto" w:fill="FFFFFF"/>
+            <w:tcMar>
+              <w:top w:w="0" w:type="dxa"/>
+              <w:bottom w:w="0" w:type="dxa"/>
+              <w:left w:w="0" w:type="dxa"/>
+              <w:right w:w="0" w:type="dxa"/>
+            </w:tcMar>
+            <w:vAlign w:val="center"/>
+          </w:tcPr>
+          <w:p>
+            <w:pPr>
+              <w:pStyle w:val="Normal"/>
+              <w:jc w:val="center"/>
+              <w:pBdr>
+                <w:bottom w:val="none" w:sz="0" w:space="0" w:color="000000"/>
+                <w:top w:val="none" w:sz="0" w:space="0" w:color="000000"/>
+                <w:left w:val="none" w:sz="0" w:space="0" w:color="000000"/>
+                <w:right w:val="none" w:sz="0" w:space="0" w:color="000000"/>
+              </w:pBdr>
+              <w:spacing w:after="100" w:before="100" w:line="240"/>
+              <w:ind w:left="100" w:right="100" w:firstLine="0" w:firstLineChars="0"/>
             </w:pPr>
             <w:r>
               <w:rPr>
@@ -5532,32 +5532,32 @@
         <w:tc>
           <w:tcPr>
             <w:tcBorders>
-              <w:bottom w:val="single" w:sz="16" w:space="0" w:color="666666"/>
-              <w:top w:val="none" w:sz="0" w:space="0" w:color="000000"/>
-              <w:left w:val="none" w:sz="0" w:space="0" w:color="000000"/>
-              <w:right w:val="none" w:sz="0" w:space="0" w:color="000000"/>
-            </w:tcBorders>
-            <w:shd w:val="clear" w:color="auto" w:fill="FFFFFF"/>
-            <w:tcMar>
-              <w:top w:w="0" w:type="dxa"/>
-              <w:bottom w:w="0" w:type="dxa"/>
-              <w:left w:w="0" w:type="dxa"/>
-              <w:right w:w="0" w:type="dxa"/>
-            </w:tcMar>
-            <w:vAlign w:val="center"/>
-          </w:tcPr>
-          <w:p>
-            <w:pPr>
-              <w:pStyle w:val="Normal"/>
-              <w:jc w:val="right"/>
-              <w:pBdr>
-                <w:bottom w:val="none" w:sz="0" w:space="0" w:color="000000"/>
-                <w:top w:val="none" w:sz="0" w:space="0" w:color="000000"/>
-                <w:left w:val="none" w:sz="0" w:space="0" w:color="000000"/>
-                <w:right w:val="none" w:sz="0" w:space="0" w:color="000000"/>
-              </w:pBdr>
-              <w:spacing w:after="100" w:before="100" w:line="240"/>
-              <w:ind w:firstLine="0" w:left="100" w:right="100"/>
+              <w:bottom w:val="single" w:sz="12" w:space="0" w:color="666666"/>
+              <w:top w:val="none" w:sz="0" w:space="0" w:color="000000"/>
+              <w:left w:val="none" w:sz="0" w:space="0" w:color="000000"/>
+              <w:right w:val="none" w:sz="0" w:space="0" w:color="000000"/>
+            </w:tcBorders>
+            <w:shd w:val="clear" w:color="auto" w:fill="FFFFFF"/>
+            <w:tcMar>
+              <w:top w:w="0" w:type="dxa"/>
+              <w:bottom w:w="0" w:type="dxa"/>
+              <w:left w:w="0" w:type="dxa"/>
+              <w:right w:w="0" w:type="dxa"/>
+            </w:tcMar>
+            <w:vAlign w:val="center"/>
+          </w:tcPr>
+          <w:p>
+            <w:pPr>
+              <w:pStyle w:val="Normal"/>
+              <w:jc w:val="center"/>
+              <w:pBdr>
+                <w:bottom w:val="none" w:sz="0" w:space="0" w:color="000000"/>
+                <w:top w:val="none" w:sz="0" w:space="0" w:color="000000"/>
+                <w:left w:val="none" w:sz="0" w:space="0" w:color="000000"/>
+                <w:right w:val="none" w:sz="0" w:space="0" w:color="000000"/>
+              </w:pBdr>
+              <w:spacing w:after="100" w:before="100" w:line="240"/>
+              <w:ind w:left="100" w:right="100" w:firstLine="0" w:firstLineChars="0"/>
             </w:pPr>
             <w:r>
               <w:rPr>
@@ -5576,32 +5576,32 @@
         <w:tc>
           <w:tcPr>
             <w:tcBorders>
-              <w:bottom w:val="single" w:sz="16" w:space="0" w:color="666666"/>
-              <w:top w:val="none" w:sz="0" w:space="0" w:color="000000"/>
-              <w:left w:val="none" w:sz="0" w:space="0" w:color="000000"/>
-              <w:right w:val="none" w:sz="0" w:space="0" w:color="000000"/>
-            </w:tcBorders>
-            <w:shd w:val="clear" w:color="auto" w:fill="FFFFFF"/>
-            <w:tcMar>
-              <w:top w:w="0" w:type="dxa"/>
-              <w:bottom w:w="0" w:type="dxa"/>
-              <w:left w:w="0" w:type="dxa"/>
-              <w:right w:w="0" w:type="dxa"/>
-            </w:tcMar>
-            <w:vAlign w:val="center"/>
-          </w:tcPr>
-          <w:p>
-            <w:pPr>
-              <w:pStyle w:val="Normal"/>
-              <w:jc w:val="right"/>
-              <w:pBdr>
-                <w:bottom w:val="none" w:sz="0" w:space="0" w:color="000000"/>
-                <w:top w:val="none" w:sz="0" w:space="0" w:color="000000"/>
-                <w:left w:val="none" w:sz="0" w:space="0" w:color="000000"/>
-                <w:right w:val="none" w:sz="0" w:space="0" w:color="000000"/>
-              </w:pBdr>
-              <w:spacing w:after="100" w:before="100" w:line="240"/>
-              <w:ind w:firstLine="0" w:left="100" w:right="100"/>
+              <w:bottom w:val="single" w:sz="12" w:space="0" w:color="666666"/>
+              <w:top w:val="none" w:sz="0" w:space="0" w:color="000000"/>
+              <w:left w:val="none" w:sz="0" w:space="0" w:color="000000"/>
+              <w:right w:val="none" w:sz="0" w:space="0" w:color="000000"/>
+            </w:tcBorders>
+            <w:shd w:val="clear" w:color="auto" w:fill="FFFFFF"/>
+            <w:tcMar>
+              <w:top w:w="0" w:type="dxa"/>
+              <w:bottom w:w="0" w:type="dxa"/>
+              <w:left w:w="0" w:type="dxa"/>
+              <w:right w:w="0" w:type="dxa"/>
+            </w:tcMar>
+            <w:vAlign w:val="center"/>
+          </w:tcPr>
+          <w:p>
+            <w:pPr>
+              <w:pStyle w:val="Normal"/>
+              <w:jc w:val="center"/>
+              <w:pBdr>
+                <w:bottom w:val="none" w:sz="0" w:space="0" w:color="000000"/>
+                <w:top w:val="none" w:sz="0" w:space="0" w:color="000000"/>
+                <w:left w:val="none" w:sz="0" w:space="0" w:color="000000"/>
+                <w:right w:val="none" w:sz="0" w:space="0" w:color="000000"/>
+              </w:pBdr>
+              <w:spacing w:after="100" w:before="100" w:line="240"/>
+              <w:ind w:left="100" w:right="100" w:firstLine="0" w:firstLineChars="0"/>
             </w:pPr>
             <w:r>
               <w:rPr>
@@ -5620,32 +5620,32 @@
         <w:tc>
           <w:tcPr>
             <w:tcBorders>
-              <w:bottom w:val="single" w:sz="16" w:space="0" w:color="666666"/>
-              <w:top w:val="none" w:sz="0" w:space="0" w:color="000000"/>
-              <w:left w:val="none" w:sz="0" w:space="0" w:color="000000"/>
-              <w:right w:val="none" w:sz="0" w:space="0" w:color="000000"/>
-            </w:tcBorders>
-            <w:shd w:val="clear" w:color="auto" w:fill="FFFFFF"/>
-            <w:tcMar>
-              <w:top w:w="0" w:type="dxa"/>
-              <w:bottom w:w="0" w:type="dxa"/>
-              <w:left w:w="0" w:type="dxa"/>
-              <w:right w:w="0" w:type="dxa"/>
-            </w:tcMar>
-            <w:vAlign w:val="center"/>
-          </w:tcPr>
-          <w:p>
-            <w:pPr>
-              <w:pStyle w:val="Normal"/>
-              <w:jc w:val="right"/>
-              <w:pBdr>
-                <w:bottom w:val="none" w:sz="0" w:space="0" w:color="000000"/>
-                <w:top w:val="none" w:sz="0" w:space="0" w:color="000000"/>
-                <w:left w:val="none" w:sz="0" w:space="0" w:color="000000"/>
-                <w:right w:val="none" w:sz="0" w:space="0" w:color="000000"/>
-              </w:pBdr>
-              <w:spacing w:after="100" w:before="100" w:line="240"/>
-              <w:ind w:firstLine="0" w:left="100" w:right="100"/>
+              <w:bottom w:val="single" w:sz="12" w:space="0" w:color="666666"/>
+              <w:top w:val="none" w:sz="0" w:space="0" w:color="000000"/>
+              <w:left w:val="none" w:sz="0" w:space="0" w:color="000000"/>
+              <w:right w:val="none" w:sz="0" w:space="0" w:color="000000"/>
+            </w:tcBorders>
+            <w:shd w:val="clear" w:color="auto" w:fill="FFFFFF"/>
+            <w:tcMar>
+              <w:top w:w="0" w:type="dxa"/>
+              <w:bottom w:w="0" w:type="dxa"/>
+              <w:left w:w="0" w:type="dxa"/>
+              <w:right w:w="0" w:type="dxa"/>
+            </w:tcMar>
+            <w:vAlign w:val="center"/>
+          </w:tcPr>
+          <w:p>
+            <w:pPr>
+              <w:pStyle w:val="Normal"/>
+              <w:jc w:val="center"/>
+              <w:pBdr>
+                <w:bottom w:val="none" w:sz="0" w:space="0" w:color="000000"/>
+                <w:top w:val="none" w:sz="0" w:space="0" w:color="000000"/>
+                <w:left w:val="none" w:sz="0" w:space="0" w:color="000000"/>
+                <w:right w:val="none" w:sz="0" w:space="0" w:color="000000"/>
+              </w:pBdr>
+              <w:spacing w:after="100" w:before="100" w:line="240"/>
+              <w:ind w:left="100" w:right="100" w:firstLine="0" w:firstLineChars="0"/>
             </w:pPr>
             <w:r>
               <w:rPr>
@@ -5671,7 +5671,7 @@
           <w:tcPr>
             <w:tcBorders>
               <w:bottom w:val="none" w:sz="0" w:space="0" w:color="FFFFFF"/>
-              <w:top w:val="single" w:sz="16" w:space="0" w:color="666666"/>
+              <w:top w:val="single" w:sz="12" w:space="0" w:color="666666"/>
               <w:left w:val="none" w:sz="0" w:space="0" w:color="FFFFFF"/>
               <w:right w:val="none" w:sz="0" w:space="0" w:color="FFFFFF"/>
             </w:tcBorders>
@@ -5695,11 +5695,11 @@
                 <w:right w:val="none" w:sz="0" w:space="0" w:color="000000"/>
               </w:pBdr>
               <w:spacing w:after="100" w:before="100" w:line="240"/>
-              <w:ind w:firstLine="0" w:left="100" w:right="100"/>
-            </w:pPr>
-            <w:r>
-              <w:rPr>
-                <w:rFonts w:ascii="Arial" w:hAnsi="Arial" w:eastAsia="Arial" w:cs="Arial"/>
+              <w:ind w:left="100" w:right="100" w:firstLine="0" w:firstLineChars="0"/>
+            </w:pPr>
+            <w:r>
+              <w:rPr>
+                <w:rFonts w:ascii="Helvetica" w:hAnsi="Helvetica" w:eastAsia="Helvetica" w:cs="Helvetica"/>
                 <w:i w:val="false"/>
                 <w:b w:val="false"/>
                 <w:u w:val="none"/>
@@ -5715,7 +5715,7 @@
           <w:tcPr>
             <w:tcBorders>
               <w:bottom w:val="none" w:sz="0" w:space="0" w:color="FFFFFF"/>
-              <w:top w:val="single" w:sz="16" w:space="0" w:color="666666"/>
+              <w:top w:val="single" w:sz="12" w:space="0" w:color="666666"/>
               <w:left w:val="none" w:sz="0" w:space="0" w:color="FFFFFF"/>
               <w:right w:val="none" w:sz="0" w:space="0" w:color="FFFFFF"/>
             </w:tcBorders>
@@ -5739,11 +5739,11 @@
                 <w:right w:val="none" w:sz="0" w:space="0" w:color="000000"/>
               </w:pBdr>
               <w:spacing w:after="100" w:before="100" w:line="240"/>
-              <w:ind w:firstLine="0" w:left="100" w:right="100"/>
-            </w:pPr>
-            <w:r>
-              <w:rPr>
-                <w:rFonts w:ascii="Arial" w:hAnsi="Arial" w:eastAsia="Arial" w:cs="Arial"/>
+              <w:ind w:left="100" w:right="100" w:firstLine="0" w:firstLineChars="0"/>
+            </w:pPr>
+            <w:r>
+              <w:rPr>
+                <w:rFonts w:ascii="Helvetica" w:hAnsi="Helvetica" w:eastAsia="Helvetica" w:cs="Helvetica"/>
                 <w:i w:val="false"/>
                 <w:b w:val="false"/>
                 <w:u w:val="none"/>
@@ -5759,7 +5759,7 @@
           <w:tcPr>
             <w:tcBorders>
               <w:bottom w:val="none" w:sz="0" w:space="0" w:color="FFFFFF"/>
-              <w:top w:val="single" w:sz="16" w:space="0" w:color="666666"/>
+              <w:top w:val="single" w:sz="12" w:space="0" w:color="666666"/>
               <w:left w:val="none" w:sz="0" w:space="0" w:color="FFFFFF"/>
               <w:right w:val="none" w:sz="0" w:space="0" w:color="FFFFFF"/>
             </w:tcBorders>
@@ -5783,11 +5783,11 @@
                 <w:right w:val="none" w:sz="0" w:space="0" w:color="000000"/>
               </w:pBdr>
               <w:spacing w:after="100" w:before="100" w:line="240"/>
-              <w:ind w:firstLine="0" w:left="100" w:right="100"/>
-            </w:pPr>
-            <w:r>
-              <w:rPr>
-                <w:rFonts w:ascii="Arial" w:hAnsi="Arial" w:eastAsia="Arial" w:cs="Arial"/>
+              <w:ind w:left="100" w:right="100" w:firstLine="0" w:firstLineChars="0"/>
+            </w:pPr>
+            <w:r>
+              <w:rPr>
+                <w:rFonts w:ascii="Helvetica" w:hAnsi="Helvetica" w:eastAsia="Helvetica" w:cs="Helvetica"/>
                 <w:i w:val="false"/>
                 <w:b w:val="false"/>
                 <w:u w:val="none"/>
@@ -5803,7 +5803,7 @@
           <w:tcPr>
             <w:tcBorders>
               <w:bottom w:val="none" w:sz="0" w:space="0" w:color="FFFFFF"/>
-              <w:top w:val="single" w:sz="16" w:space="0" w:color="666666"/>
+              <w:top w:val="single" w:sz="12" w:space="0" w:color="666666"/>
               <w:left w:val="none" w:sz="0" w:space="0" w:color="FFFFFF"/>
               <w:right w:val="none" w:sz="0" w:space="0" w:color="FFFFFF"/>
             </w:tcBorders>
@@ -5827,11 +5827,11 @@
                 <w:right w:val="none" w:sz="0" w:space="0" w:color="000000"/>
               </w:pBdr>
               <w:spacing w:after="100" w:before="100" w:line="240"/>
-              <w:ind w:firstLine="0" w:left="100" w:right="100"/>
-            </w:pPr>
-            <w:r>
-              <w:rPr>
-                <w:rFonts w:ascii="Arial" w:hAnsi="Arial" w:eastAsia="Arial" w:cs="Arial"/>
+              <w:ind w:left="100" w:right="100" w:firstLine="0" w:firstLineChars="0"/>
+            </w:pPr>
+            <w:r>
+              <w:rPr>
+                <w:rFonts w:ascii="Helvetica" w:hAnsi="Helvetica" w:eastAsia="Helvetica" w:cs="Helvetica"/>
                 <w:i w:val="false"/>
                 <w:b w:val="false"/>
                 <w:u w:val="none"/>
@@ -5847,7 +5847,7 @@
           <w:tcPr>
             <w:tcBorders>
               <w:bottom w:val="none" w:sz="0" w:space="0" w:color="FFFFFF"/>
-              <w:top w:val="single" w:sz="16" w:space="0" w:color="666666"/>
+              <w:top w:val="single" w:sz="12" w:space="0" w:color="666666"/>
               <w:left w:val="none" w:sz="0" w:space="0" w:color="FFFFFF"/>
               <w:right w:val="none" w:sz="0" w:space="0" w:color="FFFFFF"/>
             </w:tcBorders>
@@ -5871,11 +5871,11 @@
                 <w:right w:val="none" w:sz="0" w:space="0" w:color="000000"/>
               </w:pBdr>
               <w:spacing w:after="100" w:before="100" w:line="240"/>
-              <w:ind w:firstLine="0" w:left="100" w:right="100"/>
-            </w:pPr>
-            <w:r>
-              <w:rPr>
-                <w:rFonts w:ascii="Arial" w:hAnsi="Arial" w:eastAsia="Arial" w:cs="Arial"/>
+              <w:ind w:left="100" w:right="100" w:firstLine="0" w:firstLineChars="0"/>
+            </w:pPr>
+            <w:r>
+              <w:rPr>
+                <w:rFonts w:ascii="Helvetica" w:hAnsi="Helvetica" w:eastAsia="Helvetica" w:cs="Helvetica"/>
                 <w:i w:val="false"/>
                 <w:b w:val="false"/>
                 <w:u w:val="none"/>
@@ -5891,7 +5891,7 @@
           <w:tcPr>
             <w:tcBorders>
               <w:bottom w:val="none" w:sz="0" w:space="0" w:color="FFFFFF"/>
-              <w:top w:val="single" w:sz="16" w:space="0" w:color="666666"/>
+              <w:top w:val="single" w:sz="12" w:space="0" w:color="666666"/>
               <w:left w:val="none" w:sz="0" w:space="0" w:color="FFFFFF"/>
               <w:right w:val="none" w:sz="0" w:space="0" w:color="FFFFFF"/>
             </w:tcBorders>
@@ -5915,11 +5915,11 @@
                 <w:right w:val="none" w:sz="0" w:space="0" w:color="000000"/>
               </w:pBdr>
               <w:spacing w:after="100" w:before="100" w:line="240"/>
-              <w:ind w:firstLine="0" w:left="100" w:right="100"/>
-            </w:pPr>
-            <w:r>
-              <w:rPr>
-                <w:rFonts w:ascii="Arial" w:hAnsi="Arial" w:eastAsia="Arial" w:cs="Arial"/>
+              <w:ind w:left="100" w:right="100" w:firstLine="0" w:firstLineChars="0"/>
+            </w:pPr>
+            <w:r>
+              <w:rPr>
+                <w:rFonts w:ascii="Helvetica" w:hAnsi="Helvetica" w:eastAsia="Helvetica" w:cs="Helvetica"/>
                 <w:i w:val="false"/>
                 <w:b w:val="false"/>
                 <w:u w:val="none"/>
@@ -5935,7 +5935,7 @@
           <w:tcPr>
             <w:tcBorders>
               <w:bottom w:val="none" w:sz="0" w:space="0" w:color="FFFFFF"/>
-              <w:top w:val="single" w:sz="16" w:space="0" w:color="666666"/>
+              <w:top w:val="single" w:sz="12" w:space="0" w:color="666666"/>
               <w:left w:val="none" w:sz="0" w:space="0" w:color="FFFFFF"/>
               <w:right w:val="none" w:sz="0" w:space="0" w:color="FFFFFF"/>
             </w:tcBorders>
@@ -5959,11 +5959,11 @@
                 <w:right w:val="none" w:sz="0" w:space="0" w:color="000000"/>
               </w:pBdr>
               <w:spacing w:after="100" w:before="100" w:line="240"/>
-              <w:ind w:firstLine="0" w:left="100" w:right="100"/>
-            </w:pPr>
-            <w:r>
-              <w:rPr>
-                <w:rFonts w:ascii="Arial" w:hAnsi="Arial" w:eastAsia="Arial" w:cs="Arial"/>
+              <w:ind w:left="100" w:right="100" w:firstLine="0" w:firstLineChars="0"/>
+            </w:pPr>
+            <w:r>
+              <w:rPr>
+                <w:rFonts w:ascii="Helvetica" w:hAnsi="Helvetica" w:eastAsia="Helvetica" w:cs="Helvetica"/>
                 <w:i w:val="false"/>
                 <w:b w:val="false"/>
                 <w:u w:val="none"/>

</xml_diff>